<commit_message>
Starting to play around with this
Starting to play around with this
</commit_message>
<xml_diff>
--- a/Manuscript/Manuscript_2017.docx
+++ b/Manuscript/Manuscript_2017.docx
@@ -36,7 +36,16 @@
           <w:sz w:val="24"/>
           <w:szCs w:val="24"/>
         </w:rPr>
-        <w:t xml:space="preserve"> variation in</w:t>
+        <w:t xml:space="preserve"> variation o</w:t>
+      </w:r>
+      <w:r>
+        <w:rPr>
+          <w:rFonts w:ascii="Times New Roman" w:hAnsi="Times New Roman" w:cs="Times New Roman"/>
+          <w:b/>
+          <w:sz w:val="24"/>
+          <w:szCs w:val="24"/>
+        </w:rPr>
+        <w:t>n</w:t>
       </w:r>
       <w:r>
         <w:rPr>
@@ -90,25 +99,25 @@
           <w:sz w:val="24"/>
           <w:szCs w:val="24"/>
         </w:rPr>
-        <w:t xml:space="preserve"> [inten</w:t>
-      </w:r>
-      <w:r>
-        <w:rPr>
-          <w:rFonts w:ascii="Times New Roman" w:hAnsi="Times New Roman" w:cs="Times New Roman"/>
-          <w:b/>
-          <w:sz w:val="24"/>
-          <w:szCs w:val="24"/>
-        </w:rPr>
-        <w:t>d</w:t>
-      </w:r>
-      <w:r>
-        <w:rPr>
-          <w:rFonts w:ascii="Times New Roman" w:hAnsi="Times New Roman" w:cs="Times New Roman"/>
-          <w:b/>
-          <w:sz w:val="24"/>
-          <w:szCs w:val="24"/>
-        </w:rPr>
-        <w:t>ed for Demography] [Second IJE]</w:t>
+        <w:t xml:space="preserve"> [i</w:t>
+      </w:r>
+      <w:r>
+        <w:rPr>
+          <w:rFonts w:ascii="Times New Roman" w:hAnsi="Times New Roman" w:cs="Times New Roman"/>
+          <w:b/>
+          <w:sz w:val="24"/>
+          <w:szCs w:val="24"/>
+        </w:rPr>
+        <w:t>n</w:t>
+      </w:r>
+      <w:r>
+        <w:rPr>
+          <w:rFonts w:ascii="Times New Roman" w:hAnsi="Times New Roman" w:cs="Times New Roman"/>
+          <w:b/>
+          <w:sz w:val="24"/>
+          <w:szCs w:val="24"/>
+        </w:rPr>
+        <w:t>tended for Demography] [Second IJE]</w:t>
       </w:r>
     </w:p>
     <w:p>
@@ -220,7 +229,6 @@
           <w:szCs w:val="24"/>
         </w:rPr>
       </w:pPr>
-      <w:proofErr w:type="gramStart"/>
       <w:r>
         <w:rPr>
           <w:rFonts w:ascii="Times New Roman" w:hAnsi="Times New Roman" w:cs="Times New Roman"/>
@@ -230,7 +238,6 @@
         </w:rPr>
         <w:t>a</w:t>
       </w:r>
-      <w:proofErr w:type="gramEnd"/>
       <w:r>
         <w:rPr>
           <w:rFonts w:ascii="Times New Roman" w:hAnsi="Times New Roman" w:cs="Times New Roman"/>
@@ -369,103 +376,76 @@
           <w:sz w:val="24"/>
           <w:szCs w:val="24"/>
         </w:rPr>
-        <w:t>Affiliation: Max-Planck Odense Center on Biodemography of Aging; IST - EBB/Epidemiology, Biost</w:t>
-      </w:r>
-      <w:r>
-        <w:rPr>
-          <w:rFonts w:ascii="Times New Roman" w:hAnsi="Times New Roman" w:cs="Times New Roman"/>
-          <w:sz w:val="24"/>
-          <w:szCs w:val="24"/>
-        </w:rPr>
-        <w:t>a</w:t>
-      </w:r>
-      <w:r>
-        <w:rPr>
-          <w:rFonts w:ascii="Times New Roman" w:hAnsi="Times New Roman" w:cs="Times New Roman"/>
-          <w:sz w:val="24"/>
-          <w:szCs w:val="24"/>
-        </w:rPr>
-        <w:t>tistics and Biodemography; University of Southern Denmark.</w:t>
-      </w:r>
-    </w:p>
-    <w:p>
-      <w:pPr>
-        <w:rPr>
-          <w:rFonts w:ascii="Times New Roman" w:hAnsi="Times New Roman" w:cs="Times New Roman"/>
-          <w:sz w:val="24"/>
-          <w:szCs w:val="24"/>
-        </w:rPr>
-      </w:pPr>
-      <w:r>
-        <w:rPr>
-          <w:rFonts w:ascii="Times New Roman" w:hAnsi="Times New Roman" w:cs="Times New Roman"/>
-          <w:sz w:val="24"/>
-          <w:szCs w:val="24"/>
-        </w:rPr>
-        <w:t xml:space="preserve">Address: J.B. </w:t>
-      </w:r>
-      <w:proofErr w:type="spellStart"/>
-      <w:r>
-        <w:rPr>
-          <w:rFonts w:ascii="Times New Roman" w:hAnsi="Times New Roman" w:cs="Times New Roman"/>
-          <w:sz w:val="24"/>
-          <w:szCs w:val="24"/>
-        </w:rPr>
-        <w:t>Winsløws</w:t>
-      </w:r>
-      <w:proofErr w:type="spellEnd"/>
-      <w:r>
-        <w:rPr>
-          <w:rFonts w:ascii="Times New Roman" w:hAnsi="Times New Roman" w:cs="Times New Roman"/>
+        <w:t>Affiliation: Max-Planck Odense Center on Biodemography of Aging; IST - EBB/Epidemiology, Biostatistics and Biodemography; University of Southern Denmark.</w:t>
+      </w:r>
+    </w:p>
+    <w:p>
+      <w:pPr>
+        <w:rPr>
+          <w:rFonts w:ascii="Times New Roman" w:hAnsi="Times New Roman" w:cs="Times New Roman"/>
+          <w:sz w:val="24"/>
+          <w:szCs w:val="24"/>
+        </w:rPr>
+      </w:pPr>
+      <w:r>
+        <w:rPr>
+          <w:rFonts w:ascii="Times New Roman" w:hAnsi="Times New Roman" w:cs="Times New Roman"/>
+          <w:sz w:val="24"/>
+          <w:szCs w:val="24"/>
+        </w:rPr>
+        <w:t>Address: J.B. Winsløws Vej 9. DK-5000 Odense C, Denmark</w:t>
+      </w:r>
+    </w:p>
+    <w:p>
+      <w:pPr>
+        <w:rPr>
+          <w:rFonts w:ascii="Times New Roman" w:hAnsi="Times New Roman" w:cs="Times New Roman"/>
+          <w:sz w:val="24"/>
+          <w:szCs w:val="24"/>
+        </w:rPr>
+      </w:pPr>
+    </w:p>
+    <w:p>
+      <w:pPr>
+        <w:rPr>
+          <w:rFonts w:ascii="Times New Roman" w:hAnsi="Times New Roman" w:cs="Times New Roman"/>
+          <w:sz w:val="24"/>
+          <w:szCs w:val="24"/>
+        </w:rPr>
+      </w:pPr>
+      <w:r>
+        <w:rPr>
+          <w:rFonts w:ascii="Times New Roman" w:hAnsi="Times New Roman" w:cs="Times New Roman"/>
+          <w:b/>
+          <w:sz w:val="24"/>
+          <w:szCs w:val="24"/>
+        </w:rPr>
+        <w:t>Classification:</w:t>
+      </w:r>
+      <w:r>
+        <w:rPr>
+          <w:rFonts w:ascii="Times New Roman" w:hAnsi="Times New Roman" w:cs="Times New Roman"/>
+          <w:b/>
           <w:sz w:val="24"/>
           <w:szCs w:val="24"/>
         </w:rPr>
         <w:t xml:space="preserve"> </w:t>
       </w:r>
-      <w:proofErr w:type="spellStart"/>
-      <w:r>
-        <w:rPr>
-          <w:rFonts w:ascii="Times New Roman" w:hAnsi="Times New Roman" w:cs="Times New Roman"/>
-          <w:sz w:val="24"/>
-          <w:szCs w:val="24"/>
-        </w:rPr>
-        <w:t>Vej</w:t>
-      </w:r>
-      <w:proofErr w:type="spellEnd"/>
-      <w:r>
-        <w:rPr>
-          <w:rFonts w:ascii="Times New Roman" w:hAnsi="Times New Roman" w:cs="Times New Roman"/>
-          <w:sz w:val="24"/>
-          <w:szCs w:val="24"/>
-        </w:rPr>
-        <w:t xml:space="preserve"> 9. DK-5000 Odense C, Denmark</w:t>
-      </w:r>
-    </w:p>
-    <w:p>
-      <w:pPr>
-        <w:rPr>
-          <w:rFonts w:ascii="Times New Roman" w:hAnsi="Times New Roman" w:cs="Times New Roman"/>
-          <w:sz w:val="24"/>
-          <w:szCs w:val="24"/>
-        </w:rPr>
-      </w:pPr>
-    </w:p>
-    <w:p>
-      <w:pPr>
-        <w:rPr>
-          <w:rFonts w:ascii="Times New Roman" w:hAnsi="Times New Roman" w:cs="Times New Roman"/>
-          <w:sz w:val="24"/>
-          <w:szCs w:val="24"/>
-        </w:rPr>
-      </w:pPr>
-      <w:r>
-        <w:rPr>
-          <w:rFonts w:ascii="Times New Roman" w:hAnsi="Times New Roman" w:cs="Times New Roman"/>
-          <w:b/>
-          <w:sz w:val="24"/>
-          <w:szCs w:val="24"/>
-        </w:rPr>
-        <w:t xml:space="preserve">Classification: </w:t>
+      <w:r>
+        <w:rPr>
+          <w:rFonts w:ascii="Times New Roman" w:hAnsi="Times New Roman" w:cs="Times New Roman"/>
+          <w:sz w:val="24"/>
+          <w:szCs w:val="24"/>
+        </w:rPr>
+        <w:t>Violence,</w:t>
+      </w:r>
+      <w:r>
+        <w:rPr>
+          <w:rFonts w:ascii="Times New Roman" w:hAnsi="Times New Roman" w:cs="Times New Roman"/>
+          <w:sz w:val="24"/>
+          <w:szCs w:val="24"/>
+        </w:rPr>
+        <w:t xml:space="preserve"> </w:t>
       </w:r>
       <w:r>
         <w:rPr>
@@ -488,7 +468,6 @@
       <w:pPr>
         <w:rPr>
           <w:rFonts w:ascii="Times New Roman" w:hAnsi="Times New Roman" w:cs="Times New Roman"/>
-          <w:b/>
           <w:sz w:val="24"/>
           <w:szCs w:val="24"/>
         </w:rPr>
@@ -527,23 +506,7 @@
           <w:sz w:val="24"/>
           <w:szCs w:val="24"/>
         </w:rPr>
-        <w:t>violence, homicide, lifespan variation, life expectancy, demo</w:t>
-      </w:r>
-      <w:r>
-        <w:rPr>
-          <w:rFonts w:ascii="Times New Roman" w:hAnsi="Times New Roman" w:cs="Times New Roman"/>
-          <w:sz w:val="24"/>
-          <w:szCs w:val="24"/>
-        </w:rPr>
-        <w:t>g</w:t>
-      </w:r>
-      <w:r>
-        <w:rPr>
-          <w:rFonts w:ascii="Times New Roman" w:hAnsi="Times New Roman" w:cs="Times New Roman"/>
-          <w:sz w:val="24"/>
-          <w:szCs w:val="24"/>
-        </w:rPr>
-        <w:t>raphy.</w:t>
+        <w:t>violence, homicide, lifespan variation, life expectancy, demography.</w:t>
       </w:r>
     </w:p>
     <w:p>
@@ -1075,16 +1038,207 @@
           <w:sz w:val="24"/>
           <w:szCs w:val="24"/>
         </w:rPr>
-        <w:t xml:space="preserve"> Homicide rate more than doubled between 2007 and 2012 (</w:t>
-      </w:r>
-      <w:proofErr w:type="spellStart"/>
-      <w:r>
-        <w:rPr>
-          <w:rFonts w:ascii="Times New Roman" w:hAnsi="Times New Roman" w:cs="Times New Roman"/>
-          <w:sz w:val="24"/>
-          <w:szCs w:val="24"/>
-        </w:rPr>
-        <w:t>ga</w:t>
+        <w:t xml:space="preserve"> Homicide rate more than doubled between 2007 and 2012 (gamlin), a</w:t>
+      </w:r>
+      <w:r>
+        <w:rPr>
+          <w:rFonts w:ascii="Times New Roman" w:hAnsi="Times New Roman" w:cs="Times New Roman"/>
+          <w:sz w:val="24"/>
+          <w:szCs w:val="24"/>
+        </w:rPr>
+        <w:t>s a re</w:t>
+      </w:r>
+      <w:r>
+        <w:rPr>
+          <w:rFonts w:ascii="Times New Roman" w:hAnsi="Times New Roman" w:cs="Times New Roman"/>
+          <w:sz w:val="24"/>
+          <w:szCs w:val="24"/>
+        </w:rPr>
+        <w:t xml:space="preserve">sult </w:t>
+      </w:r>
+      <w:r>
+        <w:rPr>
+          <w:rFonts w:ascii="Times New Roman" w:hAnsi="Times New Roman" w:cs="Times New Roman"/>
+          <w:sz w:val="24"/>
+          <w:szCs w:val="24"/>
+        </w:rPr>
+        <w:t>every state in Mexico experienced losses in life expectancy and some states, like Ch</w:t>
+      </w:r>
+      <w:r>
+        <w:rPr>
+          <w:rFonts w:ascii="Times New Roman" w:hAnsi="Times New Roman" w:cs="Times New Roman"/>
+          <w:sz w:val="24"/>
+          <w:szCs w:val="24"/>
+        </w:rPr>
+        <w:t>i</w:t>
+      </w:r>
+      <w:r>
+        <w:rPr>
+          <w:rFonts w:ascii="Times New Roman" w:hAnsi="Times New Roman" w:cs="Times New Roman"/>
+          <w:sz w:val="24"/>
+          <w:szCs w:val="24"/>
+        </w:rPr>
+        <w:t>huahua in the northern part of the country, lost almost 3 years in male life expectancy</w:t>
+      </w:r>
+      <w:r>
+        <w:rPr>
+          <w:rFonts w:ascii="Times New Roman" w:hAnsi="Times New Roman" w:cs="Times New Roman"/>
+          <w:sz w:val="24"/>
+          <w:szCs w:val="24"/>
+        </w:rPr>
+        <w:t xml:space="preserve"> between 2005 and 2010</w:t>
+      </w:r>
+      <w:r>
+        <w:rPr>
+          <w:rFonts w:ascii="Times New Roman" w:hAnsi="Times New Roman" w:cs="Times New Roman"/>
+          <w:sz w:val="24"/>
+          <w:szCs w:val="24"/>
+        </w:rPr>
+        <w:t>.</w:t>
+      </w:r>
+      <w:r>
+        <w:rPr>
+          <w:rFonts w:ascii="Times New Roman" w:hAnsi="Times New Roman" w:cs="Times New Roman"/>
+          <w:sz w:val="24"/>
+          <w:szCs w:val="24"/>
+        </w:rPr>
+        <w:t xml:space="preserve"> </w:t>
+      </w:r>
+      <w:r>
+        <w:rPr>
+          <w:rFonts w:ascii="Times New Roman" w:hAnsi="Times New Roman" w:cs="Times New Roman"/>
+          <w:sz w:val="24"/>
+          <w:szCs w:val="24"/>
+        </w:rPr>
+        <w:t>Importantly, homicide mortality is mostly concentrated in the young adult pop</w:t>
+      </w:r>
+      <w:r>
+        <w:rPr>
+          <w:rFonts w:ascii="Times New Roman" w:hAnsi="Times New Roman" w:cs="Times New Roman"/>
+          <w:sz w:val="24"/>
+          <w:szCs w:val="24"/>
+        </w:rPr>
+        <w:t>u</w:t>
+      </w:r>
+      <w:r>
+        <w:rPr>
+          <w:rFonts w:ascii="Times New Roman" w:hAnsi="Times New Roman" w:cs="Times New Roman"/>
+          <w:sz w:val="24"/>
+          <w:szCs w:val="24"/>
+        </w:rPr>
+        <w:t xml:space="preserve">lation between ages 15 and 50. </w:t>
+      </w:r>
+      <w:r>
+        <w:rPr>
+          <w:rFonts w:ascii="Times New Roman" w:hAnsi="Times New Roman" w:cs="Times New Roman"/>
+          <w:sz w:val="24"/>
+          <w:szCs w:val="24"/>
+        </w:rPr>
+        <w:t xml:space="preserve">In 2011, </w:t>
+      </w:r>
+      <w:r>
+        <w:rPr>
+          <w:rFonts w:ascii="Times New Roman" w:hAnsi="Times New Roman" w:cs="Times New Roman"/>
+          <w:sz w:val="24"/>
+          <w:szCs w:val="24"/>
+        </w:rPr>
+        <w:t xml:space="preserve">the number of </w:t>
+      </w:r>
+      <w:r>
+        <w:rPr>
+          <w:rFonts w:ascii="Times New Roman" w:hAnsi="Times New Roman" w:cs="Times New Roman"/>
+          <w:sz w:val="24"/>
+          <w:szCs w:val="24"/>
+        </w:rPr>
+        <w:t>homicides reached a pick, with</w:t>
+      </w:r>
+      <w:r>
+        <w:rPr>
+          <w:rFonts w:ascii="Times New Roman" w:hAnsi="Times New Roman" w:cs="Times New Roman"/>
+          <w:sz w:val="24"/>
+          <w:szCs w:val="24"/>
+        </w:rPr>
+        <w:t xml:space="preserve"> </w:t>
+      </w:r>
+      <w:r>
+        <w:rPr>
+          <w:rFonts w:ascii="Times New Roman" w:hAnsi="Times New Roman" w:cs="Times New Roman"/>
+          <w:sz w:val="24"/>
+          <w:szCs w:val="24"/>
+        </w:rPr>
+        <w:t>over 20</w:t>
+      </w:r>
+      <w:r>
+        <w:rPr>
+          <w:rFonts w:ascii="Times New Roman" w:hAnsi="Times New Roman" w:cs="Times New Roman"/>
+          <w:sz w:val="24"/>
+          <w:szCs w:val="24"/>
+        </w:rPr>
+        <w:t xml:space="preserve"> homicides for every 100,000 people</w:t>
+      </w:r>
+      <w:r>
+        <w:rPr>
+          <w:rFonts w:ascii="Times New Roman" w:hAnsi="Times New Roman" w:cs="Times New Roman"/>
+          <w:sz w:val="24"/>
+          <w:szCs w:val="24"/>
+        </w:rPr>
+        <w:t xml:space="preserve">, with a parallel rise in extortion and kidnapping rates. These </w:t>
+      </w:r>
+      <w:r>
+        <w:rPr>
+          <w:rFonts w:ascii="Times New Roman" w:hAnsi="Times New Roman" w:cs="Times New Roman"/>
+          <w:sz w:val="24"/>
+          <w:szCs w:val="24"/>
+        </w:rPr>
+        <w:t>acts</w:t>
+      </w:r>
+      <w:r>
+        <w:rPr>
+          <w:rFonts w:ascii="Times New Roman" w:hAnsi="Times New Roman" w:cs="Times New Roman"/>
+          <w:sz w:val="24"/>
+          <w:szCs w:val="24"/>
+        </w:rPr>
+        <w:t xml:space="preserve"> of violence have left an imprint in the Mexican population. </w:t>
+      </w:r>
+      <w:r>
+        <w:rPr>
+          <w:rFonts w:ascii="Times New Roman" w:hAnsi="Times New Roman" w:cs="Times New Roman"/>
+          <w:sz w:val="24"/>
+          <w:szCs w:val="24"/>
+        </w:rPr>
+        <w:t xml:space="preserve"> </w:t>
+      </w:r>
+      <w:r>
+        <w:rPr>
+          <w:rFonts w:ascii="Times New Roman" w:hAnsi="Times New Roman" w:cs="Times New Roman"/>
+          <w:sz w:val="24"/>
+          <w:szCs w:val="24"/>
+        </w:rPr>
+        <w:t>For in</w:t>
+      </w:r>
+      <w:r>
+        <w:rPr>
+          <w:rFonts w:ascii="Times New Roman" w:hAnsi="Times New Roman" w:cs="Times New Roman"/>
+          <w:sz w:val="24"/>
+          <w:szCs w:val="24"/>
+        </w:rPr>
+        <w:t xml:space="preserve">stance </w:t>
+      </w:r>
+      <w:r>
+        <w:rPr>
+          <w:rFonts w:ascii="Times New Roman" w:hAnsi="Times New Roman" w:cs="Times New Roman"/>
+          <w:sz w:val="24"/>
+          <w:szCs w:val="24"/>
+        </w:rPr>
+        <w:t>in 2014, women were expected to live</w:t>
+      </w:r>
+      <w:r>
+        <w:rPr>
+          <w:rFonts w:ascii="Times New Roman" w:hAnsi="Times New Roman" w:cs="Times New Roman"/>
+          <w:sz w:val="24"/>
+          <w:szCs w:val="24"/>
+        </w:rPr>
+        <w:t xml:space="preserve"> more than 70% of their remaining life expectancy being afraid of beco</w:t>
       </w:r>
       <w:r>
         <w:rPr>
@@ -1100,64 +1254,7 @@
           <w:sz w:val="24"/>
           <w:szCs w:val="24"/>
         </w:rPr>
-        <w:t>lin</w:t>
-      </w:r>
-      <w:proofErr w:type="spellEnd"/>
-      <w:r>
-        <w:rPr>
-          <w:rFonts w:ascii="Times New Roman" w:hAnsi="Times New Roman" w:cs="Times New Roman"/>
-          <w:sz w:val="24"/>
-          <w:szCs w:val="24"/>
-        </w:rPr>
-        <w:t>), a</w:t>
-      </w:r>
-      <w:r>
-        <w:rPr>
-          <w:rFonts w:ascii="Times New Roman" w:hAnsi="Times New Roman" w:cs="Times New Roman"/>
-          <w:sz w:val="24"/>
-          <w:szCs w:val="24"/>
-        </w:rPr>
-        <w:t>s a re</w:t>
-      </w:r>
-      <w:r>
-        <w:rPr>
-          <w:rFonts w:ascii="Times New Roman" w:hAnsi="Times New Roman" w:cs="Times New Roman"/>
-          <w:sz w:val="24"/>
-          <w:szCs w:val="24"/>
-        </w:rPr>
-        <w:t xml:space="preserve">sult </w:t>
-      </w:r>
-      <w:r>
-        <w:rPr>
-          <w:rFonts w:ascii="Times New Roman" w:hAnsi="Times New Roman" w:cs="Times New Roman"/>
-          <w:sz w:val="24"/>
-          <w:szCs w:val="24"/>
-        </w:rPr>
-        <w:t>every state in Mexico experienced losses in life expectancy and some states, like Ch</w:t>
-      </w:r>
-      <w:r>
-        <w:rPr>
-          <w:rFonts w:ascii="Times New Roman" w:hAnsi="Times New Roman" w:cs="Times New Roman"/>
-          <w:sz w:val="24"/>
-          <w:szCs w:val="24"/>
-        </w:rPr>
-        <w:t>i</w:t>
-      </w:r>
-      <w:r>
-        <w:rPr>
-          <w:rFonts w:ascii="Times New Roman" w:hAnsi="Times New Roman" w:cs="Times New Roman"/>
-          <w:sz w:val="24"/>
-          <w:szCs w:val="24"/>
-        </w:rPr>
-        <w:t>huahua in the northern part of the country, lost almost 3 years in male life expectancy</w:t>
-      </w:r>
-      <w:r>
-        <w:rPr>
-          <w:rFonts w:ascii="Times New Roman" w:hAnsi="Times New Roman" w:cs="Times New Roman"/>
-          <w:sz w:val="24"/>
-          <w:szCs w:val="24"/>
-        </w:rPr>
-        <w:t xml:space="preserve"> b</w:t>
+        <w:t>ing a victim in their home state. Although homicides rates have slowly gone down after 2011, by 2015 they have not fully recovered to their 2005 level. Results at the state level are mixed, a r</w:t>
       </w:r>
       <w:r>
         <w:rPr>
@@ -1173,190 +1270,6 @@
           <w:sz w:val="24"/>
           <w:szCs w:val="24"/>
         </w:rPr>
-        <w:t>tween 2005 and 2010</w:t>
-      </w:r>
-      <w:r>
-        <w:rPr>
-          <w:rFonts w:ascii="Times New Roman" w:hAnsi="Times New Roman" w:cs="Times New Roman"/>
-          <w:sz w:val="24"/>
-          <w:szCs w:val="24"/>
-        </w:rPr>
-        <w:t>.</w:t>
-      </w:r>
-      <w:r>
-        <w:rPr>
-          <w:rFonts w:ascii="Times New Roman" w:hAnsi="Times New Roman" w:cs="Times New Roman"/>
-          <w:sz w:val="24"/>
-          <w:szCs w:val="24"/>
-        </w:rPr>
-        <w:t xml:space="preserve"> </w:t>
-      </w:r>
-      <w:r>
-        <w:rPr>
-          <w:rFonts w:ascii="Times New Roman" w:hAnsi="Times New Roman" w:cs="Times New Roman"/>
-          <w:sz w:val="24"/>
-          <w:szCs w:val="24"/>
-        </w:rPr>
-        <w:t>Importantly, homicide mortality is mostly concentrated in the young adult pop</w:t>
-      </w:r>
-      <w:r>
-        <w:rPr>
-          <w:rFonts w:ascii="Times New Roman" w:hAnsi="Times New Roman" w:cs="Times New Roman"/>
-          <w:sz w:val="24"/>
-          <w:szCs w:val="24"/>
-        </w:rPr>
-        <w:t>u</w:t>
-      </w:r>
-      <w:r>
-        <w:rPr>
-          <w:rFonts w:ascii="Times New Roman" w:hAnsi="Times New Roman" w:cs="Times New Roman"/>
-          <w:sz w:val="24"/>
-          <w:szCs w:val="24"/>
-        </w:rPr>
-        <w:t xml:space="preserve">lation between ages 15 and 50. </w:t>
-      </w:r>
-      <w:r>
-        <w:rPr>
-          <w:rFonts w:ascii="Times New Roman" w:hAnsi="Times New Roman" w:cs="Times New Roman"/>
-          <w:sz w:val="24"/>
-          <w:szCs w:val="24"/>
-        </w:rPr>
-        <w:t xml:space="preserve">In 2011, </w:t>
-      </w:r>
-      <w:r>
-        <w:rPr>
-          <w:rFonts w:ascii="Times New Roman" w:hAnsi="Times New Roman" w:cs="Times New Roman"/>
-          <w:sz w:val="24"/>
-          <w:szCs w:val="24"/>
-        </w:rPr>
-        <w:t xml:space="preserve">the number of </w:t>
-      </w:r>
-      <w:r>
-        <w:rPr>
-          <w:rFonts w:ascii="Times New Roman" w:hAnsi="Times New Roman" w:cs="Times New Roman"/>
-          <w:sz w:val="24"/>
-          <w:szCs w:val="24"/>
-        </w:rPr>
-        <w:t>homicides reached a pick, with</w:t>
-      </w:r>
-      <w:r>
-        <w:rPr>
-          <w:rFonts w:ascii="Times New Roman" w:hAnsi="Times New Roman" w:cs="Times New Roman"/>
-          <w:sz w:val="24"/>
-          <w:szCs w:val="24"/>
-        </w:rPr>
-        <w:t xml:space="preserve"> </w:t>
-      </w:r>
-      <w:r>
-        <w:rPr>
-          <w:rFonts w:ascii="Times New Roman" w:hAnsi="Times New Roman" w:cs="Times New Roman"/>
-          <w:sz w:val="24"/>
-          <w:szCs w:val="24"/>
-        </w:rPr>
-        <w:t>over 20</w:t>
-      </w:r>
-      <w:r>
-        <w:rPr>
-          <w:rFonts w:ascii="Times New Roman" w:hAnsi="Times New Roman" w:cs="Times New Roman"/>
-          <w:sz w:val="24"/>
-          <w:szCs w:val="24"/>
-        </w:rPr>
-        <w:t xml:space="preserve"> homicides for every 100,000 people</w:t>
-      </w:r>
-      <w:r>
-        <w:rPr>
-          <w:rFonts w:ascii="Times New Roman" w:hAnsi="Times New Roman" w:cs="Times New Roman"/>
-          <w:sz w:val="24"/>
-          <w:szCs w:val="24"/>
-        </w:rPr>
-        <w:t xml:space="preserve">, with a parallel rise in extortion and kidnapping rates. These </w:t>
-      </w:r>
-      <w:r>
-        <w:rPr>
-          <w:rFonts w:ascii="Times New Roman" w:hAnsi="Times New Roman" w:cs="Times New Roman"/>
-          <w:sz w:val="24"/>
-          <w:szCs w:val="24"/>
-        </w:rPr>
-        <w:t>acts</w:t>
-      </w:r>
-      <w:r>
-        <w:rPr>
-          <w:rFonts w:ascii="Times New Roman" w:hAnsi="Times New Roman" w:cs="Times New Roman"/>
-          <w:sz w:val="24"/>
-          <w:szCs w:val="24"/>
-        </w:rPr>
-        <w:t xml:space="preserve"> of violence have left an imprint in the Mexican population. </w:t>
-      </w:r>
-      <w:r>
-        <w:rPr>
-          <w:rFonts w:ascii="Times New Roman" w:hAnsi="Times New Roman" w:cs="Times New Roman"/>
-          <w:sz w:val="24"/>
-          <w:szCs w:val="24"/>
-        </w:rPr>
-        <w:t xml:space="preserve"> </w:t>
-      </w:r>
-      <w:r>
-        <w:rPr>
-          <w:rFonts w:ascii="Times New Roman" w:hAnsi="Times New Roman" w:cs="Times New Roman"/>
-          <w:sz w:val="24"/>
-          <w:szCs w:val="24"/>
-        </w:rPr>
-        <w:t>For in</w:t>
-      </w:r>
-      <w:r>
-        <w:rPr>
-          <w:rFonts w:ascii="Times New Roman" w:hAnsi="Times New Roman" w:cs="Times New Roman"/>
-          <w:sz w:val="24"/>
-          <w:szCs w:val="24"/>
-        </w:rPr>
-        <w:t xml:space="preserve">stance </w:t>
-      </w:r>
-      <w:r>
-        <w:rPr>
-          <w:rFonts w:ascii="Times New Roman" w:hAnsi="Times New Roman" w:cs="Times New Roman"/>
-          <w:sz w:val="24"/>
-          <w:szCs w:val="24"/>
-        </w:rPr>
-        <w:t>in 2014, women were expected to live</w:t>
-      </w:r>
-      <w:r>
-        <w:rPr>
-          <w:rFonts w:ascii="Times New Roman" w:hAnsi="Times New Roman" w:cs="Times New Roman"/>
-          <w:sz w:val="24"/>
-          <w:szCs w:val="24"/>
-        </w:rPr>
-        <w:t xml:space="preserve"> more than 70% of their remaining life expectancy being afraid of beco</w:t>
-      </w:r>
-      <w:r>
-        <w:rPr>
-          <w:rFonts w:ascii="Times New Roman" w:hAnsi="Times New Roman" w:cs="Times New Roman"/>
-          <w:sz w:val="24"/>
-          <w:szCs w:val="24"/>
-        </w:rPr>
-        <w:t>m</w:t>
-      </w:r>
-      <w:r>
-        <w:rPr>
-          <w:rFonts w:ascii="Times New Roman" w:hAnsi="Times New Roman" w:cs="Times New Roman"/>
-          <w:sz w:val="24"/>
-          <w:szCs w:val="24"/>
-        </w:rPr>
-        <w:t>ing a victim in their home state. Although homicides rates have slowly gone down after 2011, by 2015 they have not fully recovered to their 2005 level. Results at the state level are mixed, a r</w:t>
-      </w:r>
-      <w:r>
-        <w:rPr>
-          <w:rFonts w:ascii="Times New Roman" w:hAnsi="Times New Roman" w:cs="Times New Roman"/>
-          <w:sz w:val="24"/>
-          <w:szCs w:val="24"/>
-        </w:rPr>
-        <w:t>e</w:t>
-      </w:r>
-      <w:r>
-        <w:rPr>
-          <w:rFonts w:ascii="Times New Roman" w:hAnsi="Times New Roman" w:cs="Times New Roman"/>
-          <w:sz w:val="24"/>
-          <w:szCs w:val="24"/>
-        </w:rPr>
         <w:t>cently wave of violence have led homicide rates to rise in some states in the South such as Gue</w:t>
       </w:r>
       <w:r>
@@ -1373,23 +1286,7 @@
           <w:sz w:val="24"/>
           <w:szCs w:val="24"/>
         </w:rPr>
-        <w:t>rero and …/, while some states have experienced a steady reco</w:t>
-      </w:r>
-      <w:r>
-        <w:rPr>
-          <w:rFonts w:ascii="Times New Roman" w:hAnsi="Times New Roman" w:cs="Times New Roman"/>
-          <w:sz w:val="24"/>
-          <w:szCs w:val="24"/>
-        </w:rPr>
-        <w:t>v</w:t>
-      </w:r>
-      <w:r>
-        <w:rPr>
-          <w:rFonts w:ascii="Times New Roman" w:hAnsi="Times New Roman" w:cs="Times New Roman"/>
-          <w:sz w:val="24"/>
-          <w:szCs w:val="24"/>
-        </w:rPr>
-        <w:t>ery from the level observed in 2011. As a result, life expectancy for males h</w:t>
+        <w:t>rero and …/, while some states have experienced a steady recovery from the level observed in 2011. As a result, life expectancy for males h</w:t>
       </w:r>
       <w:r>
         <w:rPr>
@@ -1405,25 +1302,7 @@
           <w:sz w:val="24"/>
           <w:szCs w:val="24"/>
         </w:rPr>
-        <w:t xml:space="preserve"> not improved since 2005</w:t>
-      </w:r>
-      <w:proofErr w:type="gramStart"/>
-      <w:r>
-        <w:rPr>
-          <w:rFonts w:ascii="Times New Roman" w:hAnsi="Times New Roman" w:cs="Times New Roman"/>
-          <w:sz w:val="24"/>
-          <w:szCs w:val="24"/>
-        </w:rPr>
-        <w:t>, .</w:t>
-      </w:r>
-      <w:proofErr w:type="gramEnd"/>
-      <w:r>
-        <w:rPr>
-          <w:rFonts w:ascii="Times New Roman" w:hAnsi="Times New Roman" w:cs="Times New Roman"/>
-          <w:sz w:val="24"/>
-          <w:szCs w:val="24"/>
-        </w:rPr>
-        <w:t xml:space="preserve"> </w:t>
+        <w:t xml:space="preserve"> not improved since 2005, . </w:t>
       </w:r>
     </w:p>
     <w:p>
@@ -1539,23 +1418,583 @@
           <w:szCs w:val="24"/>
         </w:rPr>
         <w:lastRenderedPageBreak/>
-        <w:t>expe</w:t>
-      </w:r>
-      <w:r>
-        <w:rPr>
-          <w:rFonts w:ascii="Times New Roman" w:hAnsi="Times New Roman" w:cs="Times New Roman"/>
-          <w:sz w:val="24"/>
-          <w:szCs w:val="24"/>
-        </w:rPr>
-        <w:t>c</w:t>
-      </w:r>
-      <w:r>
-        <w:rPr>
-          <w:rFonts w:ascii="Times New Roman" w:hAnsi="Times New Roman" w:cs="Times New Roman"/>
-          <w:sz w:val="24"/>
-          <w:szCs w:val="24"/>
-        </w:rPr>
-        <w:t>tancy and lifespan variation, is important since individuals make take decision based not only in their expected lifetime, but also in the unce</w:t>
+        <w:t xml:space="preserve">expectancy and lifespan variation, is important since individuals make take decision based not only in their expected lifetime, but also in the uncertainty surrounding it. </w:t>
+      </w:r>
+    </w:p>
+    <w:p>
+      <w:pPr>
+        <w:pStyle w:val="Subtitle"/>
+        <w:rPr>
+          <w:rFonts w:ascii="Times New Roman" w:hAnsi="Times New Roman" w:cs="Times New Roman"/>
+          <w:b/>
+          <w:i w:val="0"/>
+          <w:color w:val="auto"/>
+        </w:rPr>
+      </w:pPr>
+      <w:r>
+        <w:rPr>
+          <w:rFonts w:ascii="Times New Roman" w:hAnsi="Times New Roman" w:cs="Times New Roman"/>
+          <w:b/>
+          <w:i w:val="0"/>
+          <w:color w:val="auto"/>
+        </w:rPr>
+        <w:t>Study data and Methods</w:t>
+      </w:r>
+    </w:p>
+    <w:p/>
+    <w:p>
+      <w:pPr>
+        <w:autoSpaceDE w:val="0"/>
+        <w:autoSpaceDN w:val="0"/>
+        <w:adjustRightInd w:val="0"/>
+        <w:spacing w:after="100" w:afterAutospacing="1" w:line="480" w:lineRule="auto"/>
+        <w:ind w:firstLine="720"/>
+        <w:rPr>
+          <w:rFonts w:ascii="Times New Roman" w:hAnsi="Times New Roman" w:cs="Times New Roman"/>
+          <w:sz w:val="24"/>
+          <w:szCs w:val="24"/>
+        </w:rPr>
+      </w:pPr>
+      <w:r>
+        <w:rPr>
+          <w:rFonts w:ascii="Times New Roman" w:hAnsi="Times New Roman" w:cs="Times New Roman"/>
+          <w:sz w:val="24"/>
+          <w:szCs w:val="24"/>
+        </w:rPr>
+        <w:t>D</w:t>
+      </w:r>
+      <w:r>
+        <w:rPr>
+          <w:rFonts w:ascii="Times New Roman" w:hAnsi="Times New Roman" w:cs="Times New Roman"/>
+          <w:sz w:val="24"/>
+          <w:szCs w:val="24"/>
+        </w:rPr>
+        <w:t>ata on deaths from vital statistics files</w:t>
+      </w:r>
+      <w:r>
+        <w:rPr>
+          <w:rFonts w:ascii="Times New Roman" w:hAnsi="Times New Roman" w:cs="Times New Roman"/>
+          <w:sz w:val="24"/>
+          <w:szCs w:val="24"/>
+        </w:rPr>
+        <w:t xml:space="preserve"> publicly</w:t>
+      </w:r>
+      <w:r>
+        <w:rPr>
+          <w:rFonts w:ascii="Times New Roman" w:hAnsi="Times New Roman" w:cs="Times New Roman"/>
+          <w:sz w:val="24"/>
+          <w:szCs w:val="24"/>
+        </w:rPr>
+        <w:t xml:space="preserve"> </w:t>
+      </w:r>
+      <w:r>
+        <w:rPr>
+          <w:rFonts w:ascii="Times New Roman" w:hAnsi="Times New Roman" w:cs="Times New Roman"/>
+          <w:sz w:val="24"/>
+          <w:szCs w:val="24"/>
+        </w:rPr>
+        <w:t>available through</w:t>
+      </w:r>
+      <w:r>
+        <w:rPr>
+          <w:rFonts w:ascii="Times New Roman" w:hAnsi="Times New Roman" w:cs="Times New Roman"/>
+          <w:sz w:val="24"/>
+          <w:szCs w:val="24"/>
+        </w:rPr>
+        <w:t xml:space="preserve"> the Mexican National Institute </w:t>
+      </w:r>
+      <w:r>
+        <w:rPr>
+          <w:rFonts w:ascii="Times New Roman" w:hAnsi="Times New Roman" w:cs="Times New Roman"/>
+          <w:sz w:val="24"/>
+          <w:szCs w:val="24"/>
+        </w:rPr>
+        <w:t>of Statistics and Geog</w:t>
+      </w:r>
+      <w:r>
+        <w:rPr>
+          <w:rFonts w:ascii="Times New Roman" w:hAnsi="Times New Roman" w:cs="Times New Roman"/>
+          <w:sz w:val="24"/>
+          <w:szCs w:val="24"/>
+        </w:rPr>
+        <w:t>raphy</w:t>
+      </w:r>
+      <w:r>
+        <w:rPr>
+          <w:rFonts w:ascii="Times New Roman" w:hAnsi="Times New Roman" w:cs="Times New Roman"/>
+          <w:sz w:val="24"/>
+          <w:szCs w:val="24"/>
+        </w:rPr>
+        <w:t xml:space="preserve"> were used</w:t>
+      </w:r>
+      <w:r>
+        <w:rPr>
+          <w:rFonts w:ascii="Times New Roman" w:hAnsi="Times New Roman" w:cs="Times New Roman"/>
+          <w:sz w:val="24"/>
+          <w:szCs w:val="24"/>
+        </w:rPr>
+        <w:t>. Th</w:t>
+      </w:r>
+      <w:r>
+        <w:rPr>
+          <w:rFonts w:ascii="Times New Roman" w:hAnsi="Times New Roman" w:cs="Times New Roman"/>
+          <w:sz w:val="24"/>
+          <w:szCs w:val="24"/>
+        </w:rPr>
+        <w:t xml:space="preserve">ese data include information on </w:t>
+      </w:r>
+      <w:r>
+        <w:rPr>
+          <w:rFonts w:ascii="Times New Roman" w:hAnsi="Times New Roman" w:cs="Times New Roman"/>
+          <w:sz w:val="24"/>
+          <w:szCs w:val="24"/>
+        </w:rPr>
+        <w:t>cause of death by</w:t>
+      </w:r>
+      <w:r>
+        <w:rPr>
+          <w:rFonts w:ascii="Times New Roman" w:hAnsi="Times New Roman" w:cs="Times New Roman"/>
+          <w:sz w:val="24"/>
+          <w:szCs w:val="24"/>
+        </w:rPr>
+        <w:t xml:space="preserve"> age at the time of death, sex, </w:t>
+      </w:r>
+      <w:r>
+        <w:rPr>
+          <w:rFonts w:ascii="Times New Roman" w:hAnsi="Times New Roman" w:cs="Times New Roman"/>
+          <w:sz w:val="24"/>
+          <w:szCs w:val="24"/>
+        </w:rPr>
+        <w:t>and place of oc</w:t>
+      </w:r>
+      <w:r>
+        <w:rPr>
+          <w:rFonts w:ascii="Times New Roman" w:hAnsi="Times New Roman" w:cs="Times New Roman"/>
+          <w:sz w:val="24"/>
+          <w:szCs w:val="24"/>
+        </w:rPr>
+        <w:t>currence</w:t>
+      </w:r>
+      <w:r>
+        <w:rPr>
+          <w:rFonts w:ascii="Times New Roman" w:hAnsi="Times New Roman" w:cs="Times New Roman"/>
+          <w:sz w:val="24"/>
+          <w:szCs w:val="24"/>
+        </w:rPr>
+        <w:t xml:space="preserve"> from 1995 to 2015</w:t>
+      </w:r>
+      <w:r>
+        <w:rPr>
+          <w:rFonts w:ascii="Times New Roman" w:hAnsi="Times New Roman" w:cs="Times New Roman"/>
+          <w:sz w:val="24"/>
+          <w:szCs w:val="24"/>
+        </w:rPr>
+        <w:t xml:space="preserve">. Additionally, we used </w:t>
+      </w:r>
+      <w:r>
+        <w:rPr>
+          <w:rFonts w:ascii="Times New Roman" w:hAnsi="Times New Roman" w:cs="Times New Roman"/>
+          <w:sz w:val="24"/>
+          <w:szCs w:val="24"/>
+        </w:rPr>
+        <w:t xml:space="preserve">population </w:t>
+      </w:r>
+      <w:r>
+        <w:rPr>
+          <w:rFonts w:ascii="Times New Roman" w:hAnsi="Times New Roman" w:cs="Times New Roman"/>
+          <w:sz w:val="24"/>
+          <w:szCs w:val="24"/>
+        </w:rPr>
+        <w:t xml:space="preserve">estimates corrected for </w:t>
+      </w:r>
+      <w:r>
+        <w:rPr>
+          <w:rFonts w:ascii="Times New Roman" w:hAnsi="Times New Roman" w:cs="Times New Roman"/>
+          <w:sz w:val="24"/>
+          <w:szCs w:val="24"/>
+        </w:rPr>
+        <w:t xml:space="preserve">completeness, age </w:t>
+      </w:r>
+      <w:r>
+        <w:rPr>
+          <w:rFonts w:ascii="Times New Roman" w:hAnsi="Times New Roman" w:cs="Times New Roman"/>
+          <w:sz w:val="24"/>
+          <w:szCs w:val="24"/>
+        </w:rPr>
+        <w:t xml:space="preserve">misstatement, and international </w:t>
+      </w:r>
+      <w:r>
+        <w:rPr>
+          <w:rFonts w:ascii="Times New Roman" w:hAnsi="Times New Roman" w:cs="Times New Roman"/>
+          <w:sz w:val="24"/>
+          <w:szCs w:val="24"/>
+        </w:rPr>
+        <w:t>m</w:t>
+      </w:r>
+      <w:r>
+        <w:rPr>
+          <w:rFonts w:ascii="Times New Roman" w:hAnsi="Times New Roman" w:cs="Times New Roman"/>
+          <w:sz w:val="24"/>
+          <w:szCs w:val="24"/>
+        </w:rPr>
+        <w:t>i</w:t>
+      </w:r>
+      <w:r>
+        <w:rPr>
+          <w:rFonts w:ascii="Times New Roman" w:hAnsi="Times New Roman" w:cs="Times New Roman"/>
+          <w:sz w:val="24"/>
+          <w:szCs w:val="24"/>
+        </w:rPr>
+        <w:t>gration ava</w:t>
+      </w:r>
+      <w:r>
+        <w:rPr>
+          <w:rFonts w:ascii="Times New Roman" w:hAnsi="Times New Roman" w:cs="Times New Roman"/>
+          <w:sz w:val="24"/>
+          <w:szCs w:val="24"/>
+        </w:rPr>
+        <w:t>ilable from the Mexican</w:t>
+      </w:r>
+      <w:r>
+        <w:rPr>
+          <w:rFonts w:ascii="Times New Roman" w:hAnsi="Times New Roman" w:cs="Times New Roman"/>
+          <w:sz w:val="24"/>
+          <w:szCs w:val="24"/>
+        </w:rPr>
+        <w:t xml:space="preserve"> Population Council</w:t>
+      </w:r>
+      <w:r>
+        <w:rPr>
+          <w:rFonts w:ascii="Times New Roman" w:hAnsi="Times New Roman" w:cs="Times New Roman"/>
+          <w:sz w:val="24"/>
+          <w:szCs w:val="24"/>
+        </w:rPr>
+        <w:t xml:space="preserve"> con</w:t>
+      </w:r>
+      <w:r>
+        <w:rPr>
+          <w:rFonts w:ascii="Times New Roman" w:hAnsi="Times New Roman" w:cs="Times New Roman"/>
+          <w:sz w:val="24"/>
+          <w:szCs w:val="24"/>
+        </w:rPr>
+        <w:t xml:space="preserve">struct age-specific </w:t>
+      </w:r>
+      <w:r>
+        <w:rPr>
+          <w:rFonts w:ascii="Times New Roman" w:hAnsi="Times New Roman" w:cs="Times New Roman"/>
+          <w:sz w:val="24"/>
+          <w:szCs w:val="24"/>
+        </w:rPr>
+        <w:t>death rates by sex and state.</w:t>
+      </w:r>
+    </w:p>
+    <w:p>
+      <w:pPr>
+        <w:autoSpaceDE w:val="0"/>
+        <w:autoSpaceDN w:val="0"/>
+        <w:adjustRightInd w:val="0"/>
+        <w:spacing w:after="100" w:afterAutospacing="1" w:line="480" w:lineRule="auto"/>
+        <w:rPr>
+          <w:rFonts w:ascii="Times New Roman" w:hAnsi="Times New Roman" w:cs="Times New Roman"/>
+          <w:sz w:val="24"/>
+          <w:szCs w:val="24"/>
+        </w:rPr>
+      </w:pPr>
+      <w:r>
+        <w:rPr>
+          <w:rFonts w:ascii="Times New Roman" w:hAnsi="Times New Roman" w:cs="Times New Roman"/>
+          <w:b/>
+          <w:i/>
+        </w:rPr>
+        <w:t>Cause-of-death classification</w:t>
+      </w:r>
+    </w:p>
+    <w:p>
+      <w:pPr>
+        <w:autoSpaceDE w:val="0"/>
+        <w:autoSpaceDN w:val="0"/>
+        <w:adjustRightInd w:val="0"/>
+        <w:spacing w:after="100" w:afterAutospacing="1" w:line="480" w:lineRule="auto"/>
+        <w:ind w:firstLine="720"/>
+        <w:rPr>
+          <w:rFonts w:ascii="Times New Roman" w:hAnsi="Times New Roman" w:cs="Times New Roman"/>
+          <w:sz w:val="24"/>
+          <w:szCs w:val="24"/>
+        </w:rPr>
+      </w:pPr>
+      <w:r>
+        <w:rPr>
+          <w:rFonts w:ascii="Times New Roman" w:hAnsi="Times New Roman" w:cs="Times New Roman"/>
+          <w:sz w:val="24"/>
+          <w:szCs w:val="24"/>
+        </w:rPr>
+        <w:t>We classify deaths in ten categories according to previous studies targeting the main causes of death in Mexico. The first category refers to conditions amenable to medical service. We analyze separately diabetes, ischemic heart diseases (IHD), HIV/AIDS, lung cancer, cirrh</w:t>
+      </w:r>
+      <w:r>
+        <w:rPr>
+          <w:rFonts w:ascii="Times New Roman" w:hAnsi="Times New Roman" w:cs="Times New Roman"/>
+          <w:sz w:val="24"/>
+          <w:szCs w:val="24"/>
+        </w:rPr>
+        <w:t>o</w:t>
+      </w:r>
+      <w:r>
+        <w:rPr>
+          <w:rFonts w:ascii="Times New Roman" w:hAnsi="Times New Roman" w:cs="Times New Roman"/>
+          <w:sz w:val="24"/>
+          <w:szCs w:val="24"/>
+        </w:rPr>
+        <w:t>sis, road traffic accidents, suicide, homicides, and the rest of causes of death labeled “Other causes”.</w:t>
+      </w:r>
+    </w:p>
+    <w:p>
+      <w:pPr>
+        <w:autoSpaceDE w:val="0"/>
+        <w:autoSpaceDN w:val="0"/>
+        <w:adjustRightInd w:val="0"/>
+        <w:spacing w:after="100" w:afterAutospacing="1" w:line="480" w:lineRule="auto"/>
+        <w:ind w:firstLine="720"/>
+        <w:rPr>
+          <w:rFonts w:ascii="Times New Roman" w:hAnsi="Times New Roman" w:cs="Times New Roman"/>
+          <w:sz w:val="24"/>
+          <w:szCs w:val="24"/>
+        </w:rPr>
+      </w:pPr>
+      <w:r>
+        <w:rPr>
+          <w:rFonts w:ascii="Times New Roman" w:hAnsi="Times New Roman" w:cs="Times New Roman"/>
+          <w:sz w:val="24"/>
+          <w:szCs w:val="24"/>
+        </w:rPr>
+        <w:t xml:space="preserve">Originally, data on deaths were classified according to the International Classification of Diseases (ICD), revision 9 for years 1995-1997 and revision 10 for 1998-2015. Previous studies have checked validity of the cause-of-death codes used in this paper and did not find cause-specific ruptures in the transition from ICD 9 to ICD 10. </w:t>
+      </w:r>
+    </w:p>
+    <w:p>
+      <w:pPr>
+        <w:autoSpaceDE w:val="0"/>
+        <w:autoSpaceDN w:val="0"/>
+        <w:adjustRightInd w:val="0"/>
+        <w:spacing w:after="100" w:afterAutospacing="1" w:line="480" w:lineRule="auto"/>
+        <w:rPr>
+          <w:rFonts w:ascii="Times New Roman" w:hAnsi="Times New Roman" w:cs="Times New Roman"/>
+          <w:sz w:val="24"/>
+          <w:szCs w:val="24"/>
+        </w:rPr>
+      </w:pPr>
+      <w:r>
+        <w:rPr>
+          <w:rFonts w:ascii="Times New Roman" w:hAnsi="Times New Roman" w:cs="Times New Roman"/>
+          <w:b/>
+          <w:i/>
+        </w:rPr>
+        <w:t>Dispersion measure</w:t>
+      </w:r>
+    </w:p>
+    <w:p>
+      <w:pPr>
+        <w:tabs>
+          <w:tab w:val="left" w:pos="916"/>
+          <w:tab w:val="left" w:pos="1832"/>
+          <w:tab w:val="left" w:pos="2748"/>
+          <w:tab w:val="left" w:pos="3664"/>
+          <w:tab w:val="left" w:pos="4580"/>
+          <w:tab w:val="left" w:pos="5496"/>
+          <w:tab w:val="left" w:pos="6412"/>
+          <w:tab w:val="left" w:pos="7328"/>
+          <w:tab w:val="left" w:pos="8244"/>
+          <w:tab w:val="left" w:pos="9160"/>
+          <w:tab w:val="left" w:pos="10076"/>
+          <w:tab w:val="left" w:pos="10992"/>
+          <w:tab w:val="left" w:pos="11908"/>
+          <w:tab w:val="left" w:pos="12824"/>
+          <w:tab w:val="left" w:pos="13740"/>
+          <w:tab w:val="left" w:pos="14656"/>
+        </w:tabs>
+        <w:rPr>
+          <w:rFonts w:ascii="Times New Roman" w:hAnsi="Times New Roman" w:cs="Times New Roman"/>
+          <w:b/>
+          <w:sz w:val="24"/>
+          <w:szCs w:val="24"/>
+        </w:rPr>
+      </w:pPr>
+    </w:p>
+    <w:p>
+      <w:pPr>
+        <w:tabs>
+          <w:tab w:val="left" w:pos="916"/>
+          <w:tab w:val="left" w:pos="1832"/>
+          <w:tab w:val="left" w:pos="2748"/>
+          <w:tab w:val="left" w:pos="3664"/>
+          <w:tab w:val="left" w:pos="4580"/>
+          <w:tab w:val="left" w:pos="5496"/>
+          <w:tab w:val="left" w:pos="6412"/>
+          <w:tab w:val="left" w:pos="7328"/>
+          <w:tab w:val="left" w:pos="8244"/>
+          <w:tab w:val="left" w:pos="9160"/>
+          <w:tab w:val="left" w:pos="10076"/>
+          <w:tab w:val="left" w:pos="10992"/>
+          <w:tab w:val="left" w:pos="11908"/>
+          <w:tab w:val="left" w:pos="12824"/>
+          <w:tab w:val="left" w:pos="13740"/>
+          <w:tab w:val="left" w:pos="14656"/>
+        </w:tabs>
+        <w:spacing w:line="480" w:lineRule="auto"/>
+        <w:rPr>
+          <w:rFonts w:ascii="Times New Roman" w:hAnsi="Times New Roman" w:cs="Times New Roman"/>
+          <w:sz w:val="24"/>
+          <w:szCs w:val="24"/>
+        </w:rPr>
+      </w:pPr>
+      <w:r>
+        <w:rPr>
+          <w:rFonts w:ascii="Times New Roman" w:hAnsi="Times New Roman" w:cs="Times New Roman"/>
+          <w:sz w:val="24"/>
+          <w:szCs w:val="24"/>
+        </w:rPr>
+        <w:lastRenderedPageBreak/>
+        <w:tab/>
+      </w:r>
+      <w:r>
+        <w:rPr>
+          <w:rFonts w:ascii="Times New Roman" w:hAnsi="Times New Roman" w:cs="Times New Roman"/>
+          <w:sz w:val="24"/>
+          <w:szCs w:val="24"/>
+        </w:rPr>
+        <w:t>Several dispersion measures have been proposed to analyze lifespan variabi</w:t>
+      </w:r>
+      <w:r>
+        <w:rPr>
+          <w:rFonts w:ascii="Times New Roman" w:hAnsi="Times New Roman" w:cs="Times New Roman"/>
+          <w:sz w:val="24"/>
+          <w:szCs w:val="24"/>
+        </w:rPr>
+        <w:t>l</w:t>
+      </w:r>
+      <w:r>
+        <w:rPr>
+          <w:rFonts w:ascii="Times New Roman" w:hAnsi="Times New Roman" w:cs="Times New Roman"/>
+          <w:sz w:val="24"/>
+          <w:szCs w:val="24"/>
+        </w:rPr>
+        <w:t xml:space="preserve">ity. In this </w:t>
+      </w:r>
+      <w:r>
+        <w:rPr>
+          <w:rFonts w:ascii="Times New Roman" w:hAnsi="Times New Roman" w:cs="Times New Roman"/>
+          <w:sz w:val="24"/>
+          <w:szCs w:val="24"/>
+        </w:rPr>
+        <w:t xml:space="preserve">study, </w:t>
+      </w:r>
+      <m:oMath>
+        <m:sSup>
+          <m:sSupPr>
+            <m:ctrlPr>
+              <w:rPr>
+                <w:rFonts w:ascii="Cambria Math" w:hAnsi="Cambria Math" w:cs="Times New Roman"/>
+                <w:sz w:val="24"/>
+                <w:szCs w:val="24"/>
+              </w:rPr>
+            </m:ctrlPr>
+          </m:sSupPr>
+          <m:e>
+            <m:r>
+              <m:rPr>
+                <m:sty m:val="p"/>
+              </m:rPr>
+              <w:rPr>
+                <w:rFonts w:ascii="Cambria Math" w:hAnsi="Cambria Math" w:cs="Times New Roman"/>
+                <w:sz w:val="24"/>
+                <w:szCs w:val="24"/>
+              </w:rPr>
+              <m:t>e</m:t>
+            </m:r>
+          </m:e>
+          <m:sup>
+            <m:r>
+              <m:rPr>
+                <m:sty m:val="p"/>
+              </m:rPr>
+              <w:rPr>
+                <w:rFonts w:ascii="Cambria Math" w:hAnsi="Cambria Math" w:cs="Times New Roman"/>
+                <w:sz w:val="24"/>
+                <w:szCs w:val="24"/>
+              </w:rPr>
+              <m:t>†</m:t>
+            </m:r>
+          </m:sup>
+        </m:sSup>
+      </m:oMath>
+      <w:r>
+        <w:rPr>
+          <w:rFonts w:ascii="Times New Roman" w:hAnsi="Times New Roman" w:cs="Times New Roman"/>
+          <w:sz w:val="24"/>
+          <w:szCs w:val="24"/>
+        </w:rPr>
+        <w:t xml:space="preserve"> is used as a dispersion indicator and we refer to it as “life disparity”. It is defined as the average remaining life expectancy when death occurs, or life years lost due to death. For exa</w:t>
+      </w:r>
+      <w:r>
+        <w:rPr>
+          <w:rFonts w:ascii="Times New Roman" w:hAnsi="Times New Roman" w:cs="Times New Roman"/>
+          <w:sz w:val="24"/>
+          <w:szCs w:val="24"/>
+        </w:rPr>
+        <w:t>m</w:t>
+      </w:r>
+      <w:r>
+        <w:rPr>
+          <w:rFonts w:ascii="Times New Roman" w:hAnsi="Times New Roman" w:cs="Times New Roman"/>
+          <w:sz w:val="24"/>
+          <w:szCs w:val="24"/>
+        </w:rPr>
+        <w:t xml:space="preserve">ple, if a cohort of newborns die at the same age then the value of </w:t>
+      </w:r>
+      <m:oMath>
+        <m:sSup>
+          <m:sSupPr>
+            <m:ctrlPr>
+              <w:rPr>
+                <w:rFonts w:ascii="Cambria Math" w:hAnsi="Cambria Math" w:cs="Times New Roman"/>
+                <w:sz w:val="24"/>
+                <w:szCs w:val="24"/>
+              </w:rPr>
+            </m:ctrlPr>
+          </m:sSupPr>
+          <m:e>
+            <m:r>
+              <m:rPr>
+                <m:sty m:val="p"/>
+              </m:rPr>
+              <w:rPr>
+                <w:rFonts w:ascii="Cambria Math" w:hAnsi="Cambria Math" w:cs="Times New Roman"/>
+                <w:sz w:val="24"/>
+                <w:szCs w:val="24"/>
+              </w:rPr>
+              <m:t>e</m:t>
+            </m:r>
+          </m:e>
+          <m:sup>
+            <m:r>
+              <m:rPr>
+                <m:sty m:val="p"/>
+              </m:rPr>
+              <w:rPr>
+                <w:rFonts w:ascii="Cambria Math" w:hAnsi="Cambria Math" w:cs="Times New Roman"/>
+                <w:sz w:val="24"/>
+                <w:szCs w:val="24"/>
+              </w:rPr>
+              <m:t>†</m:t>
+            </m:r>
+          </m:sup>
+        </m:sSup>
+      </m:oMath>
+      <w:r>
+        <w:rPr>
+          <w:rFonts w:ascii="Times New Roman" w:hAnsi="Times New Roman" w:cs="Times New Roman"/>
+          <w:sz w:val="24"/>
+          <w:szCs w:val="24"/>
+        </w:rPr>
+        <w:t xml:space="preserve"> is zero; while when death is very variable, people will die before their expected lifetime, contributing lost years to life dispa</w:t>
       </w:r>
       <w:r>
         <w:rPr>
@@ -1571,110 +2010,1052 @@
           <w:sz w:val="24"/>
           <w:szCs w:val="24"/>
         </w:rPr>
-        <w:t xml:space="preserve">tainty surrounding it. </w:t>
-      </w:r>
-    </w:p>
-    <w:p>
-      <w:pPr>
+        <w:t>ity</w:t>
+      </w:r>
+      <w:r>
+        <w:rPr>
+          <w:rFonts w:ascii="Times New Roman" w:hAnsi="Times New Roman" w:cs="Times New Roman"/>
+          <w:sz w:val="24"/>
+          <w:szCs w:val="24"/>
+        </w:rPr>
+        <w:t>. In lifetable notation it is defined as:</w:t>
+      </w:r>
+    </w:p>
+    <w:p>
+      <w:pPr>
+        <w:tabs>
+          <w:tab w:val="left" w:pos="916"/>
+          <w:tab w:val="left" w:pos="1832"/>
+          <w:tab w:val="left" w:pos="2748"/>
+          <w:tab w:val="left" w:pos="3664"/>
+          <w:tab w:val="left" w:pos="4580"/>
+          <w:tab w:val="left" w:pos="5496"/>
+          <w:tab w:val="left" w:pos="6412"/>
+          <w:tab w:val="left" w:pos="7328"/>
+          <w:tab w:val="left" w:pos="8244"/>
+          <w:tab w:val="left" w:pos="9160"/>
+          <w:tab w:val="left" w:pos="10076"/>
+          <w:tab w:val="left" w:pos="10992"/>
+          <w:tab w:val="left" w:pos="11908"/>
+          <w:tab w:val="left" w:pos="12824"/>
+          <w:tab w:val="left" w:pos="13740"/>
+          <w:tab w:val="left" w:pos="14656"/>
+        </w:tabs>
         <w:spacing w:line="480" w:lineRule="auto"/>
-        <w:rPr>
-          <w:rFonts w:ascii="Times New Roman" w:hAnsi="Times New Roman" w:cs="Times New Roman"/>
-          <w:b/>
-          <w:sz w:val="24"/>
-          <w:szCs w:val="24"/>
-        </w:rPr>
-      </w:pPr>
-      <w:r>
-        <w:rPr>
-          <w:rFonts w:ascii="Times New Roman" w:hAnsi="Times New Roman" w:cs="Times New Roman"/>
-          <w:b/>
-          <w:sz w:val="24"/>
-          <w:szCs w:val="24"/>
-        </w:rPr>
-        <w:t>Methods and data</w:t>
-      </w:r>
-    </w:p>
-    <w:p>
-      <w:pPr>
+        <w:jc w:val="center"/>
+        <w:rPr>
+          <w:rFonts w:ascii="Times New Roman" w:hAnsi="Times New Roman" w:cs="Times New Roman"/>
+          <w:sz w:val="24"/>
+          <w:szCs w:val="24"/>
+        </w:rPr>
+      </w:pPr>
+      <m:oMath>
+        <m:sSup>
+          <m:sSupPr>
+            <m:ctrlPr>
+              <w:rPr>
+                <w:rFonts w:ascii="Cambria Math" w:hAnsi="Cambria Math" w:cs="Times New Roman"/>
+                <w:sz w:val="24"/>
+                <w:szCs w:val="24"/>
+              </w:rPr>
+            </m:ctrlPr>
+          </m:sSupPr>
+          <m:e>
+            <m:r>
+              <m:rPr>
+                <m:sty m:val="p"/>
+              </m:rPr>
+              <w:rPr>
+                <w:rFonts w:ascii="Cambria Math" w:hAnsi="Cambria Math" w:cs="Times New Roman"/>
+                <w:sz w:val="24"/>
+                <w:szCs w:val="24"/>
+              </w:rPr>
+              <m:t>e</m:t>
+            </m:r>
+          </m:e>
+          <m:sup>
+            <m:r>
+              <m:rPr>
+                <m:sty m:val="p"/>
+              </m:rPr>
+              <w:rPr>
+                <w:rFonts w:ascii="Cambria Math" w:hAnsi="Cambria Math" w:cs="Times New Roman"/>
+                <w:sz w:val="24"/>
+                <w:szCs w:val="24"/>
+              </w:rPr>
+              <m:t>†</m:t>
+            </m:r>
+          </m:sup>
+        </m:sSup>
+        <m:r>
+          <m:rPr>
+            <m:sty m:val="p"/>
+          </m:rPr>
+          <w:rPr>
+            <w:rFonts w:ascii="Cambria Math" w:hAnsi="Cambria Math" w:cs="Times New Roman"/>
+            <w:sz w:val="24"/>
+            <w:szCs w:val="24"/>
+          </w:rPr>
+          <m:t>=</m:t>
+        </m:r>
+        <m:r>
+          <m:rPr>
+            <m:sty m:val="p"/>
+          </m:rPr>
+          <w:rPr>
+            <w:rFonts w:ascii="Cambria Math" w:hAnsi="Cambria Math" w:cs="Times New Roman"/>
+            <w:sz w:val="24"/>
+            <w:szCs w:val="24"/>
+          </w:rPr>
+          <m:t xml:space="preserve"> </m:t>
+        </m:r>
+        <m:r>
+          <m:rPr>
+            <m:sty m:val="p"/>
+          </m:rPr>
+          <w:rPr>
+            <w:rFonts w:ascii="Cambria Math" w:hAnsi="Cambria Math" w:cs="Times New Roman"/>
+            <w:sz w:val="24"/>
+            <w:szCs w:val="24"/>
+          </w:rPr>
+          <m:t>-</m:t>
+        </m:r>
+        <m:nary>
+          <m:naryPr>
+            <m:limLoc m:val="undOvr"/>
+            <m:ctrlPr>
+              <w:rPr>
+                <w:rFonts w:ascii="Cambria Math" w:hAnsi="Cambria Math" w:cs="Times New Roman"/>
+                <w:sz w:val="24"/>
+                <w:szCs w:val="24"/>
+              </w:rPr>
+            </m:ctrlPr>
+          </m:naryPr>
+          <m:sub>
+            <m:r>
+              <m:rPr>
+                <m:sty m:val="p"/>
+              </m:rPr>
+              <w:rPr>
+                <w:rFonts w:ascii="Cambria Math" w:hAnsi="Cambria Math" w:cs="Times New Roman"/>
+                <w:sz w:val="24"/>
+                <w:szCs w:val="24"/>
+              </w:rPr>
+              <m:t>0</m:t>
+            </m:r>
+          </m:sub>
+          <m:sup>
+            <m:r>
+              <m:rPr>
+                <m:sty m:val="p"/>
+              </m:rPr>
+              <w:rPr>
+                <w:rFonts w:ascii="Cambria Math" w:hAnsi="Cambria Math" w:cs="Times New Roman"/>
+                <w:sz w:val="24"/>
+                <w:szCs w:val="24"/>
+              </w:rPr>
+              <m:t>ω</m:t>
+            </m:r>
+          </m:sup>
+          <m:e>
+            <m:r>
+              <m:rPr>
+                <m:scr m:val="script"/>
+                <m:sty m:val="p"/>
+              </m:rPr>
+              <w:rPr>
+                <w:rFonts w:ascii="Cambria Math" w:hAnsi="Cambria Math" w:cs="Times New Roman"/>
+                <w:sz w:val="24"/>
+                <w:szCs w:val="24"/>
+              </w:rPr>
+              <m:t>l</m:t>
+            </m:r>
+            <m:d>
+              <m:dPr>
+                <m:ctrlPr>
+                  <w:rPr>
+                    <w:rFonts w:ascii="Cambria Math" w:hAnsi="Cambria Math" w:cs="Times New Roman"/>
+                    <w:sz w:val="24"/>
+                    <w:szCs w:val="24"/>
+                  </w:rPr>
+                </m:ctrlPr>
+              </m:dPr>
+              <m:e>
+                <m:r>
+                  <m:rPr>
+                    <m:sty m:val="p"/>
+                  </m:rPr>
+                  <w:rPr>
+                    <w:rFonts w:ascii="Cambria Math" w:hAnsi="Cambria Math" w:cs="Times New Roman"/>
+                    <w:sz w:val="24"/>
+                    <w:szCs w:val="24"/>
+                  </w:rPr>
+                  <m:t>x</m:t>
+                </m:r>
+              </m:e>
+            </m:d>
+            <m:r>
+              <m:rPr>
+                <m:nor/>
+              </m:rPr>
+              <w:rPr>
+                <w:rFonts w:ascii="Times New Roman" w:hAnsi="Times New Roman" w:cs="Times New Roman"/>
+                <w:sz w:val="24"/>
+                <w:szCs w:val="24"/>
+              </w:rPr>
+              <m:t>μ(</m:t>
+            </m:r>
+            <m:r>
+              <m:rPr>
+                <m:sty m:val="p"/>
+              </m:rPr>
+              <w:rPr>
+                <w:rFonts w:ascii="Cambria Math" w:hAnsi="Cambria Math" w:cs="Times New Roman"/>
+                <w:sz w:val="24"/>
+                <w:szCs w:val="24"/>
+              </w:rPr>
+              <m:t>x</m:t>
+            </m:r>
+            <m:r>
+              <m:rPr>
+                <m:sty m:val="p"/>
+              </m:rPr>
+              <w:rPr>
+                <w:rFonts w:ascii="Cambria Math" w:hAnsi="Cambria Math" w:cs="Times New Roman"/>
+                <w:sz w:val="24"/>
+                <w:szCs w:val="24"/>
+              </w:rPr>
+              <m:t>)</m:t>
+            </m:r>
+            <m:r>
+              <m:rPr>
+                <m:sty m:val="p"/>
+              </m:rPr>
+              <w:rPr>
+                <w:rFonts w:ascii="Cambria Math" w:hAnsi="Cambria Math" w:cs="Times New Roman"/>
+                <w:sz w:val="24"/>
+                <w:szCs w:val="24"/>
+              </w:rPr>
+              <m:t>e</m:t>
+            </m:r>
+            <m:r>
+              <m:rPr>
+                <m:nor/>
+              </m:rPr>
+              <w:rPr>
+                <w:rFonts w:ascii="Times New Roman" w:hAnsi="Times New Roman" w:cs="Times New Roman"/>
+                <w:sz w:val="24"/>
+                <w:szCs w:val="24"/>
+              </w:rPr>
+              <m:t>(</m:t>
+            </m:r>
+            <m:r>
+              <m:rPr>
+                <m:sty m:val="p"/>
+              </m:rPr>
+              <w:rPr>
+                <w:rFonts w:ascii="Cambria Math" w:hAnsi="Cambria Math" w:cs="Times New Roman"/>
+                <w:sz w:val="24"/>
+                <w:szCs w:val="24"/>
+              </w:rPr>
+              <m:t>x)</m:t>
+            </m:r>
+            <m:r>
+              <m:rPr>
+                <m:nor/>
+              </m:rPr>
+              <w:rPr>
+                <w:rFonts w:ascii="Times New Roman" w:hAnsi="Times New Roman" w:cs="Times New Roman"/>
+                <w:sz w:val="24"/>
+                <w:szCs w:val="24"/>
+              </w:rPr>
+              <m:t>d</m:t>
+            </m:r>
+            <m:r>
+              <m:rPr>
+                <m:sty m:val="p"/>
+              </m:rPr>
+              <w:rPr>
+                <w:rFonts w:ascii="Cambria Math" w:hAnsi="Cambria Math" w:cs="Times New Roman"/>
+                <w:sz w:val="24"/>
+                <w:szCs w:val="24"/>
+              </w:rPr>
+              <m:t>x</m:t>
+            </m:r>
+          </m:e>
+        </m:nary>
+        <m:r>
+          <m:rPr>
+            <m:sty m:val="p"/>
+          </m:rPr>
+          <w:rPr>
+            <w:rFonts w:ascii="Cambria Math" w:hAnsi="Cambria Math" w:cs="Times New Roman"/>
+            <w:sz w:val="24"/>
+            <w:szCs w:val="24"/>
+          </w:rPr>
+          <m:t>=</m:t>
+        </m:r>
+        <m:r>
+          <m:rPr>
+            <m:sty m:val="p"/>
+          </m:rPr>
+          <w:rPr>
+            <w:rFonts w:ascii="Cambria Math" w:hAnsi="Cambria Math" w:cs="Times New Roman"/>
+            <w:sz w:val="24"/>
+            <w:szCs w:val="24"/>
+          </w:rPr>
+          <m:t>-</m:t>
+        </m:r>
+        <m:nary>
+          <m:naryPr>
+            <m:limLoc m:val="undOvr"/>
+            <m:ctrlPr>
+              <w:rPr>
+                <w:rFonts w:ascii="Cambria Math" w:hAnsi="Cambria Math" w:cs="Times New Roman"/>
+                <w:sz w:val="24"/>
+                <w:szCs w:val="24"/>
+              </w:rPr>
+            </m:ctrlPr>
+          </m:naryPr>
+          <m:sub>
+            <m:r>
+              <m:rPr>
+                <m:sty m:val="p"/>
+              </m:rPr>
+              <w:rPr>
+                <w:rFonts w:ascii="Cambria Math" w:hAnsi="Cambria Math" w:cs="Times New Roman"/>
+                <w:sz w:val="24"/>
+                <w:szCs w:val="24"/>
+              </w:rPr>
+              <m:t>0</m:t>
+            </m:r>
+          </m:sub>
+          <m:sup>
+            <m:r>
+              <m:rPr>
+                <m:sty m:val="p"/>
+              </m:rPr>
+              <w:rPr>
+                <w:rFonts w:ascii="Cambria Math" w:hAnsi="Cambria Math" w:cs="Times New Roman"/>
+                <w:sz w:val="24"/>
+                <w:szCs w:val="24"/>
+              </w:rPr>
+              <m:t>ω</m:t>
+            </m:r>
+          </m:sup>
+          <m:e>
+            <m:r>
+              <m:rPr>
+                <m:scr m:val="script"/>
+                <m:sty m:val="p"/>
+              </m:rPr>
+              <w:rPr>
+                <w:rFonts w:ascii="Cambria Math" w:hAnsi="Cambria Math" w:cs="Times New Roman"/>
+                <w:sz w:val="24"/>
+                <w:szCs w:val="24"/>
+              </w:rPr>
+              <m:t>l</m:t>
+            </m:r>
+            <m:d>
+              <m:dPr>
+                <m:ctrlPr>
+                  <w:rPr>
+                    <w:rFonts w:ascii="Cambria Math" w:hAnsi="Cambria Math" w:cs="Times New Roman"/>
+                    <w:sz w:val="24"/>
+                    <w:szCs w:val="24"/>
+                  </w:rPr>
+                </m:ctrlPr>
+              </m:dPr>
+              <m:e>
+                <m:r>
+                  <m:rPr>
+                    <m:sty m:val="p"/>
+                  </m:rPr>
+                  <w:rPr>
+                    <w:rFonts w:ascii="Cambria Math" w:hAnsi="Cambria Math" w:cs="Times New Roman"/>
+                    <w:sz w:val="24"/>
+                    <w:szCs w:val="24"/>
+                  </w:rPr>
+                  <m:t>x</m:t>
+                </m:r>
+              </m:e>
+            </m:d>
+            <m:r>
+              <m:rPr>
+                <m:nor/>
+              </m:rPr>
+              <w:rPr>
+                <w:rFonts w:ascii="Times New Roman" w:hAnsi="Times New Roman" w:cs="Times New Roman"/>
+                <w:sz w:val="24"/>
+                <w:szCs w:val="24"/>
+              </w:rPr>
+              <m:t xml:space="preserve"> ln</m:t>
+            </m:r>
+            <m:r>
+              <m:rPr>
+                <m:scr m:val="script"/>
+                <m:sty m:val="p"/>
+              </m:rPr>
+              <w:rPr>
+                <w:rFonts w:ascii="Cambria Math" w:hAnsi="Cambria Math" w:cs="Times New Roman"/>
+                <w:sz w:val="24"/>
+                <w:szCs w:val="24"/>
+              </w:rPr>
+              <m:t>l</m:t>
+            </m:r>
+            <m:d>
+              <m:dPr>
+                <m:ctrlPr>
+                  <w:rPr>
+                    <w:rFonts w:ascii="Cambria Math" w:hAnsi="Cambria Math" w:cs="Times New Roman"/>
+                    <w:sz w:val="24"/>
+                    <w:szCs w:val="24"/>
+                  </w:rPr>
+                </m:ctrlPr>
+              </m:dPr>
+              <m:e>
+                <m:r>
+                  <m:rPr>
+                    <m:sty m:val="p"/>
+                  </m:rPr>
+                  <w:rPr>
+                    <w:rFonts w:ascii="Cambria Math" w:hAnsi="Cambria Math" w:cs="Times New Roman"/>
+                    <w:sz w:val="24"/>
+                    <w:szCs w:val="24"/>
+                  </w:rPr>
+                  <m:t>x</m:t>
+                </m:r>
+              </m:e>
+            </m:d>
+            <m:r>
+              <m:rPr>
+                <m:nor/>
+              </m:rPr>
+              <w:rPr>
+                <w:rFonts w:ascii="Times New Roman" w:hAnsi="Times New Roman" w:cs="Times New Roman"/>
+                <w:sz w:val="24"/>
+                <w:szCs w:val="24"/>
+              </w:rPr>
+              <m:t>d</m:t>
+            </m:r>
+            <m:r>
+              <m:rPr>
+                <m:sty m:val="p"/>
+              </m:rPr>
+              <w:rPr>
+                <w:rFonts w:ascii="Cambria Math" w:hAnsi="Cambria Math" w:cs="Times New Roman"/>
+                <w:sz w:val="24"/>
+                <w:szCs w:val="24"/>
+              </w:rPr>
+              <m:t>x</m:t>
+            </m:r>
+          </m:e>
+        </m:nary>
+      </m:oMath>
+      <w:r>
+        <w:rPr>
+          <w:rFonts w:ascii="Times New Roman" w:eastAsiaTheme="minorEastAsia" w:hAnsi="Times New Roman" w:cs="Times New Roman"/>
+          <w:sz w:val="24"/>
+          <w:szCs w:val="24"/>
+        </w:rPr>
+        <w:t>.</w:t>
+      </w:r>
+    </w:p>
+    <w:p>
+      <w:pPr>
+        <w:tabs>
+          <w:tab w:val="left" w:pos="916"/>
+          <w:tab w:val="left" w:pos="1832"/>
+          <w:tab w:val="left" w:pos="2748"/>
+          <w:tab w:val="left" w:pos="3664"/>
+          <w:tab w:val="left" w:pos="4580"/>
+          <w:tab w:val="left" w:pos="5496"/>
+          <w:tab w:val="left" w:pos="6412"/>
+          <w:tab w:val="left" w:pos="7328"/>
+          <w:tab w:val="left" w:pos="8244"/>
+          <w:tab w:val="left" w:pos="9160"/>
+          <w:tab w:val="left" w:pos="10076"/>
+          <w:tab w:val="left" w:pos="10992"/>
+          <w:tab w:val="left" w:pos="11908"/>
+          <w:tab w:val="left" w:pos="12824"/>
+          <w:tab w:val="left" w:pos="13740"/>
+          <w:tab w:val="left" w:pos="14656"/>
+        </w:tabs>
         <w:spacing w:line="480" w:lineRule="auto"/>
         <w:rPr>
-          <w:rFonts w:ascii="Times New Roman" w:hAnsi="Times New Roman" w:cs="Times New Roman"/>
-          <w:sz w:val="24"/>
-          <w:szCs w:val="24"/>
-        </w:rPr>
-      </w:pPr>
-    </w:p>
-    <w:p>
-      <w:pPr>
+          <w:rFonts w:ascii="Times New Roman" w:eastAsiaTheme="minorEastAsia" w:hAnsi="Times New Roman" w:cs="Times New Roman"/>
+          <w:sz w:val="24"/>
+          <w:szCs w:val="24"/>
+        </w:rPr>
+      </w:pPr>
+      <w:r>
+        <w:rPr>
+          <w:rFonts w:ascii="Times New Roman" w:hAnsi="Times New Roman" w:cs="Times New Roman"/>
+          <w:sz w:val="24"/>
+          <w:szCs w:val="24"/>
+        </w:rPr>
+        <w:tab/>
+      </w:r>
+      <w:r>
+        <w:rPr>
+          <w:rFonts w:ascii="Times New Roman" w:hAnsi="Times New Roman" w:cs="Times New Roman"/>
+          <w:sz w:val="24"/>
+          <w:szCs w:val="24"/>
+        </w:rPr>
+        <w:t xml:space="preserve">Where </w:t>
+      </w:r>
+      <w:r>
+        <w:rPr>
+          <w:rFonts w:ascii="Times New Roman" w:hAnsi="Times New Roman" w:cs="Times New Roman"/>
+          <w:sz w:val="24"/>
+          <w:szCs w:val="24"/>
+        </w:rPr>
+        <w:t xml:space="preserve"> </w:t>
+      </w:r>
+      <m:oMath>
+        <m:r>
+          <m:rPr>
+            <m:scr m:val="script"/>
+            <m:sty m:val="p"/>
+          </m:rPr>
+          <w:rPr>
+            <w:rFonts w:ascii="Cambria Math" w:hAnsi="Cambria Math" w:cs="Times New Roman"/>
+            <w:sz w:val="24"/>
+            <w:szCs w:val="24"/>
+          </w:rPr>
+          <m:t>l</m:t>
+        </m:r>
+        <m:d>
+          <m:dPr>
+            <m:ctrlPr>
+              <w:rPr>
+                <w:rFonts w:ascii="Cambria Math" w:hAnsi="Cambria Math" w:cs="Times New Roman"/>
+                <w:sz w:val="24"/>
+                <w:szCs w:val="24"/>
+              </w:rPr>
+            </m:ctrlPr>
+          </m:dPr>
+          <m:e>
+            <m:r>
+              <m:rPr>
+                <m:sty m:val="p"/>
+              </m:rPr>
+              <w:rPr>
+                <w:rFonts w:ascii="Cambria Math" w:hAnsi="Cambria Math" w:cs="Times New Roman"/>
+                <w:sz w:val="24"/>
+                <w:szCs w:val="24"/>
+              </w:rPr>
+              <m:t>x</m:t>
+            </m:r>
+          </m:e>
+        </m:d>
+        <m:r>
+          <m:rPr>
+            <m:nor/>
+          </m:rPr>
+          <w:rPr>
+            <w:rFonts w:ascii="Times New Roman" w:hAnsi="Times New Roman" w:cs="Times New Roman"/>
+            <w:sz w:val="24"/>
+            <w:szCs w:val="24"/>
+          </w:rPr>
+          <m:t xml:space="preserve">, </m:t>
+        </m:r>
+        <m:r>
+          <m:rPr>
+            <m:nor/>
+          </m:rPr>
+          <w:rPr>
+            <w:rFonts w:ascii="Cambria Math" w:hAnsi="Times New Roman" w:cs="Times New Roman"/>
+            <w:sz w:val="24"/>
+            <w:szCs w:val="24"/>
+          </w:rPr>
+          <m:t xml:space="preserve"> </m:t>
+        </m:r>
+        <m:r>
+          <m:rPr>
+            <m:nor/>
+          </m:rPr>
+          <w:rPr>
+            <w:rFonts w:ascii="Times New Roman" w:hAnsi="Times New Roman" w:cs="Times New Roman"/>
+            <w:sz w:val="24"/>
+            <w:szCs w:val="24"/>
+          </w:rPr>
+          <m:t>μ(</m:t>
+        </m:r>
+        <m:r>
+          <m:rPr>
+            <m:sty m:val="p"/>
+          </m:rPr>
+          <w:rPr>
+            <w:rFonts w:ascii="Cambria Math" w:hAnsi="Cambria Math" w:cs="Times New Roman"/>
+            <w:sz w:val="24"/>
+            <w:szCs w:val="24"/>
+          </w:rPr>
+          <m:t>x)</m:t>
+        </m:r>
+        <m:r>
+          <m:rPr>
+            <m:sty m:val="p"/>
+          </m:rPr>
+          <w:rPr>
+            <w:rFonts w:ascii="Cambria Math" w:hAnsi="Cambria Math" w:cs="Times New Roman"/>
+            <w:sz w:val="24"/>
+            <w:szCs w:val="24"/>
+          </w:rPr>
+          <m:t xml:space="preserve">,  </m:t>
+        </m:r>
+        <m:r>
+          <m:rPr>
+            <m:sty m:val="p"/>
+          </m:rPr>
+          <w:rPr>
+            <w:rFonts w:ascii="Cambria Math" w:hAnsi="Cambria Math" w:cs="Times New Roman"/>
+            <w:sz w:val="24"/>
+            <w:szCs w:val="24"/>
+          </w:rPr>
+          <m:t>e</m:t>
+        </m:r>
+        <m:r>
+          <m:rPr>
+            <m:nor/>
+          </m:rPr>
+          <w:rPr>
+            <w:rFonts w:ascii="Times New Roman" w:hAnsi="Times New Roman" w:cs="Times New Roman"/>
+            <w:sz w:val="24"/>
+            <w:szCs w:val="24"/>
+          </w:rPr>
+          <m:t>(</m:t>
+        </m:r>
+        <m:r>
+          <m:rPr>
+            <m:sty m:val="p"/>
+          </m:rPr>
+          <w:rPr>
+            <w:rFonts w:ascii="Cambria Math" w:hAnsi="Cambria Math" w:cs="Times New Roman"/>
+            <w:sz w:val="24"/>
+            <w:szCs w:val="24"/>
+          </w:rPr>
+          <m:t>x)</m:t>
+        </m:r>
+      </m:oMath>
+      <w:r>
+        <w:rPr>
+          <w:rFonts w:ascii="Times New Roman" w:eastAsiaTheme="minorEastAsia" w:hAnsi="Times New Roman" w:cs="Times New Roman"/>
+          <w:sz w:val="24"/>
+          <w:szCs w:val="24"/>
+        </w:rPr>
+        <w:t xml:space="preserve"> and </w:t>
+      </w:r>
+      <m:oMath>
+        <m:r>
+          <m:rPr>
+            <m:sty m:val="p"/>
+          </m:rPr>
+          <w:rPr>
+            <w:rFonts w:ascii="Cambria Math" w:hAnsi="Cambria Math" w:cs="Times New Roman"/>
+            <w:sz w:val="24"/>
+            <w:szCs w:val="24"/>
+          </w:rPr>
+          <m:t>ω</m:t>
+        </m:r>
+      </m:oMath>
+      <w:r>
+        <w:rPr>
+          <w:rFonts w:ascii="Times New Roman" w:eastAsiaTheme="minorEastAsia" w:hAnsi="Times New Roman" w:cs="Times New Roman"/>
+          <w:sz w:val="24"/>
+          <w:szCs w:val="24"/>
+        </w:rPr>
+        <w:t xml:space="preserve"> are the survival function, the force of mortality, life expectancy at age </w:t>
+      </w:r>
+      <m:oMath>
+        <m:r>
+          <m:rPr>
+            <m:sty m:val="p"/>
+          </m:rPr>
+          <w:rPr>
+            <w:rFonts w:ascii="Cambria Math" w:hAnsi="Cambria Math" w:cs="Times New Roman"/>
+            <w:sz w:val="24"/>
+            <w:szCs w:val="24"/>
+          </w:rPr>
+          <m:t>x</m:t>
+        </m:r>
+      </m:oMath>
+      <w:r>
+        <w:rPr>
+          <w:rFonts w:ascii="Times New Roman" w:eastAsiaTheme="minorEastAsia" w:hAnsi="Times New Roman" w:cs="Times New Roman"/>
+          <w:sz w:val="24"/>
+          <w:szCs w:val="24"/>
+        </w:rPr>
+        <w:t>, and the open-aged interval (100+ in our case), respectively.</w:t>
+      </w:r>
+    </w:p>
+    <w:p>
+      <w:pPr>
+        <w:tabs>
+          <w:tab w:val="left" w:pos="916"/>
+          <w:tab w:val="left" w:pos="1832"/>
+          <w:tab w:val="left" w:pos="2748"/>
+          <w:tab w:val="left" w:pos="3664"/>
+          <w:tab w:val="left" w:pos="4580"/>
+          <w:tab w:val="left" w:pos="5496"/>
+          <w:tab w:val="left" w:pos="6412"/>
+          <w:tab w:val="left" w:pos="7328"/>
+          <w:tab w:val="left" w:pos="8244"/>
+          <w:tab w:val="left" w:pos="9160"/>
+          <w:tab w:val="left" w:pos="10076"/>
+          <w:tab w:val="left" w:pos="10992"/>
+          <w:tab w:val="left" w:pos="11908"/>
+          <w:tab w:val="left" w:pos="12824"/>
+          <w:tab w:val="left" w:pos="13740"/>
+          <w:tab w:val="left" w:pos="14656"/>
+        </w:tabs>
         <w:spacing w:line="480" w:lineRule="auto"/>
         <w:rPr>
-          <w:rFonts w:ascii="Times New Roman" w:hAnsi="Times New Roman" w:cs="Times New Roman"/>
-          <w:b/>
-          <w:sz w:val="24"/>
-          <w:szCs w:val="24"/>
-        </w:rPr>
-      </w:pPr>
-      <w:r>
-        <w:rPr>
-          <w:rFonts w:ascii="Times New Roman" w:hAnsi="Times New Roman" w:cs="Times New Roman"/>
-          <w:b/>
-          <w:sz w:val="24"/>
-          <w:szCs w:val="24"/>
-        </w:rPr>
-        <w:t>Results</w:t>
-      </w:r>
-    </w:p>
-    <w:p>
-      <w:pPr>
-        <w:spacing w:line="480" w:lineRule="auto"/>
-        <w:rPr>
-          <w:rFonts w:ascii="Times New Roman" w:hAnsi="Times New Roman" w:cs="Times New Roman"/>
-          <w:sz w:val="24"/>
-          <w:szCs w:val="24"/>
-        </w:rPr>
-      </w:pPr>
-    </w:p>
-    <w:p>
-      <w:pPr>
-        <w:spacing w:line="480" w:lineRule="auto"/>
-        <w:rPr>
-          <w:rFonts w:ascii="Times New Roman" w:hAnsi="Times New Roman" w:cs="Times New Roman"/>
-          <w:b/>
-          <w:sz w:val="24"/>
-          <w:szCs w:val="24"/>
-        </w:rPr>
-      </w:pPr>
-      <w:r>
-        <w:rPr>
-          <w:rFonts w:ascii="Times New Roman" w:hAnsi="Times New Roman" w:cs="Times New Roman"/>
-          <w:b/>
-          <w:sz w:val="24"/>
-          <w:szCs w:val="24"/>
-        </w:rPr>
-        <w:t>Discussion</w:t>
-      </w:r>
-    </w:p>
-    <w:p>
-      <w:pPr>
-        <w:spacing w:line="480" w:lineRule="auto"/>
-        <w:rPr>
-          <w:rFonts w:ascii="Times New Roman" w:hAnsi="Times New Roman" w:cs="Times New Roman"/>
-          <w:b/>
-          <w:sz w:val="24"/>
-          <w:szCs w:val="24"/>
-        </w:rPr>
-      </w:pPr>
-      <w:r>
-        <w:rPr>
-          <w:rFonts w:ascii="Times New Roman" w:hAnsi="Times New Roman" w:cs="Times New Roman"/>
-          <w:b/>
-          <w:sz w:val="24"/>
-          <w:szCs w:val="24"/>
-        </w:rPr>
-        <w:t>Men rates 10 times higher than women</w:t>
+          <w:rFonts w:ascii="Times New Roman" w:eastAsiaTheme="minorEastAsia" w:hAnsi="Times New Roman" w:cs="Times New Roman"/>
+          <w:sz w:val="24"/>
+          <w:szCs w:val="24"/>
+        </w:rPr>
+      </w:pPr>
+      <w:r>
+        <w:rPr>
+          <w:rFonts w:ascii="Times New Roman" w:eastAsiaTheme="minorEastAsia" w:hAnsi="Times New Roman" w:cs="Times New Roman"/>
+          <w:sz w:val="24"/>
+          <w:szCs w:val="24"/>
+        </w:rPr>
+        <w:t>This indicator was chosen because it has an easy to understand interpretation and it is decompo</w:t>
+      </w:r>
+      <w:r>
+        <w:rPr>
+          <w:rFonts w:ascii="Times New Roman" w:eastAsiaTheme="minorEastAsia" w:hAnsi="Times New Roman" w:cs="Times New Roman"/>
+          <w:sz w:val="24"/>
+          <w:szCs w:val="24"/>
+        </w:rPr>
+        <w:t>s</w:t>
+      </w:r>
+      <w:r>
+        <w:rPr>
+          <w:rFonts w:ascii="Times New Roman" w:eastAsiaTheme="minorEastAsia" w:hAnsi="Times New Roman" w:cs="Times New Roman"/>
+          <w:sz w:val="24"/>
+          <w:szCs w:val="24"/>
+        </w:rPr>
+        <w:t>able. These properties allow quantifying the impact of age and cause-specific mortality on changes in life disparity over time. The high correlation with other variation indices, such as Keyfitz entropy, coefficient of variation, or the Gini coefficient, suggests that the main results would not differ by a large extent regardless of the measure used.</w:t>
+      </w:r>
+    </w:p>
+    <w:p>
+      <w:pPr>
+        <w:autoSpaceDE w:val="0"/>
+        <w:autoSpaceDN w:val="0"/>
+        <w:adjustRightInd w:val="0"/>
+        <w:spacing w:after="100" w:afterAutospacing="1" w:line="480" w:lineRule="auto"/>
+        <w:rPr>
+          <w:rFonts w:ascii="Times New Roman" w:eastAsiaTheme="minorEastAsia" w:hAnsi="Times New Roman" w:cs="Times New Roman"/>
+          <w:sz w:val="24"/>
+          <w:szCs w:val="24"/>
+        </w:rPr>
+      </w:pPr>
+      <w:r>
+        <w:rPr>
+          <w:rFonts w:ascii="Times New Roman" w:eastAsiaTheme="minorEastAsia" w:hAnsi="Times New Roman" w:cs="Times New Roman"/>
+          <w:sz w:val="24"/>
+          <w:szCs w:val="24"/>
+        </w:rPr>
+        <w:t>Demographic and statistical methods</w:t>
+      </w:r>
+    </w:p>
+    <w:p>
+      <w:pPr>
+        <w:autoSpaceDE w:val="0"/>
+        <w:autoSpaceDN w:val="0"/>
+        <w:adjustRightInd w:val="0"/>
+        <w:spacing w:after="100" w:afterAutospacing="1" w:line="480" w:lineRule="auto"/>
+        <w:rPr>
+          <w:rFonts w:ascii="Times New Roman" w:eastAsiaTheme="minorEastAsia" w:hAnsi="Times New Roman" w:cs="Times New Roman"/>
+          <w:sz w:val="24"/>
+          <w:szCs w:val="24"/>
+        </w:rPr>
+      </w:pPr>
+      <w:r>
+        <w:rPr>
+          <w:rFonts w:ascii="Times New Roman" w:eastAsiaTheme="minorEastAsia" w:hAnsi="Times New Roman" w:cs="Times New Roman"/>
+          <w:sz w:val="24"/>
+          <w:szCs w:val="24"/>
+        </w:rPr>
+        <w:t>To mitigate random variations, these rates are a</w:t>
+      </w:r>
+      <w:r>
+        <w:rPr>
+          <w:rFonts w:ascii="Times New Roman" w:eastAsiaTheme="minorEastAsia" w:hAnsi="Times New Roman" w:cs="Times New Roman"/>
+          <w:sz w:val="24"/>
+          <w:szCs w:val="24"/>
+        </w:rPr>
+        <w:t>d</w:t>
+      </w:r>
+      <w:r>
+        <w:rPr>
+          <w:rFonts w:ascii="Times New Roman" w:eastAsiaTheme="minorEastAsia" w:hAnsi="Times New Roman" w:cs="Times New Roman"/>
+          <w:sz w:val="24"/>
+          <w:szCs w:val="24"/>
+        </w:rPr>
+        <w:t>justed in two steps. First, cause-specific death rates over age and time for each state and sex separately using a 2-d p-spline</w:t>
+      </w:r>
+      <w:r>
+        <w:rPr>
+          <w:rFonts w:ascii="Times New Roman" w:eastAsiaTheme="minorEastAsia" w:hAnsi="Times New Roman" w:cs="Times New Roman"/>
+          <w:sz w:val="24"/>
+          <w:szCs w:val="24"/>
+        </w:rPr>
+        <w:t xml:space="preserve"> were smoothed</w:t>
+      </w:r>
+      <w:r>
+        <w:rPr>
+          <w:rFonts w:ascii="Times New Roman" w:eastAsiaTheme="minorEastAsia" w:hAnsi="Times New Roman" w:cs="Times New Roman"/>
+          <w:sz w:val="24"/>
+          <w:szCs w:val="24"/>
+        </w:rPr>
+        <w:t xml:space="preserve">. Second, smoothed cause-specific </w:t>
+      </w:r>
+      <w:r>
+        <w:rPr>
+          <w:rFonts w:ascii="Times New Roman" w:eastAsiaTheme="minorEastAsia" w:hAnsi="Times New Roman" w:cs="Times New Roman"/>
+          <w:sz w:val="24"/>
+          <w:szCs w:val="24"/>
+        </w:rPr>
+        <w:t xml:space="preserve">deaths were rescaled to </w:t>
+      </w:r>
+      <w:r>
+        <w:rPr>
+          <w:rFonts w:ascii="Times New Roman" w:eastAsiaTheme="minorEastAsia" w:hAnsi="Times New Roman" w:cs="Times New Roman"/>
+          <w:sz w:val="24"/>
+          <w:szCs w:val="24"/>
+        </w:rPr>
+        <w:t>raw all-cause death rates for each sex and</w:t>
+      </w:r>
+      <w:r>
+        <w:rPr>
+          <w:rFonts w:ascii="Times New Roman" w:eastAsiaTheme="minorEastAsia" w:hAnsi="Times New Roman" w:cs="Times New Roman"/>
+          <w:sz w:val="24"/>
+          <w:szCs w:val="24"/>
+        </w:rPr>
+        <w:t xml:space="preserve"> state. Period life tables </w:t>
+      </w:r>
+      <w:r>
+        <w:rPr>
+          <w:rFonts w:ascii="Times New Roman" w:eastAsiaTheme="minorEastAsia" w:hAnsi="Times New Roman" w:cs="Times New Roman"/>
+          <w:sz w:val="24"/>
+          <w:szCs w:val="24"/>
+        </w:rPr>
+        <w:t>for males and females fro</w:t>
+      </w:r>
+      <w:r>
+        <w:rPr>
+          <w:rFonts w:ascii="Times New Roman" w:eastAsiaTheme="minorEastAsia" w:hAnsi="Times New Roman" w:cs="Times New Roman"/>
+          <w:sz w:val="24"/>
+          <w:szCs w:val="24"/>
+        </w:rPr>
+        <w:t>m 1995</w:t>
+      </w:r>
+      <w:r>
+        <w:rPr>
+          <w:rFonts w:ascii="Times New Roman" w:eastAsiaTheme="minorEastAsia" w:hAnsi="Times New Roman" w:cs="Times New Roman"/>
+          <w:sz w:val="24"/>
+          <w:szCs w:val="24"/>
+        </w:rPr>
+        <w:t xml:space="preserve"> to 2015 were calculated following standard demo</w:t>
+      </w:r>
+      <w:r>
+        <w:rPr>
+          <w:rFonts w:ascii="Times New Roman" w:eastAsiaTheme="minorEastAsia" w:hAnsi="Times New Roman" w:cs="Times New Roman"/>
+          <w:sz w:val="24"/>
+          <w:szCs w:val="24"/>
+        </w:rPr>
+        <w:t>graphic methods. L</w:t>
+      </w:r>
+      <w:r>
+        <w:rPr>
+          <w:rFonts w:ascii="Times New Roman" w:eastAsiaTheme="minorEastAsia" w:hAnsi="Times New Roman" w:cs="Times New Roman"/>
+          <w:sz w:val="24"/>
+          <w:szCs w:val="24"/>
+        </w:rPr>
+        <w:t>ife expectancies</w:t>
+      </w:r>
+      <w:r>
+        <w:rPr>
+          <w:rFonts w:ascii="Times New Roman" w:eastAsiaTheme="minorEastAsia" w:hAnsi="Times New Roman" w:cs="Times New Roman"/>
+          <w:sz w:val="24"/>
+          <w:szCs w:val="24"/>
+        </w:rPr>
+        <w:t xml:space="preserve"> and life disparities</w:t>
+      </w:r>
+      <w:r>
+        <w:rPr>
+          <w:rFonts w:ascii="Times New Roman" w:eastAsiaTheme="minorEastAsia" w:hAnsi="Times New Roman" w:cs="Times New Roman"/>
+          <w:sz w:val="24"/>
+          <w:szCs w:val="24"/>
+        </w:rPr>
+        <w:t xml:space="preserve"> were calculated </w:t>
+      </w:r>
+      <w:r>
+        <w:rPr>
+          <w:rFonts w:ascii="Times New Roman" w:eastAsiaTheme="minorEastAsia" w:hAnsi="Times New Roman" w:cs="Times New Roman"/>
+          <w:sz w:val="24"/>
+          <w:szCs w:val="24"/>
+        </w:rPr>
+        <w:t>and cause</w:t>
+      </w:r>
+      <w:r>
+        <w:rPr>
+          <w:rFonts w:ascii="Times New Roman" w:eastAsiaTheme="minorEastAsia" w:hAnsi="Times New Roman" w:cs="Times New Roman"/>
+          <w:sz w:val="24"/>
+          <w:szCs w:val="24"/>
+        </w:rPr>
+        <w:t>-specific contributions to the difference b</w:t>
+      </w:r>
+      <w:r>
+        <w:rPr>
+          <w:rFonts w:ascii="Times New Roman" w:eastAsiaTheme="minorEastAsia" w:hAnsi="Times New Roman" w:cs="Times New Roman"/>
+          <w:sz w:val="24"/>
+          <w:szCs w:val="24"/>
+        </w:rPr>
+        <w:t>e</w:t>
+      </w:r>
+      <w:r>
+        <w:rPr>
+          <w:rFonts w:ascii="Times New Roman" w:eastAsiaTheme="minorEastAsia" w:hAnsi="Times New Roman" w:cs="Times New Roman"/>
+          <w:sz w:val="24"/>
+          <w:szCs w:val="24"/>
+        </w:rPr>
+        <w:t>tween</w:t>
+      </w:r>
+      <w:r>
+        <w:rPr>
+          <w:rFonts w:ascii="Times New Roman" w:eastAsiaTheme="minorEastAsia" w:hAnsi="Times New Roman" w:cs="Times New Roman"/>
+          <w:sz w:val="24"/>
+          <w:szCs w:val="24"/>
+        </w:rPr>
+        <w:t xml:space="preserve"> 1995-2005 and 2005-2015 were estimated </w:t>
+      </w:r>
+      <w:r>
+        <w:rPr>
+          <w:rFonts w:ascii="Times New Roman" w:eastAsiaTheme="minorEastAsia" w:hAnsi="Times New Roman" w:cs="Times New Roman"/>
+          <w:sz w:val="24"/>
+          <w:szCs w:val="24"/>
+        </w:rPr>
+        <w:t>using</w:t>
+      </w:r>
+      <w:r>
+        <w:rPr>
+          <w:rFonts w:ascii="Times New Roman" w:eastAsiaTheme="minorEastAsia" w:hAnsi="Times New Roman" w:cs="Times New Roman"/>
+          <w:sz w:val="24"/>
+          <w:szCs w:val="24"/>
+        </w:rPr>
+        <w:t xml:space="preserve"> </w:t>
+      </w:r>
+      <w:r>
+        <w:rPr>
+          <w:rFonts w:ascii="Times New Roman" w:eastAsiaTheme="minorEastAsia" w:hAnsi="Times New Roman" w:cs="Times New Roman"/>
+          <w:sz w:val="24"/>
+          <w:szCs w:val="24"/>
+        </w:rPr>
+        <w:t>standard decomposition techniques</w:t>
+      </w:r>
+      <w:r>
+        <w:rPr>
+          <w:rFonts w:ascii="Times New Roman" w:eastAsiaTheme="minorEastAsia" w:hAnsi="Times New Roman" w:cs="Times New Roman"/>
+          <w:sz w:val="24"/>
+          <w:szCs w:val="24"/>
+        </w:rPr>
+        <w:t>.</w:t>
       </w:r>
       <w:bookmarkStart w:id="0" w:name="_GoBack"/>
       <w:bookmarkEnd w:id="0"/>
+      <w:r>
+        <w:rPr>
+          <w:rFonts w:ascii="Times New Roman" w:eastAsiaTheme="minorEastAsia" w:hAnsi="Times New Roman" w:cs="Times New Roman"/>
+          <w:sz w:val="24"/>
+          <w:szCs w:val="24"/>
+        </w:rPr>
+        <w:t xml:space="preserve"> </w:t>
+      </w:r>
+    </w:p>
+    <w:p>
+      <w:pPr>
+        <w:spacing w:line="480" w:lineRule="auto"/>
+        <w:rPr>
+          <w:rFonts w:ascii="Times New Roman" w:hAnsi="Times New Roman" w:cs="Times New Roman"/>
+          <w:sz w:val="24"/>
+          <w:szCs w:val="24"/>
+        </w:rPr>
+      </w:pPr>
+    </w:p>
+    <w:p>
+      <w:pPr>
+        <w:spacing w:line="480" w:lineRule="auto"/>
+        <w:rPr>
+          <w:rFonts w:ascii="Times New Roman" w:hAnsi="Times New Roman" w:cs="Times New Roman"/>
+          <w:b/>
+          <w:sz w:val="24"/>
+          <w:szCs w:val="24"/>
+        </w:rPr>
+      </w:pPr>
+      <w:r>
+        <w:rPr>
+          <w:rFonts w:ascii="Times New Roman" w:hAnsi="Times New Roman" w:cs="Times New Roman"/>
+          <w:b/>
+          <w:sz w:val="24"/>
+          <w:szCs w:val="24"/>
+        </w:rPr>
+        <w:t>Results</w:t>
+      </w:r>
+    </w:p>
+    <w:p>
+      <w:pPr>
+        <w:spacing w:line="480" w:lineRule="auto"/>
+        <w:rPr>
+          <w:rFonts w:ascii="Times New Roman" w:hAnsi="Times New Roman" w:cs="Times New Roman"/>
+          <w:sz w:val="24"/>
+          <w:szCs w:val="24"/>
+        </w:rPr>
+      </w:pPr>
+    </w:p>
+    <w:p>
+      <w:pPr>
+        <w:spacing w:line="480" w:lineRule="auto"/>
+        <w:rPr>
+          <w:rFonts w:ascii="Times New Roman" w:hAnsi="Times New Roman" w:cs="Times New Roman"/>
+          <w:b/>
+          <w:sz w:val="24"/>
+          <w:szCs w:val="24"/>
+        </w:rPr>
+      </w:pPr>
+      <w:r>
+        <w:rPr>
+          <w:rFonts w:ascii="Times New Roman" w:hAnsi="Times New Roman" w:cs="Times New Roman"/>
+          <w:b/>
+          <w:sz w:val="24"/>
+          <w:szCs w:val="24"/>
+        </w:rPr>
+        <w:t>Discussion</w:t>
+      </w:r>
+    </w:p>
+    <w:p>
+      <w:pPr>
+        <w:spacing w:line="480" w:lineRule="auto"/>
+        <w:rPr>
+          <w:rFonts w:ascii="Times New Roman" w:hAnsi="Times New Roman" w:cs="Times New Roman"/>
+          <w:b/>
+          <w:sz w:val="24"/>
+          <w:szCs w:val="24"/>
+        </w:rPr>
+      </w:pPr>
+      <w:r>
+        <w:rPr>
+          <w:rFonts w:ascii="Times New Roman" w:hAnsi="Times New Roman" w:cs="Times New Roman"/>
+          <w:b/>
+          <w:sz w:val="24"/>
+          <w:szCs w:val="24"/>
+        </w:rPr>
+        <w:t>Men rates 10 times higher than women</w:t>
+      </w:r>
     </w:p>
     <w:p>
       <w:pPr>
@@ -1819,7 +3200,7 @@
           <w:rPr>
             <w:noProof/>
           </w:rPr>
-          <w:t>2</w:t>
+          <w:t>5</w:t>
         </w:r>
         <w:r>
           <w:rPr>
@@ -1892,28 +3273,24 @@
           </w:rPr>
           <w:t xml:space="preserve">, Lifespan </w:t>
         </w:r>
-        <w:proofErr w:type="spellStart"/>
         <w:r>
           <w:rPr>
             <w:lang w:val="es-MX"/>
           </w:rPr>
           <w:t>variation</w:t>
         </w:r>
-        <w:proofErr w:type="spellEnd"/>
         <w:r>
           <w:rPr>
             <w:lang w:val="es-MX"/>
           </w:rPr>
           <w:t xml:space="preserve"> in </w:t>
         </w:r>
-        <w:proofErr w:type="spellStart"/>
         <w:r>
           <w:rPr>
             <w:lang w:val="es-MX"/>
           </w:rPr>
           <w:t>Mexico</w:t>
         </w:r>
-        <w:proofErr w:type="spellEnd"/>
         <w:r>
           <w:rPr>
             <w:lang w:val="es-MX"/>
@@ -2323,6 +3700,9 @@
   <w:latentStyles w:defLockedState="0" w:defUIPriority="0" w:defSemiHidden="0" w:defUnhideWhenUsed="0" w:defQFormat="0" w:count="267">
     <w:lsdException w:name="header" w:uiPriority="99"/>
     <w:lsdException w:name="footer" w:uiPriority="99"/>
+    <w:lsdException w:name="Normal (Web)" w:uiPriority="99"/>
+    <w:lsdException w:name="HTML Preformatted" w:uiPriority="99"/>
+    <w:lsdException w:name="Placeholder Text" w:uiPriority="99"/>
   </w:latentStyles>
   <w:style w:type="paragraph" w:default="1" w:styleId="Normal">
     <w:name w:val="Normal"/>
@@ -2762,6 +4142,9 @@
   <w:latentStyles w:defLockedState="0" w:defUIPriority="0" w:defSemiHidden="0" w:defUnhideWhenUsed="0" w:defQFormat="0" w:count="267">
     <w:lsdException w:name="header" w:uiPriority="99"/>
     <w:lsdException w:name="footer" w:uiPriority="99"/>
+    <w:lsdException w:name="Normal (Web)" w:uiPriority="99"/>
+    <w:lsdException w:name="HTML Preformatted" w:uiPriority="99"/>
+    <w:lsdException w:name="Placeholder Text" w:uiPriority="99"/>
   </w:latentStyles>
   <w:style w:type="paragraph" w:default="1" w:styleId="Normal">
     <w:name w:val="Normal"/>
@@ -3183,6 +4566,500 @@
     </w:rPr>
   </w:style>
 </w:styles>
+</file>
+
+<file path=word/glossary/document.xml><?xml version="1.0" encoding="utf-8"?>
+<w:glossaryDocument xmlns:wpc="http://schemas.microsoft.com/office/word/2010/wordprocessingCanvas" xmlns:mc="http://schemas.openxmlformats.org/markup-compatibility/2006" xmlns:o="urn:schemas-microsoft-com:office:office" xmlns:r="http://schemas.openxmlformats.org/officeDocument/2006/relationships" xmlns:m="http://schemas.openxmlformats.org/officeDocument/2006/math" xmlns:v="urn:schemas-microsoft-com:vml" xmlns:wp14="http://schemas.microsoft.com/office/word/2010/wordprocessingDrawing" xmlns:wp="http://schemas.openxmlformats.org/drawingml/2006/wordprocessingDrawing" xmlns:w10="urn:schemas-microsoft-com:office:word" xmlns:w="http://schemas.openxmlformats.org/wordprocessingml/2006/main" xmlns:w14="http://schemas.microsoft.com/office/word/2010/wordml" xmlns:wpg="http://schemas.microsoft.com/office/word/2010/wordprocessingGroup" xmlns:wpi="http://schemas.microsoft.com/office/word/2010/wordprocessingInk" xmlns:wne="http://schemas.microsoft.com/office/word/2006/wordml" xmlns:wps="http://schemas.microsoft.com/office/word/2010/wordprocessingShape" mc:Ignorable="w14 wp14"/>
+</file>
+
+<file path=word/glossary/fontTable.xml><?xml version="1.0" encoding="utf-8"?>
+<w:fonts xmlns:mc="http://schemas.openxmlformats.org/markup-compatibility/2006" xmlns:r="http://schemas.openxmlformats.org/officeDocument/2006/relationships" xmlns:w="http://schemas.openxmlformats.org/wordprocessingml/2006/main" xmlns:w14="http://schemas.microsoft.com/office/word/2010/wordml" mc:Ignorable="w14">
+  <w:font w:name="Times New Roman">
+    <w:panose1 w:val="02020603050405020304"/>
+    <w:charset w:val="00"/>
+    <w:family w:val="roman"/>
+    <w:pitch w:val="variable"/>
+    <w:sig w:usb0="E0002AFF" w:usb1="C0007841" w:usb2="00000009" w:usb3="00000000" w:csb0="000001FF" w:csb1="00000000"/>
+  </w:font>
+  <w:font w:name="Calibri">
+    <w:panose1 w:val="020F0502020204030204"/>
+    <w:charset w:val="00"/>
+    <w:family w:val="swiss"/>
+    <w:pitch w:val="variable"/>
+    <w:sig w:usb0="E00002FF" w:usb1="4000ACFF" w:usb2="00000001" w:usb3="00000000" w:csb0="0000019F" w:csb1="00000000"/>
+  </w:font>
+  <w:font w:name="Tahoma">
+    <w:panose1 w:val="020B0604030504040204"/>
+    <w:charset w:val="00"/>
+    <w:family w:val="swiss"/>
+    <w:pitch w:val="variable"/>
+    <w:sig w:usb0="E1002EFF" w:usb1="C000605B" w:usb2="00000029" w:usb3="00000000" w:csb0="000101FF" w:csb1="00000000"/>
+  </w:font>
+  <w:font w:name="Cambria">
+    <w:panose1 w:val="02040503050406030204"/>
+    <w:charset w:val="00"/>
+    <w:family w:val="roman"/>
+    <w:pitch w:val="variable"/>
+    <w:sig w:usb0="E00002FF" w:usb1="400004FF" w:usb2="00000000" w:usb3="00000000" w:csb0="0000019F" w:csb1="00000000"/>
+  </w:font>
+  <w:font w:name="Courier New">
+    <w:panose1 w:val="02070309020205020404"/>
+    <w:charset w:val="00"/>
+    <w:family w:val="modern"/>
+    <w:pitch w:val="fixed"/>
+    <w:sig w:usb0="E0002AFF" w:usb1="C0007843" w:usb2="00000009" w:usb3="00000000" w:csb0="000001FF" w:csb1="00000000"/>
+  </w:font>
+  <w:font w:name="Cambria Math">
+    <w:panose1 w:val="02040503050406030204"/>
+    <w:charset w:val="00"/>
+    <w:family w:val="roman"/>
+    <w:pitch w:val="variable"/>
+    <w:sig w:usb0="E00002FF" w:usb1="420024FF" w:usb2="00000000" w:usb3="00000000" w:csb0="0000019F" w:csb1="00000000"/>
+  </w:font>
+</w:fonts>
+</file>
+
+<file path=word/glossary/settings.xml><?xml version="1.0" encoding="utf-8"?>
+<w:settings xmlns:mc="http://schemas.openxmlformats.org/markup-compatibility/2006" xmlns:o="urn:schemas-microsoft-com:office:office" xmlns:r="http://schemas.openxmlformats.org/officeDocument/2006/relationships" xmlns:m="http://schemas.openxmlformats.org/officeDocument/2006/math" xmlns:v="urn:schemas-microsoft-com:vml" xmlns:w10="urn:schemas-microsoft-com:office:word" xmlns:w="http://schemas.openxmlformats.org/wordprocessingml/2006/main" xmlns:w14="http://schemas.microsoft.com/office/word/2010/wordml" xmlns:sl="http://schemas.openxmlformats.org/schemaLibrary/2006/main" mc:Ignorable="w14">
+  <w:view w:val="normal"/>
+  <w:defaultTabStop w:val="720"/>
+  <w:characterSpacingControl w:val="doNotCompress"/>
+  <w:compat>
+    <w:useFELayout/>
+    <w:compatSetting w:name="compatibilityMode" w:uri="http://schemas.microsoft.com/office/word" w:val="14"/>
+    <w:compatSetting w:name="overrideTableStyleFontSizeAndJustification" w:uri="http://schemas.microsoft.com/office/word" w:val="1"/>
+    <w:compatSetting w:name="enableOpenTypeFeatures" w:uri="http://schemas.microsoft.com/office/word" w:val="1"/>
+    <w:compatSetting w:name="doNotFlipMirrorIndents" w:uri="http://schemas.microsoft.com/office/word" w:val="1"/>
+  </w:compat>
+  <w:rsids>
+    <w:rsidRoot w:val="006D5CEE"/>
+    <w:rsid w:val="00207C1D"/>
+    <w:rsid w:val="006D5CEE"/>
+  </w:rsids>
+  <m:mathPr>
+    <m:mathFont m:val="Cambria Math"/>
+    <m:brkBin m:val="before"/>
+    <m:brkBinSub m:val="--"/>
+    <m:smallFrac m:val="0"/>
+    <m:dispDef/>
+    <m:lMargin m:val="0"/>
+    <m:rMargin m:val="0"/>
+    <m:defJc m:val="centerGroup"/>
+    <m:wrapIndent m:val="1440"/>
+    <m:intLim m:val="subSup"/>
+    <m:naryLim m:val="undOvr"/>
+  </m:mathPr>
+  <w:themeFontLang w:val="en-US"/>
+  <w:clrSchemeMapping w:bg1="light1" w:t1="dark1" w:bg2="light2" w:t2="dark2" w:accent1="accent1" w:accent2="accent2" w:accent3="accent3" w:accent4="accent4" w:accent5="accent5" w:accent6="accent6" w:hyperlink="hyperlink" w:followedHyperlink="followedHyperlink"/>
+  <w:decimalSymbol w:val="."/>
+  <w:listSeparator w:val=","/>
+</w:settings>
+</file>
+
+<file path=word/glossary/styles.xml><?xml version="1.0" encoding="utf-8"?>
+<w:styles xmlns:mc="http://schemas.openxmlformats.org/markup-compatibility/2006" xmlns:r="http://schemas.openxmlformats.org/officeDocument/2006/relationships" xmlns:w="http://schemas.openxmlformats.org/wordprocessingml/2006/main" xmlns:w14="http://schemas.microsoft.com/office/word/2010/wordml" mc:Ignorable="w14">
+  <w:docDefaults>
+    <w:rPrDefault>
+      <w:rPr>
+        <w:rFonts w:asciiTheme="minorHAnsi" w:eastAsiaTheme="minorEastAsia" w:hAnsiTheme="minorHAnsi" w:cstheme="minorBidi"/>
+        <w:sz w:val="22"/>
+        <w:szCs w:val="22"/>
+        <w:lang w:val="en-US" w:eastAsia="en-US" w:bidi="ar-SA"/>
+      </w:rPr>
+    </w:rPrDefault>
+    <w:pPrDefault>
+      <w:pPr>
+        <w:spacing w:after="200" w:line="276" w:lineRule="auto"/>
+      </w:pPr>
+    </w:pPrDefault>
+  </w:docDefaults>
+  <w:latentStyles w:defLockedState="0" w:defUIPriority="99" w:defSemiHidden="1" w:defUnhideWhenUsed="1" w:defQFormat="0" w:count="267">
+    <w:lsdException w:name="Normal" w:semiHidden="0" w:uiPriority="0" w:unhideWhenUsed="0" w:qFormat="1"/>
+    <w:lsdException w:name="heading 1" w:semiHidden="0" w:uiPriority="9" w:unhideWhenUsed="0" w:qFormat="1"/>
+    <w:lsdException w:name="heading 2" w:uiPriority="9" w:qFormat="1"/>
+    <w:lsdException w:name="heading 3" w:uiPriority="9" w:qFormat="1"/>
+    <w:lsdException w:name="heading 4" w:uiPriority="9" w:qFormat="1"/>
+    <w:lsdException w:name="heading 5" w:uiPriority="9" w:qFormat="1"/>
+    <w:lsdException w:name="heading 6" w:uiPriority="9" w:qFormat="1"/>
+    <w:lsdException w:name="heading 7" w:uiPriority="9" w:qFormat="1"/>
+    <w:lsdException w:name="heading 8" w:uiPriority="9" w:qFormat="1"/>
+    <w:lsdException w:name="heading 9" w:uiPriority="9" w:qFormat="1"/>
+    <w:lsdException w:name="toc 1" w:uiPriority="39"/>
+    <w:lsdException w:name="toc 2" w:uiPriority="39"/>
+    <w:lsdException w:name="toc 3" w:uiPriority="39"/>
+    <w:lsdException w:name="toc 4" w:uiPriority="39"/>
+    <w:lsdException w:name="toc 5" w:uiPriority="39"/>
+    <w:lsdException w:name="toc 6" w:uiPriority="39"/>
+    <w:lsdException w:name="toc 7" w:uiPriority="39"/>
+    <w:lsdException w:name="toc 8" w:uiPriority="39"/>
+    <w:lsdException w:name="toc 9" w:uiPriority="39"/>
+    <w:lsdException w:name="caption" w:uiPriority="35" w:qFormat="1"/>
+    <w:lsdException w:name="Title" w:semiHidden="0" w:uiPriority="10" w:unhideWhenUsed="0" w:qFormat="1"/>
+    <w:lsdException w:name="Default Paragraph Font" w:uiPriority="1"/>
+    <w:lsdException w:name="Subtitle" w:semiHidden="0" w:uiPriority="11" w:unhideWhenUsed="0" w:qFormat="1"/>
+    <w:lsdException w:name="Strong" w:semiHidden="0" w:uiPriority="22" w:unhideWhenUsed="0" w:qFormat="1"/>
+    <w:lsdException w:name="Emphasis" w:semiHidden="0" w:uiPriority="20" w:unhideWhenUsed="0" w:qFormat="1"/>
+    <w:lsdException w:name="Table Grid" w:semiHidden="0" w:uiPriority="59" w:unhideWhenUsed="0"/>
+    <w:lsdException w:name="Placeholder Text" w:unhideWhenUsed="0"/>
+    <w:lsdException w:name="No Spacing" w:semiHidden="0" w:uiPriority="1" w:unhideWhenUsed="0" w:qFormat="1"/>
+    <w:lsdException w:name="Light Shading" w:semiHidden="0" w:uiPriority="60" w:unhideWhenUsed="0"/>
+    <w:lsdException w:name="Light List" w:semiHidden="0" w:uiPriority="61" w:unhideWhenUsed="0"/>
+    <w:lsdException w:name="Light Grid" w:semiHidden="0" w:uiPriority="62" w:unhideWhenUsed="0"/>
+    <w:lsdException w:name="Medium Shading 1" w:semiHidden="0" w:uiPriority="63" w:unhideWhenUsed="0"/>
+    <w:lsdException w:name="Medium Shading 2" w:semiHidden="0" w:uiPriority="64" w:unhideWhenUsed="0"/>
+    <w:lsdException w:name="Medium List 1" w:semiHidden="0" w:uiPriority="65" w:unhideWhenUsed="0"/>
+    <w:lsdException w:name="Medium List 2" w:semiHidden="0" w:uiPriority="66" w:unhideWhenUsed="0"/>
+    <w:lsdException w:name="Medium Grid 1" w:semiHidden="0" w:uiPriority="67" w:unhideWhenUsed="0"/>
+    <w:lsdException w:name="Medium Grid 2" w:semiHidden="0" w:uiPriority="68" w:unhideWhenUsed="0"/>
+    <w:lsdException w:name="Medium Grid 3" w:semiHidden="0" w:uiPriority="69" w:unhideWhenUsed="0"/>
+    <w:lsdException w:name="Dark List" w:semiHidden="0" w:uiPriority="70" w:unhideWhenUsed="0"/>
+    <w:lsdException w:name="Colorful Shading" w:semiHidden="0" w:uiPriority="71" w:unhideWhenUsed="0"/>
+    <w:lsdException w:name="Colorful List" w:semiHidden="0" w:uiPriority="72" w:unhideWhenUsed="0"/>
+    <w:lsdException w:name="Colorful Grid" w:semiHidden="0" w:uiPriority="73" w:unhideWhenUsed="0"/>
+    <w:lsdException w:name="Light Shading Accent 1" w:semiHidden="0" w:uiPriority="60" w:unhideWhenUsed="0"/>
+    <w:lsdException w:name="Light List Accent 1" w:semiHidden="0" w:uiPriority="61" w:unhideWhenUsed="0"/>
+    <w:lsdException w:name="Light Grid Accent 1" w:semiHidden="0" w:uiPriority="62" w:unhideWhenUsed="0"/>
+    <w:lsdException w:name="Medium Shading 1 Accent 1" w:semiHidden="0" w:uiPriority="63" w:unhideWhenUsed="0"/>
+    <w:lsdException w:name="Medium Shading 2 Accent 1" w:semiHidden="0" w:uiPriority="64" w:unhideWhenUsed="0"/>
+    <w:lsdException w:name="Medium List 1 Accent 1" w:semiHidden="0" w:uiPriority="65" w:unhideWhenUsed="0"/>
+    <w:lsdException w:name="Revision" w:unhideWhenUsed="0"/>
+    <w:lsdException w:name="List Paragraph" w:semiHidden="0" w:uiPriority="34" w:unhideWhenUsed="0" w:qFormat="1"/>
+    <w:lsdException w:name="Quote" w:semiHidden="0" w:uiPriority="29" w:unhideWhenUsed="0" w:qFormat="1"/>
+    <w:lsdException w:name="Intense Quote" w:semiHidden="0" w:uiPriority="30" w:unhideWhenUsed="0" w:qFormat="1"/>
+    <w:lsdException w:name="Medium List 2 Accent 1" w:semiHidden="0" w:uiPriority="66" w:unhideWhenUsed="0"/>
+    <w:lsdException w:name="Medium Grid 1 Accent 1" w:semiHidden="0" w:uiPriority="67" w:unhideWhenUsed="0"/>
+    <w:lsdException w:name="Medium Grid 2 Accent 1" w:semiHidden="0" w:uiPriority="68" w:unhideWhenUsed="0"/>
+    <w:lsdException w:name="Medium Grid 3 Accent 1" w:semiHidden="0" w:uiPriority="69" w:unhideWhenUsed="0"/>
+    <w:lsdException w:name="Dark List Accent 1" w:semiHidden="0" w:uiPriority="70" w:unhideWhenUsed="0"/>
+    <w:lsdException w:name="Colorful Shading Accent 1" w:semiHidden="0" w:uiPriority="71" w:unhideWhenUsed="0"/>
+    <w:lsdException w:name="Colorful List Accent 1" w:semiHidden="0" w:uiPriority="72" w:unhideWhenUsed="0"/>
+    <w:lsdException w:name="Colorful Grid Accent 1" w:semiHidden="0" w:uiPriority="73" w:unhideWhenUsed="0"/>
+    <w:lsdException w:name="Light Shading Accent 2" w:semiHidden="0" w:uiPriority="60" w:unhideWhenUsed="0"/>
+    <w:lsdException w:name="Light List Accent 2" w:semiHidden="0" w:uiPriority="61" w:unhideWhenUsed="0"/>
+    <w:lsdException w:name="Light Grid Accent 2" w:semiHidden="0" w:uiPriority="62" w:unhideWhenUsed="0"/>
+    <w:lsdException w:name="Medium Shading 1 Accent 2" w:semiHidden="0" w:uiPriority="63" w:unhideWhenUsed="0"/>
+    <w:lsdException w:name="Medium Shading 2 Accent 2" w:semiHidden="0" w:uiPriority="64" w:unhideWhenUsed="0"/>
+    <w:lsdException w:name="Medium List 1 Accent 2" w:semiHidden="0" w:uiPriority="65" w:unhideWhenUsed="0"/>
+    <w:lsdException w:name="Medium List 2 Accent 2" w:semiHidden="0" w:uiPriority="66" w:unhideWhenUsed="0"/>
+    <w:lsdException w:name="Medium Grid 1 Accent 2" w:semiHidden="0" w:uiPriority="67" w:unhideWhenUsed="0"/>
+    <w:lsdException w:name="Medium Grid 2 Accent 2" w:semiHidden="0" w:uiPriority="68" w:unhideWhenUsed="0"/>
+    <w:lsdException w:name="Medium Grid 3 Accent 2" w:semiHidden="0" w:uiPriority="69" w:unhideWhenUsed="0"/>
+    <w:lsdException w:name="Dark List Accent 2" w:semiHidden="0" w:uiPriority="70" w:unhideWhenUsed="0"/>
+    <w:lsdException w:name="Colorful Shading Accent 2" w:semiHidden="0" w:uiPriority="71" w:unhideWhenUsed="0"/>
+    <w:lsdException w:name="Colorful List Accent 2" w:semiHidden="0" w:uiPriority="72" w:unhideWhenUsed="0"/>
+    <w:lsdException w:name="Colorful Grid Accent 2" w:semiHidden="0" w:uiPriority="73" w:unhideWhenUsed="0"/>
+    <w:lsdException w:name="Light Shading Accent 3" w:semiHidden="0" w:uiPriority="60" w:unhideWhenUsed="0"/>
+    <w:lsdException w:name="Light List Accent 3" w:semiHidden="0" w:uiPriority="61" w:unhideWhenUsed="0"/>
+    <w:lsdException w:name="Light Grid Accent 3" w:semiHidden="0" w:uiPriority="62" w:unhideWhenUsed="0"/>
+    <w:lsdException w:name="Medium Shading 1 Accent 3" w:semiHidden="0" w:uiPriority="63" w:unhideWhenUsed="0"/>
+    <w:lsdException w:name="Medium Shading 2 Accent 3" w:semiHidden="0" w:uiPriority="64" w:unhideWhenUsed="0"/>
+    <w:lsdException w:name="Medium List 1 Accent 3" w:semiHidden="0" w:uiPriority="65" w:unhideWhenUsed="0"/>
+    <w:lsdException w:name="Medium List 2 Accent 3" w:semiHidden="0" w:uiPriority="66" w:unhideWhenUsed="0"/>
+    <w:lsdException w:name="Medium Grid 1 Accent 3" w:semiHidden="0" w:uiPriority="67" w:unhideWhenUsed="0"/>
+    <w:lsdException w:name="Medium Grid 2 Accent 3" w:semiHidden="0" w:uiPriority="68" w:unhideWhenUsed="0"/>
+    <w:lsdException w:name="Medium Grid 3 Accent 3" w:semiHidden="0" w:uiPriority="69" w:unhideWhenUsed="0"/>
+    <w:lsdException w:name="Dark List Accent 3" w:semiHidden="0" w:uiPriority="70" w:unhideWhenUsed="0"/>
+    <w:lsdException w:name="Colorful Shading Accent 3" w:semiHidden="0" w:uiPriority="71" w:unhideWhenUsed="0"/>
+    <w:lsdException w:name="Colorful List Accent 3" w:semiHidden="0" w:uiPriority="72" w:unhideWhenUsed="0"/>
+    <w:lsdException w:name="Colorful Grid Accent 3" w:semiHidden="0" w:uiPriority="73" w:unhideWhenUsed="0"/>
+    <w:lsdException w:name="Light Shading Accent 4" w:semiHidden="0" w:uiPriority="60" w:unhideWhenUsed="0"/>
+    <w:lsdException w:name="Light List Accent 4" w:semiHidden="0" w:uiPriority="61" w:unhideWhenUsed="0"/>
+    <w:lsdException w:name="Light Grid Accent 4" w:semiHidden="0" w:uiPriority="62" w:unhideWhenUsed="0"/>
+    <w:lsdException w:name="Medium Shading 1 Accent 4" w:semiHidden="0" w:uiPriority="63" w:unhideWhenUsed="0"/>
+    <w:lsdException w:name="Medium Shading 2 Accent 4" w:semiHidden="0" w:uiPriority="64" w:unhideWhenUsed="0"/>
+    <w:lsdException w:name="Medium List 1 Accent 4" w:semiHidden="0" w:uiPriority="65" w:unhideWhenUsed="0"/>
+    <w:lsdException w:name="Medium List 2 Accent 4" w:semiHidden="0" w:uiPriority="66" w:unhideWhenUsed="0"/>
+    <w:lsdException w:name="Medium Grid 1 Accent 4" w:semiHidden="0" w:uiPriority="67" w:unhideWhenUsed="0"/>
+    <w:lsdException w:name="Medium Grid 2 Accent 4" w:semiHidden="0" w:uiPriority="68" w:unhideWhenUsed="0"/>
+    <w:lsdException w:name="Medium Grid 3 Accent 4" w:semiHidden="0" w:uiPriority="69" w:unhideWhenUsed="0"/>
+    <w:lsdException w:name="Dark List Accent 4" w:semiHidden="0" w:uiPriority="70" w:unhideWhenUsed="0"/>
+    <w:lsdException w:name="Colorful Shading Accent 4" w:semiHidden="0" w:uiPriority="71" w:unhideWhenUsed="0"/>
+    <w:lsdException w:name="Colorful List Accent 4" w:semiHidden="0" w:uiPriority="72" w:unhideWhenUsed="0"/>
+    <w:lsdException w:name="Colorful Grid Accent 4" w:semiHidden="0" w:uiPriority="73" w:unhideWhenUsed="0"/>
+    <w:lsdException w:name="Light Shading Accent 5" w:semiHidden="0" w:uiPriority="60" w:unhideWhenUsed="0"/>
+    <w:lsdException w:name="Light List Accent 5" w:semiHidden="0" w:uiPriority="61" w:unhideWhenUsed="0"/>
+    <w:lsdException w:name="Light Grid Accent 5" w:semiHidden="0" w:uiPriority="62" w:unhideWhenUsed="0"/>
+    <w:lsdException w:name="Medium Shading 1 Accent 5" w:semiHidden="0" w:uiPriority="63" w:unhideWhenUsed="0"/>
+    <w:lsdException w:name="Medium Shading 2 Accent 5" w:semiHidden="0" w:uiPriority="64" w:unhideWhenUsed="0"/>
+    <w:lsdException w:name="Medium List 1 Accent 5" w:semiHidden="0" w:uiPriority="65" w:unhideWhenUsed="0"/>
+    <w:lsdException w:name="Medium List 2 Accent 5" w:semiHidden="0" w:uiPriority="66" w:unhideWhenUsed="0"/>
+    <w:lsdException w:name="Medium Grid 1 Accent 5" w:semiHidden="0" w:uiPriority="67" w:unhideWhenUsed="0"/>
+    <w:lsdException w:name="Medium Grid 2 Accent 5" w:semiHidden="0" w:uiPriority="68" w:unhideWhenUsed="0"/>
+    <w:lsdException w:name="Medium Grid 3 Accent 5" w:semiHidden="0" w:uiPriority="69" w:unhideWhenUsed="0"/>
+    <w:lsdException w:name="Dark List Accent 5" w:semiHidden="0" w:uiPriority="70" w:unhideWhenUsed="0"/>
+    <w:lsdException w:name="Colorful Shading Accent 5" w:semiHidden="0" w:uiPriority="71" w:unhideWhenUsed="0"/>
+    <w:lsdException w:name="Colorful List Accent 5" w:semiHidden="0" w:uiPriority="72" w:unhideWhenUsed="0"/>
+    <w:lsdException w:name="Colorful Grid Accent 5" w:semiHidden="0" w:uiPriority="73" w:unhideWhenUsed="0"/>
+    <w:lsdException w:name="Light Shading Accent 6" w:semiHidden="0" w:uiPriority="60" w:unhideWhenUsed="0"/>
+    <w:lsdException w:name="Light List Accent 6" w:semiHidden="0" w:uiPriority="61" w:unhideWhenUsed="0"/>
+    <w:lsdException w:name="Light Grid Accent 6" w:semiHidden="0" w:uiPriority="62" w:unhideWhenUsed="0"/>
+    <w:lsdException w:name="Medium Shading 1 Accent 6" w:semiHidden="0" w:uiPriority="63" w:unhideWhenUsed="0"/>
+    <w:lsdException w:name="Medium Shading 2 Accent 6" w:semiHidden="0" w:uiPriority="64" w:unhideWhenUsed="0"/>
+    <w:lsdException w:name="Medium List 1 Accent 6" w:semiHidden="0" w:uiPriority="65" w:unhideWhenUsed="0"/>
+    <w:lsdException w:name="Medium List 2 Accent 6" w:semiHidden="0" w:uiPriority="66" w:unhideWhenUsed="0"/>
+    <w:lsdException w:name="Medium Grid 1 Accent 6" w:semiHidden="0" w:uiPriority="67" w:unhideWhenUsed="0"/>
+    <w:lsdException w:name="Medium Grid 2 Accent 6" w:semiHidden="0" w:uiPriority="68" w:unhideWhenUsed="0"/>
+    <w:lsdException w:name="Medium Grid 3 Accent 6" w:semiHidden="0" w:uiPriority="69" w:unhideWhenUsed="0"/>
+    <w:lsdException w:name="Dark List Accent 6" w:semiHidden="0" w:uiPriority="70" w:unhideWhenUsed="0"/>
+    <w:lsdException w:name="Colorful Shading Accent 6" w:semiHidden="0" w:uiPriority="71" w:unhideWhenUsed="0"/>
+    <w:lsdException w:name="Colorful List Accent 6" w:semiHidden="0" w:uiPriority="72" w:unhideWhenUsed="0"/>
+    <w:lsdException w:name="Colorful Grid Accent 6" w:semiHidden="0" w:uiPriority="73" w:unhideWhenUsed="0"/>
+    <w:lsdException w:name="Subtle Emphasis" w:semiHidden="0" w:uiPriority="19" w:unhideWhenUsed="0" w:qFormat="1"/>
+    <w:lsdException w:name="Intense Emphasis" w:semiHidden="0" w:uiPriority="21" w:unhideWhenUsed="0" w:qFormat="1"/>
+    <w:lsdException w:name="Subtle Reference" w:semiHidden="0" w:uiPriority="31" w:unhideWhenUsed="0" w:qFormat="1"/>
+    <w:lsdException w:name="Intense Reference" w:semiHidden="0" w:uiPriority="32" w:unhideWhenUsed="0" w:qFormat="1"/>
+    <w:lsdException w:name="Book Title" w:semiHidden="0" w:uiPriority="33" w:unhideWhenUsed="0" w:qFormat="1"/>
+    <w:lsdException w:name="Bibliography" w:uiPriority="37"/>
+    <w:lsdException w:name="TOC Heading" w:uiPriority="39" w:qFormat="1"/>
+  </w:latentStyles>
+  <w:style w:type="paragraph" w:default="1" w:styleId="Normal">
+    <w:name w:val="Normal"/>
+    <w:qFormat/>
+  </w:style>
+  <w:style w:type="character" w:default="1" w:styleId="DefaultParagraphFont">
+    <w:name w:val="Default Paragraph Font"/>
+    <w:uiPriority w:val="1"/>
+    <w:semiHidden/>
+    <w:unhideWhenUsed/>
+  </w:style>
+  <w:style w:type="table" w:default="1" w:styleId="TableNormal">
+    <w:name w:val="Normal Table"/>
+    <w:uiPriority w:val="99"/>
+    <w:semiHidden/>
+    <w:unhideWhenUsed/>
+    <w:tblPr>
+      <w:tblInd w:w="0" w:type="dxa"/>
+      <w:tblCellMar>
+        <w:top w:w="0" w:type="dxa"/>
+        <w:left w:w="108" w:type="dxa"/>
+        <w:bottom w:w="0" w:type="dxa"/>
+        <w:right w:w="108" w:type="dxa"/>
+      </w:tblCellMar>
+    </w:tblPr>
+  </w:style>
+  <w:style w:type="numbering" w:default="1" w:styleId="NoList">
+    <w:name w:val="No List"/>
+    <w:uiPriority w:val="99"/>
+    <w:semiHidden/>
+    <w:unhideWhenUsed/>
+  </w:style>
+  <w:style w:type="character" w:styleId="PlaceholderText">
+    <w:name w:val="Placeholder Text"/>
+    <w:basedOn w:val="DefaultParagraphFont"/>
+    <w:uiPriority w:val="99"/>
+    <w:semiHidden/>
+    <w:rsid w:val="006D5CEE"/>
+    <w:rPr>
+      <w:color w:val="808080"/>
+    </w:rPr>
+  </w:style>
+</w:styles>
+</file>
+
+<file path=word/glossary/stylesWithEffects.xml><?xml version="1.0" encoding="utf-8"?>
+<w:styles xmlns:wpc="http://schemas.microsoft.com/office/word/2010/wordprocessingCanvas" xmlns:mc="http://schemas.openxmlformats.org/markup-compatibility/2006" xmlns:o="urn:schemas-microsoft-com:office:office" xmlns:r="http://schemas.openxmlformats.org/officeDocument/2006/relationships" xmlns:m="http://schemas.openxmlformats.org/officeDocument/2006/math" xmlns:v="urn:schemas-microsoft-com:vml" xmlns:wp14="http://schemas.microsoft.com/office/word/2010/wordprocessingDrawing" xmlns:wp="http://schemas.openxmlformats.org/drawingml/2006/wordprocessingDrawing" xmlns:w10="urn:schemas-microsoft-com:office:word" xmlns:w="http://schemas.openxmlformats.org/wordprocessingml/2006/main" xmlns:w14="http://schemas.microsoft.com/office/word/2010/wordml" xmlns:wpg="http://schemas.microsoft.com/office/word/2010/wordprocessingGroup" xmlns:wpi="http://schemas.microsoft.com/office/word/2010/wordprocessingInk" xmlns:wne="http://schemas.microsoft.com/office/word/2006/wordml" xmlns:wps="http://schemas.microsoft.com/office/word/2010/wordprocessingShape" mc:Ignorable="w14 wp14">
+  <w:docDefaults>
+    <w:rPrDefault>
+      <w:rPr>
+        <w:rFonts w:asciiTheme="minorHAnsi" w:eastAsiaTheme="minorEastAsia" w:hAnsiTheme="minorHAnsi" w:cstheme="minorBidi"/>
+        <w:sz w:val="22"/>
+        <w:szCs w:val="22"/>
+        <w:lang w:val="en-US" w:eastAsia="en-US" w:bidi="ar-SA"/>
+      </w:rPr>
+    </w:rPrDefault>
+    <w:pPrDefault>
+      <w:pPr>
+        <w:spacing w:after="200" w:line="276" w:lineRule="auto"/>
+      </w:pPr>
+    </w:pPrDefault>
+  </w:docDefaults>
+  <w:latentStyles w:defLockedState="0" w:defUIPriority="99" w:defSemiHidden="1" w:defUnhideWhenUsed="1" w:defQFormat="0" w:count="267">
+    <w:lsdException w:name="Normal" w:semiHidden="0" w:uiPriority="0" w:unhideWhenUsed="0" w:qFormat="1"/>
+    <w:lsdException w:name="heading 1" w:semiHidden="0" w:uiPriority="9" w:unhideWhenUsed="0" w:qFormat="1"/>
+    <w:lsdException w:name="heading 2" w:uiPriority="9" w:qFormat="1"/>
+    <w:lsdException w:name="heading 3" w:uiPriority="9" w:qFormat="1"/>
+    <w:lsdException w:name="heading 4" w:uiPriority="9" w:qFormat="1"/>
+    <w:lsdException w:name="heading 5" w:uiPriority="9" w:qFormat="1"/>
+    <w:lsdException w:name="heading 6" w:uiPriority="9" w:qFormat="1"/>
+    <w:lsdException w:name="heading 7" w:uiPriority="9" w:qFormat="1"/>
+    <w:lsdException w:name="heading 8" w:uiPriority="9" w:qFormat="1"/>
+    <w:lsdException w:name="heading 9" w:uiPriority="9" w:qFormat="1"/>
+    <w:lsdException w:name="toc 1" w:uiPriority="39"/>
+    <w:lsdException w:name="toc 2" w:uiPriority="39"/>
+    <w:lsdException w:name="toc 3" w:uiPriority="39"/>
+    <w:lsdException w:name="toc 4" w:uiPriority="39"/>
+    <w:lsdException w:name="toc 5" w:uiPriority="39"/>
+    <w:lsdException w:name="toc 6" w:uiPriority="39"/>
+    <w:lsdException w:name="toc 7" w:uiPriority="39"/>
+    <w:lsdException w:name="toc 8" w:uiPriority="39"/>
+    <w:lsdException w:name="toc 9" w:uiPriority="39"/>
+    <w:lsdException w:name="caption" w:uiPriority="35" w:qFormat="1"/>
+    <w:lsdException w:name="Title" w:semiHidden="0" w:uiPriority="10" w:unhideWhenUsed="0" w:qFormat="1"/>
+    <w:lsdException w:name="Default Paragraph Font" w:uiPriority="1"/>
+    <w:lsdException w:name="Subtitle" w:semiHidden="0" w:uiPriority="11" w:unhideWhenUsed="0" w:qFormat="1"/>
+    <w:lsdException w:name="Strong" w:semiHidden="0" w:uiPriority="22" w:unhideWhenUsed="0" w:qFormat="1"/>
+    <w:lsdException w:name="Emphasis" w:semiHidden="0" w:uiPriority="20" w:unhideWhenUsed="0" w:qFormat="1"/>
+    <w:lsdException w:name="Table Grid" w:semiHidden="0" w:uiPriority="59" w:unhideWhenUsed="0"/>
+    <w:lsdException w:name="Placeholder Text" w:unhideWhenUsed="0"/>
+    <w:lsdException w:name="No Spacing" w:semiHidden="0" w:uiPriority="1" w:unhideWhenUsed="0" w:qFormat="1"/>
+    <w:lsdException w:name="Light Shading" w:semiHidden="0" w:uiPriority="60" w:unhideWhenUsed="0"/>
+    <w:lsdException w:name="Light List" w:semiHidden="0" w:uiPriority="61" w:unhideWhenUsed="0"/>
+    <w:lsdException w:name="Light Grid" w:semiHidden="0" w:uiPriority="62" w:unhideWhenUsed="0"/>
+    <w:lsdException w:name="Medium Shading 1" w:semiHidden="0" w:uiPriority="63" w:unhideWhenUsed="0"/>
+    <w:lsdException w:name="Medium Shading 2" w:semiHidden="0" w:uiPriority="64" w:unhideWhenUsed="0"/>
+    <w:lsdException w:name="Medium List 1" w:semiHidden="0" w:uiPriority="65" w:unhideWhenUsed="0"/>
+    <w:lsdException w:name="Medium List 2" w:semiHidden="0" w:uiPriority="66" w:unhideWhenUsed="0"/>
+    <w:lsdException w:name="Medium Grid 1" w:semiHidden="0" w:uiPriority="67" w:unhideWhenUsed="0"/>
+    <w:lsdException w:name="Medium Grid 2" w:semiHidden="0" w:uiPriority="68" w:unhideWhenUsed="0"/>
+    <w:lsdException w:name="Medium Grid 3" w:semiHidden="0" w:uiPriority="69" w:unhideWhenUsed="0"/>
+    <w:lsdException w:name="Dark List" w:semiHidden="0" w:uiPriority="70" w:unhideWhenUsed="0"/>
+    <w:lsdException w:name="Colorful Shading" w:semiHidden="0" w:uiPriority="71" w:unhideWhenUsed="0"/>
+    <w:lsdException w:name="Colorful List" w:semiHidden="0" w:uiPriority="72" w:unhideWhenUsed="0"/>
+    <w:lsdException w:name="Colorful Grid" w:semiHidden="0" w:uiPriority="73" w:unhideWhenUsed="0"/>
+    <w:lsdException w:name="Light Shading Accent 1" w:semiHidden="0" w:uiPriority="60" w:unhideWhenUsed="0"/>
+    <w:lsdException w:name="Light List Accent 1" w:semiHidden="0" w:uiPriority="61" w:unhideWhenUsed="0"/>
+    <w:lsdException w:name="Light Grid Accent 1" w:semiHidden="0" w:uiPriority="62" w:unhideWhenUsed="0"/>
+    <w:lsdException w:name="Medium Shading 1 Accent 1" w:semiHidden="0" w:uiPriority="63" w:unhideWhenUsed="0"/>
+    <w:lsdException w:name="Medium Shading 2 Accent 1" w:semiHidden="0" w:uiPriority="64" w:unhideWhenUsed="0"/>
+    <w:lsdException w:name="Medium List 1 Accent 1" w:semiHidden="0" w:uiPriority="65" w:unhideWhenUsed="0"/>
+    <w:lsdException w:name="Revision" w:unhideWhenUsed="0"/>
+    <w:lsdException w:name="List Paragraph" w:semiHidden="0" w:uiPriority="34" w:unhideWhenUsed="0" w:qFormat="1"/>
+    <w:lsdException w:name="Quote" w:semiHidden="0" w:uiPriority="29" w:unhideWhenUsed="0" w:qFormat="1"/>
+    <w:lsdException w:name="Intense Quote" w:semiHidden="0" w:uiPriority="30" w:unhideWhenUsed="0" w:qFormat="1"/>
+    <w:lsdException w:name="Medium List 2 Accent 1" w:semiHidden="0" w:uiPriority="66" w:unhideWhenUsed="0"/>
+    <w:lsdException w:name="Medium Grid 1 Accent 1" w:semiHidden="0" w:uiPriority="67" w:unhideWhenUsed="0"/>
+    <w:lsdException w:name="Medium Grid 2 Accent 1" w:semiHidden="0" w:uiPriority="68" w:unhideWhenUsed="0"/>
+    <w:lsdException w:name="Medium Grid 3 Accent 1" w:semiHidden="0" w:uiPriority="69" w:unhideWhenUsed="0"/>
+    <w:lsdException w:name="Dark List Accent 1" w:semiHidden="0" w:uiPriority="70" w:unhideWhenUsed="0"/>
+    <w:lsdException w:name="Colorful Shading Accent 1" w:semiHidden="0" w:uiPriority="71" w:unhideWhenUsed="0"/>
+    <w:lsdException w:name="Colorful List Accent 1" w:semiHidden="0" w:uiPriority="72" w:unhideWhenUsed="0"/>
+    <w:lsdException w:name="Colorful Grid Accent 1" w:semiHidden="0" w:uiPriority="73" w:unhideWhenUsed="0"/>
+    <w:lsdException w:name="Light Shading Accent 2" w:semiHidden="0" w:uiPriority="60" w:unhideWhenUsed="0"/>
+    <w:lsdException w:name="Light List Accent 2" w:semiHidden="0" w:uiPriority="61" w:unhideWhenUsed="0"/>
+    <w:lsdException w:name="Light Grid Accent 2" w:semiHidden="0" w:uiPriority="62" w:unhideWhenUsed="0"/>
+    <w:lsdException w:name="Medium Shading 1 Accent 2" w:semiHidden="0" w:uiPriority="63" w:unhideWhenUsed="0"/>
+    <w:lsdException w:name="Medium Shading 2 Accent 2" w:semiHidden="0" w:uiPriority="64" w:unhideWhenUsed="0"/>
+    <w:lsdException w:name="Medium List 1 Accent 2" w:semiHidden="0" w:uiPriority="65" w:unhideWhenUsed="0"/>
+    <w:lsdException w:name="Medium List 2 Accent 2" w:semiHidden="0" w:uiPriority="66" w:unhideWhenUsed="0"/>
+    <w:lsdException w:name="Medium Grid 1 Accent 2" w:semiHidden="0" w:uiPriority="67" w:unhideWhenUsed="0"/>
+    <w:lsdException w:name="Medium Grid 2 Accent 2" w:semiHidden="0" w:uiPriority="68" w:unhideWhenUsed="0"/>
+    <w:lsdException w:name="Medium Grid 3 Accent 2" w:semiHidden="0" w:uiPriority="69" w:unhideWhenUsed="0"/>
+    <w:lsdException w:name="Dark List Accent 2" w:semiHidden="0" w:uiPriority="70" w:unhideWhenUsed="0"/>
+    <w:lsdException w:name="Colorful Shading Accent 2" w:semiHidden="0" w:uiPriority="71" w:unhideWhenUsed="0"/>
+    <w:lsdException w:name="Colorful List Accent 2" w:semiHidden="0" w:uiPriority="72" w:unhideWhenUsed="0"/>
+    <w:lsdException w:name="Colorful Grid Accent 2" w:semiHidden="0" w:uiPriority="73" w:unhideWhenUsed="0"/>
+    <w:lsdException w:name="Light Shading Accent 3" w:semiHidden="0" w:uiPriority="60" w:unhideWhenUsed="0"/>
+    <w:lsdException w:name="Light List Accent 3" w:semiHidden="0" w:uiPriority="61" w:unhideWhenUsed="0"/>
+    <w:lsdException w:name="Light Grid Accent 3" w:semiHidden="0" w:uiPriority="62" w:unhideWhenUsed="0"/>
+    <w:lsdException w:name="Medium Shading 1 Accent 3" w:semiHidden="0" w:uiPriority="63" w:unhideWhenUsed="0"/>
+    <w:lsdException w:name="Medium Shading 2 Accent 3" w:semiHidden="0" w:uiPriority="64" w:unhideWhenUsed="0"/>
+    <w:lsdException w:name="Medium List 1 Accent 3" w:semiHidden="0" w:uiPriority="65" w:unhideWhenUsed="0"/>
+    <w:lsdException w:name="Medium List 2 Accent 3" w:semiHidden="0" w:uiPriority="66" w:unhideWhenUsed="0"/>
+    <w:lsdException w:name="Medium Grid 1 Accent 3" w:semiHidden="0" w:uiPriority="67" w:unhideWhenUsed="0"/>
+    <w:lsdException w:name="Medium Grid 2 Accent 3" w:semiHidden="0" w:uiPriority="68" w:unhideWhenUsed="0"/>
+    <w:lsdException w:name="Medium Grid 3 Accent 3" w:semiHidden="0" w:uiPriority="69" w:unhideWhenUsed="0"/>
+    <w:lsdException w:name="Dark List Accent 3" w:semiHidden="0" w:uiPriority="70" w:unhideWhenUsed="0"/>
+    <w:lsdException w:name="Colorful Shading Accent 3" w:semiHidden="0" w:uiPriority="71" w:unhideWhenUsed="0"/>
+    <w:lsdException w:name="Colorful List Accent 3" w:semiHidden="0" w:uiPriority="72" w:unhideWhenUsed="0"/>
+    <w:lsdException w:name="Colorful Grid Accent 3" w:semiHidden="0" w:uiPriority="73" w:unhideWhenUsed="0"/>
+    <w:lsdException w:name="Light Shading Accent 4" w:semiHidden="0" w:uiPriority="60" w:unhideWhenUsed="0"/>
+    <w:lsdException w:name="Light List Accent 4" w:semiHidden="0" w:uiPriority="61" w:unhideWhenUsed="0"/>
+    <w:lsdException w:name="Light Grid Accent 4" w:semiHidden="0" w:uiPriority="62" w:unhideWhenUsed="0"/>
+    <w:lsdException w:name="Medium Shading 1 Accent 4" w:semiHidden="0" w:uiPriority="63" w:unhideWhenUsed="0"/>
+    <w:lsdException w:name="Medium Shading 2 Accent 4" w:semiHidden="0" w:uiPriority="64" w:unhideWhenUsed="0"/>
+    <w:lsdException w:name="Medium List 1 Accent 4" w:semiHidden="0" w:uiPriority="65" w:unhideWhenUsed="0"/>
+    <w:lsdException w:name="Medium List 2 Accent 4" w:semiHidden="0" w:uiPriority="66" w:unhideWhenUsed="0"/>
+    <w:lsdException w:name="Medium Grid 1 Accent 4" w:semiHidden="0" w:uiPriority="67" w:unhideWhenUsed="0"/>
+    <w:lsdException w:name="Medium Grid 2 Accent 4" w:semiHidden="0" w:uiPriority="68" w:unhideWhenUsed="0"/>
+    <w:lsdException w:name="Medium Grid 3 Accent 4" w:semiHidden="0" w:uiPriority="69" w:unhideWhenUsed="0"/>
+    <w:lsdException w:name="Dark List Accent 4" w:semiHidden="0" w:uiPriority="70" w:unhideWhenUsed="0"/>
+    <w:lsdException w:name="Colorful Shading Accent 4" w:semiHidden="0" w:uiPriority="71" w:unhideWhenUsed="0"/>
+    <w:lsdException w:name="Colorful List Accent 4" w:semiHidden="0" w:uiPriority="72" w:unhideWhenUsed="0"/>
+    <w:lsdException w:name="Colorful Grid Accent 4" w:semiHidden="0" w:uiPriority="73" w:unhideWhenUsed="0"/>
+    <w:lsdException w:name="Light Shading Accent 5" w:semiHidden="0" w:uiPriority="60" w:unhideWhenUsed="0"/>
+    <w:lsdException w:name="Light List Accent 5" w:semiHidden="0" w:uiPriority="61" w:unhideWhenUsed="0"/>
+    <w:lsdException w:name="Light Grid Accent 5" w:semiHidden="0" w:uiPriority="62" w:unhideWhenUsed="0"/>
+    <w:lsdException w:name="Medium Shading 1 Accent 5" w:semiHidden="0" w:uiPriority="63" w:unhideWhenUsed="0"/>
+    <w:lsdException w:name="Medium Shading 2 Accent 5" w:semiHidden="0" w:uiPriority="64" w:unhideWhenUsed="0"/>
+    <w:lsdException w:name="Medium List 1 Accent 5" w:semiHidden="0" w:uiPriority="65" w:unhideWhenUsed="0"/>
+    <w:lsdException w:name="Medium List 2 Accent 5" w:semiHidden="0" w:uiPriority="66" w:unhideWhenUsed="0"/>
+    <w:lsdException w:name="Medium Grid 1 Accent 5" w:semiHidden="0" w:uiPriority="67" w:unhideWhenUsed="0"/>
+    <w:lsdException w:name="Medium Grid 2 Accent 5" w:semiHidden="0" w:uiPriority="68" w:unhideWhenUsed="0"/>
+    <w:lsdException w:name="Medium Grid 3 Accent 5" w:semiHidden="0" w:uiPriority="69" w:unhideWhenUsed="0"/>
+    <w:lsdException w:name="Dark List Accent 5" w:semiHidden="0" w:uiPriority="70" w:unhideWhenUsed="0"/>
+    <w:lsdException w:name="Colorful Shading Accent 5" w:semiHidden="0" w:uiPriority="71" w:unhideWhenUsed="0"/>
+    <w:lsdException w:name="Colorful List Accent 5" w:semiHidden="0" w:uiPriority="72" w:unhideWhenUsed="0"/>
+    <w:lsdException w:name="Colorful Grid Accent 5" w:semiHidden="0" w:uiPriority="73" w:unhideWhenUsed="0"/>
+    <w:lsdException w:name="Light Shading Accent 6" w:semiHidden="0" w:uiPriority="60" w:unhideWhenUsed="0"/>
+    <w:lsdException w:name="Light List Accent 6" w:semiHidden="0" w:uiPriority="61" w:unhideWhenUsed="0"/>
+    <w:lsdException w:name="Light Grid Accent 6" w:semiHidden="0" w:uiPriority="62" w:unhideWhenUsed="0"/>
+    <w:lsdException w:name="Medium Shading 1 Accent 6" w:semiHidden="0" w:uiPriority="63" w:unhideWhenUsed="0"/>
+    <w:lsdException w:name="Medium Shading 2 Accent 6" w:semiHidden="0" w:uiPriority="64" w:unhideWhenUsed="0"/>
+    <w:lsdException w:name="Medium List 1 Accent 6" w:semiHidden="0" w:uiPriority="65" w:unhideWhenUsed="0"/>
+    <w:lsdException w:name="Medium List 2 Accent 6" w:semiHidden="0" w:uiPriority="66" w:unhideWhenUsed="0"/>
+    <w:lsdException w:name="Medium Grid 1 Accent 6" w:semiHidden="0" w:uiPriority="67" w:unhideWhenUsed="0"/>
+    <w:lsdException w:name="Medium Grid 2 Accent 6" w:semiHidden="0" w:uiPriority="68" w:unhideWhenUsed="0"/>
+    <w:lsdException w:name="Medium Grid 3 Accent 6" w:semiHidden="0" w:uiPriority="69" w:unhideWhenUsed="0"/>
+    <w:lsdException w:name="Dark List Accent 6" w:semiHidden="0" w:uiPriority="70" w:unhideWhenUsed="0"/>
+    <w:lsdException w:name="Colorful Shading Accent 6" w:semiHidden="0" w:uiPriority="71" w:unhideWhenUsed="0"/>
+    <w:lsdException w:name="Colorful List Accent 6" w:semiHidden="0" w:uiPriority="72" w:unhideWhenUsed="0"/>
+    <w:lsdException w:name="Colorful Grid Accent 6" w:semiHidden="0" w:uiPriority="73" w:unhideWhenUsed="0"/>
+    <w:lsdException w:name="Subtle Emphasis" w:semiHidden="0" w:uiPriority="19" w:unhideWhenUsed="0" w:qFormat="1"/>
+    <w:lsdException w:name="Intense Emphasis" w:semiHidden="0" w:uiPriority="21" w:unhideWhenUsed="0" w:qFormat="1"/>
+    <w:lsdException w:name="Subtle Reference" w:semiHidden="0" w:uiPriority="31" w:unhideWhenUsed="0" w:qFormat="1"/>
+    <w:lsdException w:name="Intense Reference" w:semiHidden="0" w:uiPriority="32" w:unhideWhenUsed="0" w:qFormat="1"/>
+    <w:lsdException w:name="Book Title" w:semiHidden="0" w:uiPriority="33" w:unhideWhenUsed="0" w:qFormat="1"/>
+    <w:lsdException w:name="Bibliography" w:uiPriority="37"/>
+    <w:lsdException w:name="TOC Heading" w:uiPriority="39" w:qFormat="1"/>
+  </w:latentStyles>
+  <w:style w:type="paragraph" w:default="1" w:styleId="Normal">
+    <w:name w:val="Normal"/>
+    <w:qFormat/>
+  </w:style>
+  <w:style w:type="character" w:default="1" w:styleId="DefaultParagraphFont">
+    <w:name w:val="Default Paragraph Font"/>
+    <w:uiPriority w:val="1"/>
+    <w:semiHidden/>
+    <w:unhideWhenUsed/>
+  </w:style>
+  <w:style w:type="table" w:default="1" w:styleId="TableNormal">
+    <w:name w:val="Normal Table"/>
+    <w:uiPriority w:val="99"/>
+    <w:semiHidden/>
+    <w:unhideWhenUsed/>
+    <w:tblPr>
+      <w:tblInd w:w="0" w:type="dxa"/>
+      <w:tblCellMar>
+        <w:top w:w="0" w:type="dxa"/>
+        <w:left w:w="108" w:type="dxa"/>
+        <w:bottom w:w="0" w:type="dxa"/>
+        <w:right w:w="108" w:type="dxa"/>
+      </w:tblCellMar>
+    </w:tblPr>
+  </w:style>
+  <w:style w:type="numbering" w:default="1" w:styleId="NoList">
+    <w:name w:val="No List"/>
+    <w:uiPriority w:val="99"/>
+    <w:semiHidden/>
+    <w:unhideWhenUsed/>
+  </w:style>
+  <w:style w:type="character" w:styleId="PlaceholderText">
+    <w:name w:val="Placeholder Text"/>
+    <w:basedOn w:val="DefaultParagraphFont"/>
+    <w:uiPriority w:val="99"/>
+    <w:semiHidden/>
+    <w:rsid w:val="006D5CEE"/>
+    <w:rPr>
+      <w:color w:val="808080"/>
+    </w:rPr>
+  </w:style>
+</w:styles>
+</file>
+
+<file path=word/glossary/webSettings.xml><?xml version="1.0" encoding="utf-8"?>
+<w:webSettings xmlns:mc="http://schemas.openxmlformats.org/markup-compatibility/2006" xmlns:r="http://schemas.openxmlformats.org/officeDocument/2006/relationships" xmlns:w="http://schemas.openxmlformats.org/wordprocessingml/2006/main" xmlns:w14="http://schemas.microsoft.com/office/word/2010/wordml" mc:Ignorable="w14">
+  <w:optimizeForBrowser/>
+</w:webSettings>
 </file>
 
 <file path=word/theme/theme1.xml><?xml version="1.0" encoding="utf-8"?>
@@ -3475,7 +5352,7 @@
 </file>
 
 <file path=customXml/itemProps1.xml><?xml version="1.0" encoding="utf-8"?>
-<ds:datastoreItem xmlns:ds="http://schemas.openxmlformats.org/officeDocument/2006/customXml" ds:itemID="{F38A8191-E474-4E67-B927-3880609D69BB}">
+<ds:datastoreItem xmlns:ds="http://schemas.openxmlformats.org/officeDocument/2006/customXml" ds:itemID="{C73F2D81-2B0C-43E9-996C-E0FB5AD7B41A}">
   <ds:schemaRefs>
     <ds:schemaRef ds:uri="http://schemas.openxmlformats.org/officeDocument/2006/bibliography"/>
   </ds:schemaRefs>

</xml_diff>

<commit_message>
Ok to start with co-authors
Ok to start with co-authors
</commit_message>
<xml_diff>
--- a/Manuscript/Manuscript_2017.docx
+++ b/Manuscript/Manuscript_2017.docx
@@ -1,6 +1,6 @@
 
 <file path=word/document.xml><?xml version="1.0" encoding="utf-8"?>
-<w:document xmlns:wpc="http://schemas.microsoft.com/office/word/2010/wordprocessingCanvas" xmlns:mc="http://schemas.openxmlformats.org/markup-compatibility/2006" xmlns:o="urn:schemas-microsoft-com:office:office" xmlns:r="http://schemas.openxmlformats.org/officeDocument/2006/relationships" xmlns:m="http://schemas.openxmlformats.org/officeDocument/2006/math" xmlns:v="urn:schemas-microsoft-com:vml" xmlns:wp14="http://schemas.microsoft.com/office/word/2010/wordprocessingDrawing" xmlns:wp="http://schemas.openxmlformats.org/drawingml/2006/wordprocessingDrawing" xmlns:w10="urn:schemas-microsoft-com:office:word" xmlns:w="http://schemas.openxmlformats.org/wordprocessingml/2006/main" xmlns:w14="http://schemas.microsoft.com/office/word/2010/wordml" xmlns:wpg="http://schemas.microsoft.com/office/word/2010/wordprocessingGroup" xmlns:wpi="http://schemas.microsoft.com/office/word/2010/wordprocessingInk" xmlns:wne="http://schemas.microsoft.com/office/word/2006/wordml" xmlns:wps="http://schemas.microsoft.com/office/word/2010/wordprocessingShape" mc:Ignorable="w14 wp14">
+<w:document xmlns:wpc="http://schemas.microsoft.com/office/word/2010/wordprocessingCanvas" xmlns:cx="http://schemas.microsoft.com/office/drawing/2014/chartex" xmlns:cx1="http://schemas.microsoft.com/office/drawing/2015/9/8/chartex" xmlns:mc="http://schemas.openxmlformats.org/markup-compatibility/2006" xmlns:o="urn:schemas-microsoft-com:office:office" xmlns:r="http://schemas.openxmlformats.org/officeDocument/2006/relationships" xmlns:m="http://schemas.openxmlformats.org/officeDocument/2006/math" xmlns:v="urn:schemas-microsoft-com:vml" xmlns:wp14="http://schemas.microsoft.com/office/word/2010/wordprocessingDrawing" xmlns:wp="http://schemas.openxmlformats.org/drawingml/2006/wordprocessingDrawing" xmlns:w10="urn:schemas-microsoft-com:office:word" xmlns:w="http://schemas.openxmlformats.org/wordprocessingml/2006/main" xmlns:w14="http://schemas.microsoft.com/office/word/2010/wordml" xmlns:w15="http://schemas.microsoft.com/office/word/2012/wordml" xmlns:w16se="http://schemas.microsoft.com/office/word/2015/wordml/symex" xmlns:wpg="http://schemas.microsoft.com/office/word/2010/wordprocessingGroup" xmlns:wpi="http://schemas.microsoft.com/office/word/2010/wordprocessingInk" xmlns:wne="http://schemas.microsoft.com/office/word/2006/wordml" xmlns:wps="http://schemas.microsoft.com/office/word/2010/wordprocessingShape" mc:Ignorable="w14 w15 w16se wp14">
   <w:body>
     <w:p>
       <w:pPr>
@@ -99,41 +99,42 @@
           <w:sz w:val="24"/>
           <w:szCs w:val="24"/>
         </w:rPr>
-        <w:t xml:space="preserve"> [i</w:t>
-      </w:r>
-      <w:r>
-        <w:rPr>
-          <w:rFonts w:ascii="Times New Roman" w:hAnsi="Times New Roman" w:cs="Times New Roman"/>
-          <w:b/>
-          <w:sz w:val="24"/>
-          <w:szCs w:val="24"/>
-        </w:rPr>
-        <w:t>n</w:t>
-      </w:r>
-      <w:r>
-        <w:rPr>
-          <w:rFonts w:ascii="Times New Roman" w:hAnsi="Times New Roman" w:cs="Times New Roman"/>
-          <w:b/>
-          <w:sz w:val="24"/>
-          <w:szCs w:val="24"/>
-        </w:rPr>
-        <w:t>tended for Demography] [Second IJE]</w:t>
-      </w:r>
-    </w:p>
-    <w:p>
-      <w:pPr>
-        <w:rPr>
-          <w:rFonts w:ascii="Times New Roman" w:hAnsi="Times New Roman" w:cs="Times New Roman"/>
-          <w:b/>
-          <w:sz w:val="24"/>
-          <w:szCs w:val="24"/>
-        </w:rPr>
-      </w:pPr>
-    </w:p>
-    <w:p>
-      <w:pPr>
-        <w:rPr>
-          <w:rFonts w:ascii="Times New Roman" w:hAnsi="Times New Roman" w:cs="Times New Roman"/>
+        <w:t xml:space="preserve"> [intended for Demography] [Second </w:t>
+      </w:r>
+      <w:r>
+        <w:rPr>
+          <w:rFonts w:ascii="Times New Roman" w:hAnsi="Times New Roman" w:cs="Times New Roman"/>
+          <w:b/>
+          <w:sz w:val="24"/>
+          <w:szCs w:val="24"/>
+        </w:rPr>
+        <w:t>PDR</w:t>
+      </w:r>
+      <w:r>
+        <w:rPr>
+          <w:rFonts w:ascii="Times New Roman" w:hAnsi="Times New Roman" w:cs="Times New Roman"/>
+          <w:b/>
+          <w:sz w:val="24"/>
+          <w:szCs w:val="24"/>
+        </w:rPr>
+        <w:t>]</w:t>
+      </w:r>
+    </w:p>
+    <w:p>
+      <w:pPr>
+        <w:rPr>
+          <w:rFonts w:ascii="Times New Roman" w:hAnsi="Times New Roman" w:cs="Times New Roman"/>
+          <w:b/>
+          <w:sz w:val="24"/>
+          <w:szCs w:val="24"/>
+        </w:rPr>
+      </w:pPr>
+    </w:p>
+    <w:p>
+      <w:pPr>
+        <w:rPr>
+          <w:rFonts w:ascii="Times New Roman" w:hAnsi="Times New Roman" w:cs="Times New Roman"/>
+          <w:b/>
           <w:sz w:val="24"/>
           <w:szCs w:val="24"/>
           <w:vertAlign w:val="superscript"/>
@@ -154,7 +155,7 @@
           <w:sz w:val="24"/>
           <w:szCs w:val="24"/>
         </w:rPr>
-        <w:t xml:space="preserve"> José Manuel Aburto </w:t>
+        <w:t xml:space="preserve"> José Manuel Aburto</w:t>
       </w:r>
       <w:r>
         <w:rPr>
@@ -171,6 +172,61 @@
           <w:sz w:val="24"/>
           <w:szCs w:val="24"/>
         </w:rPr>
+        <w:t>, Hiram Beltrán-Sánchez</w:t>
+      </w:r>
+      <w:r>
+        <w:rPr>
+          <w:rFonts w:ascii="Times New Roman" w:hAnsi="Times New Roman" w:cs="Times New Roman"/>
+          <w:sz w:val="24"/>
+          <w:szCs w:val="24"/>
+          <w:vertAlign w:val="superscript"/>
+        </w:rPr>
+        <w:t xml:space="preserve">b </w:t>
+      </w:r>
+      <w:r>
+        <w:rPr>
+          <w:rFonts w:ascii="Times New Roman" w:hAnsi="Times New Roman" w:cs="Times New Roman"/>
+          <w:sz w:val="24"/>
+          <w:szCs w:val="24"/>
+        </w:rPr>
+        <w:t xml:space="preserve"> &amp; </w:t>
+      </w:r>
+      <w:r>
+        <w:rPr>
+          <w:rFonts w:ascii="Times New Roman" w:hAnsi="Times New Roman" w:cs="Times New Roman"/>
+          <w:b/>
+          <w:sz w:val="24"/>
+          <w:szCs w:val="24"/>
+        </w:rPr>
+        <w:t>Marcela Valdivia</w:t>
+      </w:r>
+      <w:r>
+        <w:rPr>
+          <w:rFonts w:ascii="Times New Roman" w:hAnsi="Times New Roman" w:cs="Times New Roman"/>
+          <w:b/>
+          <w:sz w:val="24"/>
+          <w:szCs w:val="24"/>
+          <w:vertAlign w:val="superscript"/>
+        </w:rPr>
+        <w:t xml:space="preserve">c </w:t>
+      </w:r>
+      <w:r>
+        <w:rPr>
+          <w:rFonts w:ascii="Times New Roman" w:hAnsi="Times New Roman" w:cs="Times New Roman"/>
+          <w:b/>
+          <w:sz w:val="24"/>
+          <w:szCs w:val="24"/>
+        </w:rPr>
+        <w:t>?</w:t>
+      </w:r>
+      <w:r>
+        <w:rPr>
+          <w:rFonts w:ascii="Times New Roman" w:hAnsi="Times New Roman" w:cs="Times New Roman"/>
+          <w:b/>
+          <w:sz w:val="24"/>
+          <w:szCs w:val="24"/>
+          <w:vertAlign w:val="superscript"/>
+        </w:rPr>
         <w:t xml:space="preserve"> </w:t>
       </w:r>
     </w:p>
@@ -178,11 +234,47 @@
       <w:pPr>
         <w:rPr>
           <w:rFonts w:ascii="Times New Roman" w:hAnsi="Times New Roman" w:cs="Times New Roman"/>
+          <w:b/>
+          <w:sz w:val="24"/>
+          <w:szCs w:val="24"/>
+        </w:rPr>
+      </w:pPr>
+      <w:r>
+        <w:rPr>
+          <w:rFonts w:ascii="Times New Roman" w:hAnsi="Times New Roman" w:cs="Times New Roman"/>
+          <w:b/>
+          <w:sz w:val="24"/>
+          <w:szCs w:val="24"/>
+        </w:rPr>
+        <w:t>Author affiliations</w:t>
+      </w:r>
+      <w:r>
+        <w:rPr>
+          <w:rFonts w:ascii="Times New Roman" w:hAnsi="Times New Roman" w:cs="Times New Roman"/>
+          <w:b/>
+          <w:sz w:val="24"/>
+          <w:szCs w:val="24"/>
+        </w:rPr>
+        <w:t>:</w:t>
+      </w:r>
+    </w:p>
+    <w:p>
+      <w:pPr>
+        <w:rPr>
+          <w:rFonts w:ascii="Times New Roman" w:hAnsi="Times New Roman" w:cs="Times New Roman"/>
+          <w:sz w:val="24"/>
+          <w:szCs w:val="24"/>
+        </w:rPr>
+      </w:pPr>
+      <w:r>
+        <w:rPr>
+          <w:rFonts w:ascii="Times New Roman" w:hAnsi="Times New Roman" w:cs="Times New Roman"/>
           <w:sz w:val="24"/>
           <w:szCs w:val="24"/>
           <w:vertAlign w:val="superscript"/>
         </w:rPr>
-      </w:pPr>
+        <w:t>a</w:t>
+      </w:r>
       <w:r>
         <w:rPr>
           <w:rFonts w:ascii="Times New Roman" w:hAnsi="Times New Roman" w:cs="Times New Roman"/>
@@ -192,41 +284,33 @@
         </w:rPr>
         <w:t xml:space="preserve"> </w:t>
       </w:r>
-    </w:p>
-    <w:p>
-      <w:pPr>
-        <w:rPr>
-          <w:rFonts w:ascii="Times New Roman" w:hAnsi="Times New Roman" w:cs="Times New Roman"/>
-          <w:b/>
-          <w:sz w:val="24"/>
-          <w:szCs w:val="24"/>
-        </w:rPr>
-      </w:pPr>
-      <w:r>
-        <w:rPr>
-          <w:rFonts w:ascii="Times New Roman" w:hAnsi="Times New Roman" w:cs="Times New Roman"/>
-          <w:b/>
-          <w:sz w:val="24"/>
-          <w:szCs w:val="24"/>
-        </w:rPr>
-        <w:t>Author affiliations</w:t>
-      </w:r>
-      <w:r>
-        <w:rPr>
-          <w:rFonts w:ascii="Times New Roman" w:hAnsi="Times New Roman" w:cs="Times New Roman"/>
-          <w:b/>
-          <w:sz w:val="24"/>
-          <w:szCs w:val="24"/>
-        </w:rPr>
-        <w:t>:</w:t>
-      </w:r>
-    </w:p>
-    <w:p>
-      <w:pPr>
-        <w:rPr>
-          <w:rFonts w:ascii="Times New Roman" w:hAnsi="Times New Roman" w:cs="Times New Roman"/>
-          <w:sz w:val="24"/>
-          <w:szCs w:val="24"/>
+      <w:r>
+        <w:rPr>
+          <w:rFonts w:ascii="Times New Roman" w:hAnsi="Times New Roman" w:cs="Times New Roman"/>
+          <w:sz w:val="24"/>
+          <w:szCs w:val="24"/>
+        </w:rPr>
+        <w:t>Max-Planck Odense Center on the Biodemography of Aging, University of Southern Denmark, Odense 5000, Denmark.</w:t>
+      </w:r>
+    </w:p>
+    <w:p>
+      <w:pPr>
+        <w:rPr>
+          <w:rFonts w:ascii="Times New Roman" w:hAnsi="Times New Roman" w:cs="Times New Roman"/>
+          <w:sz w:val="24"/>
+          <w:szCs w:val="24"/>
+        </w:rPr>
+      </w:pPr>
+    </w:p>
+    <w:p>
+      <w:pPr>
+        <w:autoSpaceDE w:val="0"/>
+        <w:autoSpaceDN w:val="0"/>
+        <w:adjustRightInd w:val="0"/>
+        <w:rPr>
+          <w:rFonts w:ascii="AdvOT0231c847" w:hAnsi="AdvOT0231c847" w:cs="AdvOT0231c847"/>
+          <w:sz w:val="16"/>
+          <w:szCs w:val="16"/>
         </w:rPr>
       </w:pPr>
       <w:r>
@@ -236,7 +320,7 @@
           <w:szCs w:val="24"/>
           <w:vertAlign w:val="superscript"/>
         </w:rPr>
-        <w:t>a</w:t>
+        <w:t>b</w:t>
       </w:r>
       <w:r>
         <w:rPr>
@@ -253,14 +337,21 @@
           <w:sz w:val="24"/>
           <w:szCs w:val="24"/>
         </w:rPr>
-        <w:t>Max-Planck Odense Center on the Biodemography of Aging, University of Southern Denmark, Odense 5000, Denmark.</w:t>
-      </w:r>
-    </w:p>
-    <w:p>
-      <w:pPr>
-        <w:rPr>
-          <w:rFonts w:ascii="Times New Roman" w:hAnsi="Times New Roman" w:cs="Times New Roman"/>
-          <w:b/>
+        <w:t>Department of Community Health Sciences at the Fielding School of Public Health and California Center for Population Research, Center for Health Sciences, Los Angeles, California, USA</w:t>
+      </w:r>
+      <w:r>
+        <w:rPr>
+          <w:rFonts w:ascii="Times New Roman" w:hAnsi="Times New Roman" w:cs="Times New Roman"/>
+          <w:sz w:val="24"/>
+          <w:szCs w:val="24"/>
+        </w:rPr>
+        <w:t>.</w:t>
+      </w:r>
+    </w:p>
+    <w:p>
+      <w:pPr>
+        <w:rPr>
+          <w:rFonts w:ascii="Times New Roman" w:hAnsi="Times New Roman" w:cs="Times New Roman"/>
           <w:sz w:val="24"/>
           <w:szCs w:val="24"/>
         </w:rPr>
@@ -325,7 +416,7 @@
         </w:rPr>
         <w:t xml:space="preserve">Email: </w:t>
       </w:r>
-      <w:hyperlink r:id="rId9" w:history="1">
+      <w:hyperlink r:id="rId8" w:history="1">
         <w:r>
           <w:rPr>
             <w:rStyle w:val="Hyperlink"/>
@@ -748,73 +839,14 @@
           <w:szCs w:val="24"/>
         </w:rPr>
       </w:pPr>
-    </w:p>
-    <w:p>
-      <w:pPr>
-        <w:rPr>
-          <w:rFonts w:ascii="Times New Roman" w:hAnsi="Times New Roman" w:cs="Times New Roman"/>
-          <w:b/>
-          <w:sz w:val="24"/>
-          <w:szCs w:val="24"/>
-        </w:rPr>
-      </w:pPr>
-    </w:p>
-    <w:p>
-      <w:pPr>
-        <w:rPr>
-          <w:rFonts w:ascii="Times New Roman" w:hAnsi="Times New Roman" w:cs="Times New Roman"/>
-          <w:b/>
-          <w:sz w:val="24"/>
-          <w:szCs w:val="24"/>
-        </w:rPr>
-      </w:pPr>
-    </w:p>
-    <w:p>
-      <w:pPr>
-        <w:rPr>
-          <w:rFonts w:ascii="Times New Roman" w:hAnsi="Times New Roman" w:cs="Times New Roman"/>
-          <w:b/>
-          <w:sz w:val="24"/>
-          <w:szCs w:val="24"/>
-        </w:rPr>
-      </w:pPr>
-    </w:p>
-    <w:p>
-      <w:pPr>
-        <w:rPr>
-          <w:rFonts w:ascii="Times New Roman" w:hAnsi="Times New Roman" w:cs="Times New Roman"/>
-          <w:b/>
-          <w:sz w:val="24"/>
-          <w:szCs w:val="24"/>
-        </w:rPr>
-      </w:pPr>
-    </w:p>
-    <w:p>
-      <w:pPr>
-        <w:rPr>
-          <w:rFonts w:ascii="Times New Roman" w:hAnsi="Times New Roman" w:cs="Times New Roman"/>
-          <w:b/>
-          <w:sz w:val="24"/>
-          <w:szCs w:val="24"/>
-        </w:rPr>
-      </w:pPr>
-    </w:p>
-    <w:p>
-      <w:pPr>
-        <w:rPr>
-          <w:rFonts w:ascii="Times New Roman" w:hAnsi="Times New Roman" w:cs="Times New Roman"/>
-          <w:b/>
-          <w:sz w:val="24"/>
-          <w:szCs w:val="24"/>
-        </w:rPr>
-      </w:pPr>
-      <w:r>
-        <w:rPr>
-          <w:rFonts w:ascii="Times New Roman" w:hAnsi="Times New Roman" w:cs="Times New Roman"/>
-          <w:b/>
-          <w:sz w:val="24"/>
-          <w:szCs w:val="24"/>
-        </w:rPr>
+      <w:r>
+        <w:rPr>
+          <w:rFonts w:ascii="Times New Roman" w:hAnsi="Times New Roman" w:cs="Times New Roman"/>
+          <w:b/>
+          <w:sz w:val="24"/>
+          <w:szCs w:val="24"/>
+        </w:rPr>
+        <w:lastRenderedPageBreak/>
         <w:t>Abstract</w:t>
       </w:r>
       <w:r>
@@ -824,26 +856,10 @@
           <w:sz w:val="24"/>
           <w:szCs w:val="24"/>
         </w:rPr>
-        <w:t xml:space="preserve"> [250 words]</w:t>
-      </w:r>
-      <w:r>
-        <w:rPr>
-          <w:rFonts w:ascii="Times New Roman" w:hAnsi="Times New Roman" w:cs="Times New Roman"/>
-          <w:b/>
-          <w:sz w:val="24"/>
-          <w:szCs w:val="24"/>
-        </w:rPr>
         <w:t>:</w:t>
       </w:r>
-      <w:r>
-        <w:rPr>
-          <w:rFonts w:ascii="Times New Roman" w:hAnsi="Times New Roman" w:cs="Times New Roman"/>
-          <w:b/>
-          <w:sz w:val="24"/>
-          <w:szCs w:val="24"/>
-        </w:rPr>
-        <w:t xml:space="preserve"> </w:t>
-      </w:r>
+      <w:bookmarkStart w:id="0" w:name="_GoBack"/>
+      <w:bookmarkEnd w:id="0"/>
     </w:p>
     <w:p>
       <w:pPr>
@@ -1014,23 +1030,7 @@
           <w:sz w:val="24"/>
           <w:szCs w:val="24"/>
         </w:rPr>
-        <w:t>. The effect of violence was such that improvements made in other causes of death, such as birth conditions and respiratory diseases, were whipped out by the rise of hom</w:t>
-      </w:r>
-      <w:r>
-        <w:rPr>
-          <w:rFonts w:ascii="Times New Roman" w:hAnsi="Times New Roman" w:cs="Times New Roman"/>
-          <w:sz w:val="24"/>
-          <w:szCs w:val="24"/>
-        </w:rPr>
-        <w:t>i</w:t>
-      </w:r>
-      <w:r>
-        <w:rPr>
-          <w:rFonts w:ascii="Times New Roman" w:hAnsi="Times New Roman" w:cs="Times New Roman"/>
-          <w:sz w:val="24"/>
-          <w:szCs w:val="24"/>
-        </w:rPr>
-        <w:t>cides, particularly in males.</w:t>
+        <w:t>. The effect of violence was such that improvements made in other causes of death, such as birth conditions and respiratory diseases, were whipped out by the rise of homicides, particularly in males.</w:t>
       </w:r>
       <w:r>
         <w:rPr>
@@ -1062,23 +1062,7 @@
           <w:sz w:val="24"/>
           <w:szCs w:val="24"/>
         </w:rPr>
-        <w:t>every state in Mexico experienced losses in life expectancy and some states, like Ch</w:t>
-      </w:r>
-      <w:r>
-        <w:rPr>
-          <w:rFonts w:ascii="Times New Roman" w:hAnsi="Times New Roman" w:cs="Times New Roman"/>
-          <w:sz w:val="24"/>
-          <w:szCs w:val="24"/>
-        </w:rPr>
-        <w:t>i</w:t>
-      </w:r>
-      <w:r>
-        <w:rPr>
-          <w:rFonts w:ascii="Times New Roman" w:hAnsi="Times New Roman" w:cs="Times New Roman"/>
-          <w:sz w:val="24"/>
-          <w:szCs w:val="24"/>
-        </w:rPr>
-        <w:t>huahua in the northern part of the country, lost almost 3 years in male life expectancy</w:t>
+        <w:t>every state in Mexico experienced losses in life expectancy and some states, like Chihuahua in the northern part of the country, lost almost 3 years in male life expectancy</w:t>
       </w:r>
       <w:r>
         <w:rPr>
@@ -1110,23 +1094,7 @@
           <w:sz w:val="24"/>
           <w:szCs w:val="24"/>
         </w:rPr>
-        <w:t>Importantly, homicide mortality is mostly concentrated in the young adult pop</w:t>
-      </w:r>
-      <w:r>
-        <w:rPr>
-          <w:rFonts w:ascii="Times New Roman" w:hAnsi="Times New Roman" w:cs="Times New Roman"/>
-          <w:sz w:val="24"/>
-          <w:szCs w:val="24"/>
-        </w:rPr>
-        <w:t>u</w:t>
-      </w:r>
-      <w:r>
-        <w:rPr>
-          <w:rFonts w:ascii="Times New Roman" w:hAnsi="Times New Roman" w:cs="Times New Roman"/>
-          <w:sz w:val="24"/>
-          <w:szCs w:val="24"/>
-        </w:rPr>
-        <w:t xml:space="preserve">lation between ages 15 and 50. </w:t>
+        <w:t xml:space="preserve">Importantly, homicide mortality is mostly concentrated in the young adult population between ages 15 and 50. </w:t>
       </w:r>
       <w:r>
         <w:rPr>
@@ -1238,55 +1206,7 @@
           <w:sz w:val="24"/>
           <w:szCs w:val="24"/>
         </w:rPr>
-        <w:t xml:space="preserve"> more than 70% of their remaining life expectancy being afraid of beco</w:t>
-      </w:r>
-      <w:r>
-        <w:rPr>
-          <w:rFonts w:ascii="Times New Roman" w:hAnsi="Times New Roman" w:cs="Times New Roman"/>
-          <w:sz w:val="24"/>
-          <w:szCs w:val="24"/>
-        </w:rPr>
-        <w:t>m</w:t>
-      </w:r>
-      <w:r>
-        <w:rPr>
-          <w:rFonts w:ascii="Times New Roman" w:hAnsi="Times New Roman" w:cs="Times New Roman"/>
-          <w:sz w:val="24"/>
-          <w:szCs w:val="24"/>
-        </w:rPr>
-        <w:t>ing a victim in their home state. Although homicides rates have slowly gone down after 2011, by 2015 they have not fully recovered to their 2005 level. Results at the state level are mixed, a r</w:t>
-      </w:r>
-      <w:r>
-        <w:rPr>
-          <w:rFonts w:ascii="Times New Roman" w:hAnsi="Times New Roman" w:cs="Times New Roman"/>
-          <w:sz w:val="24"/>
-          <w:szCs w:val="24"/>
-        </w:rPr>
-        <w:t>e</w:t>
-      </w:r>
-      <w:r>
-        <w:rPr>
-          <w:rFonts w:ascii="Times New Roman" w:hAnsi="Times New Roman" w:cs="Times New Roman"/>
-          <w:sz w:val="24"/>
-          <w:szCs w:val="24"/>
-        </w:rPr>
-        <w:t>cently wave of violence have led homicide rates to rise in some states in the South such as Gue</w:t>
-      </w:r>
-      <w:r>
-        <w:rPr>
-          <w:rFonts w:ascii="Times New Roman" w:hAnsi="Times New Roman" w:cs="Times New Roman"/>
-          <w:sz w:val="24"/>
-          <w:szCs w:val="24"/>
-        </w:rPr>
-        <w:t>r</w:t>
-      </w:r>
-      <w:r>
-        <w:rPr>
-          <w:rFonts w:ascii="Times New Roman" w:hAnsi="Times New Roman" w:cs="Times New Roman"/>
-          <w:sz w:val="24"/>
-          <w:szCs w:val="24"/>
-        </w:rPr>
-        <w:t>rero and …/, while some states have experienced a steady recovery from the level observed in 2011. As a result, life expectancy for males h</w:t>
+        <w:t xml:space="preserve"> more than 70% of their remaining life expectancy being afraid of becoming a victim in their home state. Although homicides rates have slowly gone down after 2011, by 2015 they have not fully recovered to their 2005 level. Results at the state level are mixed, a recently wave of violence have led homicide rates to rise in some states in the South such as Guerrero and …/, while some states have experienced a steady recovery from the level observed in 2011. As a result, life expectancy for males h</w:t>
       </w:r>
       <w:r>
         <w:rPr>
@@ -1321,23 +1241,7 @@
           <w:sz w:val="24"/>
           <w:szCs w:val="24"/>
         </w:rPr>
-        <w:t>Although these results underscore important consequences of the rise in homicide morta</w:t>
-      </w:r>
-      <w:r>
-        <w:rPr>
-          <w:rFonts w:ascii="Times New Roman" w:hAnsi="Times New Roman" w:cs="Times New Roman"/>
-          <w:sz w:val="24"/>
-          <w:szCs w:val="24"/>
-        </w:rPr>
-        <w:t>l</w:t>
-      </w:r>
-      <w:r>
-        <w:rPr>
-          <w:rFonts w:ascii="Times New Roman" w:hAnsi="Times New Roman" w:cs="Times New Roman"/>
-          <w:sz w:val="24"/>
-          <w:szCs w:val="24"/>
-        </w:rPr>
-        <w:t>ity, they mask variation in lifespans</w:t>
+        <w:t>Although these results underscore important consequences of the rise in homicide mortality, they mask variation in lifespans</w:t>
       </w:r>
       <w:r>
         <w:rPr>
@@ -1361,23 +1265,7 @@
           <w:sz w:val="24"/>
           <w:szCs w:val="24"/>
         </w:rPr>
-        <w:t>Lifespan va</w:t>
-      </w:r>
-      <w:r>
-        <w:rPr>
-          <w:rFonts w:ascii="Times New Roman" w:hAnsi="Times New Roman" w:cs="Times New Roman"/>
-          <w:sz w:val="24"/>
-          <w:szCs w:val="24"/>
-        </w:rPr>
-        <w:t>r</w:t>
-      </w:r>
-      <w:r>
-        <w:rPr>
-          <w:rFonts w:ascii="Times New Roman" w:hAnsi="Times New Roman" w:cs="Times New Roman"/>
-          <w:sz w:val="24"/>
-          <w:szCs w:val="24"/>
-        </w:rPr>
-        <w:t xml:space="preserve">iation is </w:t>
+        <w:t xml:space="preserve">Lifespan variation is </w:t>
       </w:r>
       <w:r>
         <w:rPr>
@@ -1629,23 +1517,7 @@
           <w:sz w:val="24"/>
           <w:szCs w:val="24"/>
         </w:rPr>
-        <w:t>m</w:t>
-      </w:r>
-      <w:r>
-        <w:rPr>
-          <w:rFonts w:ascii="Times New Roman" w:hAnsi="Times New Roman" w:cs="Times New Roman"/>
-          <w:sz w:val="24"/>
-          <w:szCs w:val="24"/>
-        </w:rPr>
-        <w:t>i</w:t>
-      </w:r>
-      <w:r>
-        <w:rPr>
-          <w:rFonts w:ascii="Times New Roman" w:hAnsi="Times New Roman" w:cs="Times New Roman"/>
-          <w:sz w:val="24"/>
-          <w:szCs w:val="24"/>
-        </w:rPr>
-        <w:t>gration ava</w:t>
+        <w:t>migration ava</w:t>
       </w:r>
       <w:r>
         <w:rPr>
@@ -1728,23 +1600,7 @@
           <w:sz w:val="24"/>
           <w:szCs w:val="24"/>
         </w:rPr>
-        <w:t>We classify deaths in ten categories according to previous studies targeting the main causes of death in Mexico. The first category refers to conditions amenable to medical service. We analyze separately diabetes, ischemic heart diseases (IHD), HIV/AIDS, lung cancer, cirrh</w:t>
-      </w:r>
-      <w:r>
-        <w:rPr>
-          <w:rFonts w:ascii="Times New Roman" w:hAnsi="Times New Roman" w:cs="Times New Roman"/>
-          <w:sz w:val="24"/>
-          <w:szCs w:val="24"/>
-        </w:rPr>
-        <w:t>o</w:t>
-      </w:r>
-      <w:r>
-        <w:rPr>
-          <w:rFonts w:ascii="Times New Roman" w:hAnsi="Times New Roman" w:cs="Times New Roman"/>
-          <w:sz w:val="24"/>
-          <w:szCs w:val="24"/>
-        </w:rPr>
-        <w:t>sis, road traffic accidents, suicide, homicides, and the rest of causes of death labeled “Other causes”.</w:t>
+        <w:t>We classify deaths in ten categories according to previous studies targeting the main causes of death in Mexico. The first category refers to conditions amenable to medical service. We analyze separately diabetes, ischemic heart diseases (IHD), HIV/AIDS, lung cancer, cirrhosis, road traffic accidents, suicide, homicides, and the rest of causes of death labeled “Other causes”.</w:t>
       </w:r>
     </w:p>
     <w:p>
@@ -1860,23 +1716,7 @@
           <w:sz w:val="24"/>
           <w:szCs w:val="24"/>
         </w:rPr>
-        <w:t>Several dispersion measures have been proposed to analyze lifespan variabi</w:t>
-      </w:r>
-      <w:r>
-        <w:rPr>
-          <w:rFonts w:ascii="Times New Roman" w:hAnsi="Times New Roman" w:cs="Times New Roman"/>
-          <w:sz w:val="24"/>
-          <w:szCs w:val="24"/>
-        </w:rPr>
-        <w:t>l</w:t>
-      </w:r>
-      <w:r>
-        <w:rPr>
-          <w:rFonts w:ascii="Times New Roman" w:hAnsi="Times New Roman" w:cs="Times New Roman"/>
-          <w:sz w:val="24"/>
-          <w:szCs w:val="24"/>
-        </w:rPr>
-        <w:t xml:space="preserve">ity. In this </w:t>
+        <w:t xml:space="preserve">Several dispersion measures have been proposed to analyze lifespan variability. In this </w:t>
       </w:r>
       <w:r>
         <w:rPr>
@@ -1931,23 +1771,7 @@
           <w:sz w:val="24"/>
           <w:szCs w:val="24"/>
         </w:rPr>
-        <w:t xml:space="preserve"> is used as a dispersion indicator and we refer to it as “life disparity”. It is defined as the average remaining life expectancy when death occurs, or life years lost due to death. For exa</w:t>
-      </w:r>
-      <w:r>
-        <w:rPr>
-          <w:rFonts w:ascii="Times New Roman" w:hAnsi="Times New Roman" w:cs="Times New Roman"/>
-          <w:sz w:val="24"/>
-          <w:szCs w:val="24"/>
-        </w:rPr>
-        <w:t>m</w:t>
-      </w:r>
-      <w:r>
-        <w:rPr>
-          <w:rFonts w:ascii="Times New Roman" w:hAnsi="Times New Roman" w:cs="Times New Roman"/>
-          <w:sz w:val="24"/>
-          <w:szCs w:val="24"/>
-        </w:rPr>
-        <w:t xml:space="preserve">ple, if a cohort of newborns die at the same age then the value of </w:t>
+        <w:t xml:space="preserve"> is used as a dispersion indicator and we refer to it as “life disparity”. It is defined as the average remaining life expectancy when death occurs, or life years lost due to death. For example, if a cohort of newborns die at the same age then the value of </w:t>
       </w:r>
       <m:oMath>
         <m:sSup>
@@ -1994,23 +1818,7 @@
           <w:sz w:val="24"/>
           <w:szCs w:val="24"/>
         </w:rPr>
-        <w:t xml:space="preserve"> is zero; while when death is very variable, people will die before their expected lifetime, contributing lost years to life dispa</w:t>
-      </w:r>
-      <w:r>
-        <w:rPr>
-          <w:rFonts w:ascii="Times New Roman" w:hAnsi="Times New Roman" w:cs="Times New Roman"/>
-          <w:sz w:val="24"/>
-          <w:szCs w:val="24"/>
-        </w:rPr>
-        <w:t>r</w:t>
-      </w:r>
-      <w:r>
-        <w:rPr>
-          <w:rFonts w:ascii="Times New Roman" w:hAnsi="Times New Roman" w:cs="Times New Roman"/>
-          <w:sz w:val="24"/>
-          <w:szCs w:val="24"/>
-        </w:rPr>
-        <w:t>ity</w:t>
+        <w:t xml:space="preserve"> is zero; while when death is very variable, people will die before their expected lifetime, contributing lost years to life disparity</w:t>
       </w:r>
       <w:r>
         <w:rPr>
@@ -2096,29 +1904,7 @@
             <w:sz w:val="24"/>
             <w:szCs w:val="24"/>
           </w:rPr>
-          <m:t>=</m:t>
-        </m:r>
-        <m:r>
-          <m:rPr>
-            <m:sty m:val="p"/>
-          </m:rPr>
-          <w:rPr>
-            <w:rFonts w:ascii="Cambria Math" w:hAnsi="Cambria Math" w:cs="Times New Roman"/>
-            <w:sz w:val="24"/>
-            <w:szCs w:val="24"/>
-          </w:rPr>
-          <m:t xml:space="preserve"> </m:t>
-        </m:r>
-        <m:r>
-          <m:rPr>
-            <m:sty m:val="p"/>
-          </m:rPr>
-          <w:rPr>
-            <w:rFonts w:ascii="Cambria Math" w:hAnsi="Cambria Math" w:cs="Times New Roman"/>
-            <w:sz w:val="24"/>
-            <w:szCs w:val="24"/>
-          </w:rPr>
-          <m:t>-</m:t>
+          <m:t>= -</m:t>
         </m:r>
         <m:nary>
           <m:naryPr>
@@ -2214,29 +2000,7 @@
                 <w:sz w:val="24"/>
                 <w:szCs w:val="24"/>
               </w:rPr>
-              <m:t>x</m:t>
-            </m:r>
-            <m:r>
-              <m:rPr>
-                <m:sty m:val="p"/>
-              </m:rPr>
-              <w:rPr>
-                <w:rFonts w:ascii="Cambria Math" w:hAnsi="Cambria Math" w:cs="Times New Roman"/>
-                <w:sz w:val="24"/>
-                <w:szCs w:val="24"/>
-              </w:rPr>
-              <m:t>)</m:t>
-            </m:r>
-            <m:r>
-              <m:rPr>
-                <m:sty m:val="p"/>
-              </m:rPr>
-              <w:rPr>
-                <w:rFonts w:ascii="Cambria Math" w:hAnsi="Cambria Math" w:cs="Times New Roman"/>
-                <w:sz w:val="24"/>
-                <w:szCs w:val="24"/>
-              </w:rPr>
-              <m:t>e</m:t>
+              <m:t>x)e</m:t>
             </m:r>
             <m:r>
               <m:rPr>
@@ -2293,18 +2057,7 @@
             <w:sz w:val="24"/>
             <w:szCs w:val="24"/>
           </w:rPr>
-          <m:t>=</m:t>
-        </m:r>
-        <m:r>
-          <m:rPr>
-            <m:sty m:val="p"/>
-          </m:rPr>
-          <w:rPr>
-            <w:rFonts w:ascii="Cambria Math" w:hAnsi="Cambria Math" w:cs="Times New Roman"/>
-            <w:sz w:val="24"/>
-            <w:szCs w:val="24"/>
-          </w:rPr>
-          <m:t>-</m:t>
+          <m:t>=-</m:t>
         </m:r>
         <m:nary>
           <m:naryPr>
@@ -2591,29 +2344,7 @@
             <w:sz w:val="24"/>
             <w:szCs w:val="24"/>
           </w:rPr>
-          <m:t>x)</m:t>
-        </m:r>
-        <m:r>
-          <m:rPr>
-            <m:sty m:val="p"/>
-          </m:rPr>
-          <w:rPr>
-            <w:rFonts w:ascii="Cambria Math" w:hAnsi="Cambria Math" w:cs="Times New Roman"/>
-            <w:sz w:val="24"/>
-            <w:szCs w:val="24"/>
-          </w:rPr>
-          <m:t xml:space="preserve">,  </m:t>
-        </m:r>
-        <m:r>
-          <m:rPr>
-            <m:sty m:val="p"/>
-          </m:rPr>
-          <w:rPr>
-            <w:rFonts w:ascii="Cambria Math" w:hAnsi="Cambria Math" w:cs="Times New Roman"/>
-            <w:sz w:val="24"/>
-            <w:szCs w:val="24"/>
-          </w:rPr>
-          <m:t>e</m:t>
+          <m:t>x),  e</m:t>
         </m:r>
         <m:r>
           <m:rPr>
@@ -2722,23 +2453,7 @@
           <w:sz w:val="24"/>
           <w:szCs w:val="24"/>
         </w:rPr>
-        <w:t>This indicator was chosen because it has an easy to understand interpretation and it is decompo</w:t>
-      </w:r>
-      <w:r>
-        <w:rPr>
-          <w:rFonts w:ascii="Times New Roman" w:eastAsiaTheme="minorEastAsia" w:hAnsi="Times New Roman" w:cs="Times New Roman"/>
-          <w:sz w:val="24"/>
-          <w:szCs w:val="24"/>
-        </w:rPr>
-        <w:t>s</w:t>
-      </w:r>
-      <w:r>
-        <w:rPr>
-          <w:rFonts w:ascii="Times New Roman" w:eastAsiaTheme="minorEastAsia" w:hAnsi="Times New Roman" w:cs="Times New Roman"/>
-          <w:sz w:val="24"/>
-          <w:szCs w:val="24"/>
-        </w:rPr>
-        <w:t>able. These properties allow quantifying the impact of age and cause-specific mortality on changes in life disparity over time. The high correlation with other variation indices, such as Keyfitz entropy, coefficient of variation, or the Gini coefficient, suggests that the main results would not differ by a large extent regardless of the measure used.</w:t>
+        <w:t>This indicator was chosen because it has an easy to understand interpretation and it is decomposable. These properties allow quantifying the impact of age and cause-specific mortality on changes in life disparity over time. The high correlation with other variation indices, such as Keyfitz entropy, coefficient of variation, or the Gini coefficient, suggests that the main results would not differ by a large extent regardless of the measure used.</w:t>
       </w:r>
     </w:p>
     <w:p>
@@ -2780,7 +2495,7 @@
           <w:sz w:val="24"/>
           <w:szCs w:val="24"/>
         </w:rPr>
-        <w:t>To mitigate random variations, these rates are a</w:t>
+        <w:t>To mitigate random variations, these rates are adjusted in two steps. First, cause-specific death rates over age and time for each state and sex separately using a 2-d p-spline</w:t>
       </w:r>
       <w:r>
         <w:rPr>
@@ -2788,7 +2503,7 @@
           <w:sz w:val="24"/>
           <w:szCs w:val="24"/>
         </w:rPr>
-        <w:t>d</w:t>
+        <w:t xml:space="preserve"> were smoothed</w:t>
       </w:r>
       <w:r>
         <w:rPr>
@@ -2796,7 +2511,7 @@
           <w:sz w:val="24"/>
           <w:szCs w:val="24"/>
         </w:rPr>
-        <w:t>justed in two steps. First, cause-specific death rates over age and time for each state and sex separately using a 2-d p-spline</w:t>
+        <w:t xml:space="preserve">. Second, smoothed cause-specific </w:t>
       </w:r>
       <w:r>
         <w:rPr>
@@ -2804,7 +2519,7 @@
           <w:sz w:val="24"/>
           <w:szCs w:val="24"/>
         </w:rPr>
-        <w:t xml:space="preserve"> were smoothed</w:t>
+        <w:t xml:space="preserve">deaths were rescaled to </w:t>
       </w:r>
       <w:r>
         <w:rPr>
@@ -2812,7 +2527,7 @@
           <w:sz w:val="24"/>
           <w:szCs w:val="24"/>
         </w:rPr>
-        <w:t xml:space="preserve">. Second, smoothed cause-specific </w:t>
+        <w:t>raw all-cause death rates for each sex and</w:t>
       </w:r>
       <w:r>
         <w:rPr>
@@ -2820,7 +2535,7 @@
           <w:sz w:val="24"/>
           <w:szCs w:val="24"/>
         </w:rPr>
-        <w:t xml:space="preserve">deaths were rescaled to </w:t>
+        <w:t xml:space="preserve"> state. Period life tables </w:t>
       </w:r>
       <w:r>
         <w:rPr>
@@ -2828,7 +2543,7 @@
           <w:sz w:val="24"/>
           <w:szCs w:val="24"/>
         </w:rPr>
-        <w:t>raw all-cause death rates for each sex and</w:t>
+        <w:t>for males and females fro</w:t>
       </w:r>
       <w:r>
         <w:rPr>
@@ -2836,7 +2551,7 @@
           <w:sz w:val="24"/>
           <w:szCs w:val="24"/>
         </w:rPr>
-        <w:t xml:space="preserve"> state. Period life tables </w:t>
+        <w:t>m 1995</w:t>
       </w:r>
       <w:r>
         <w:rPr>
@@ -2844,7 +2559,7 @@
           <w:sz w:val="24"/>
           <w:szCs w:val="24"/>
         </w:rPr>
-        <w:t>for males and females fro</w:t>
+        <w:t xml:space="preserve"> to 2015 were calculated following standard demo</w:t>
       </w:r>
       <w:r>
         <w:rPr>
@@ -2852,7 +2567,7 @@
           <w:sz w:val="24"/>
           <w:szCs w:val="24"/>
         </w:rPr>
-        <w:t>m 1995</w:t>
+        <w:t>graphic methods. L</w:t>
       </w:r>
       <w:r>
         <w:rPr>
@@ -2860,7 +2575,7 @@
           <w:sz w:val="24"/>
           <w:szCs w:val="24"/>
         </w:rPr>
-        <w:t xml:space="preserve"> to 2015 were calculated following standard demo</w:t>
+        <w:t>ife expectancies</w:t>
       </w:r>
       <w:r>
         <w:rPr>
@@ -2868,7 +2583,7 @@
           <w:sz w:val="24"/>
           <w:szCs w:val="24"/>
         </w:rPr>
-        <w:t>graphic methods. L</w:t>
+        <w:t xml:space="preserve"> and life disparities</w:t>
       </w:r>
       <w:r>
         <w:rPr>
@@ -2876,7 +2591,7 @@
           <w:sz w:val="24"/>
           <w:szCs w:val="24"/>
         </w:rPr>
-        <w:t>ife expectancies</w:t>
+        <w:t xml:space="preserve"> were calculated </w:t>
       </w:r>
       <w:r>
         <w:rPr>
@@ -2884,7 +2599,7 @@
           <w:sz w:val="24"/>
           <w:szCs w:val="24"/>
         </w:rPr>
-        <w:t xml:space="preserve"> and life disparities</w:t>
+        <w:t>and cause</w:t>
       </w:r>
       <w:r>
         <w:rPr>
@@ -2892,7 +2607,7 @@
           <w:sz w:val="24"/>
           <w:szCs w:val="24"/>
         </w:rPr>
-        <w:t xml:space="preserve"> were calculated </w:t>
+        <w:t>-specific contributions to the difference between</w:t>
       </w:r>
       <w:r>
         <w:rPr>
@@ -2900,7 +2615,7 @@
           <w:sz w:val="24"/>
           <w:szCs w:val="24"/>
         </w:rPr>
-        <w:t>and cause</w:t>
+        <w:t xml:space="preserve"> 1995-2005 and 2005-2015 were estimated </w:t>
       </w:r>
       <w:r>
         <w:rPr>
@@ -2908,7 +2623,7 @@
           <w:sz w:val="24"/>
           <w:szCs w:val="24"/>
         </w:rPr>
-        <w:t>-specific contributions to the difference b</w:t>
+        <w:t>using</w:t>
       </w:r>
       <w:r>
         <w:rPr>
@@ -2916,7 +2631,7 @@
           <w:sz w:val="24"/>
           <w:szCs w:val="24"/>
         </w:rPr>
-        <w:t>e</w:t>
+        <w:t xml:space="preserve"> </w:t>
       </w:r>
       <w:r>
         <w:rPr>
@@ -2924,7 +2639,7 @@
           <w:sz w:val="24"/>
           <w:szCs w:val="24"/>
         </w:rPr>
-        <w:t>tween</w:t>
+        <w:t>standard decomposition techniques</w:t>
       </w:r>
       <w:r>
         <w:rPr>
@@ -2932,7 +2647,7 @@
           <w:sz w:val="24"/>
           <w:szCs w:val="24"/>
         </w:rPr>
-        <w:t xml:space="preserve"> 1995-2005 and 2005-2015 were estimated </w:t>
+        <w:t>.</w:t>
       </w:r>
       <w:r>
         <w:rPr>
@@ -2940,42 +2655,8 @@
           <w:sz w:val="24"/>
           <w:szCs w:val="24"/>
         </w:rPr>
-        <w:t>using</w:t>
-      </w:r>
-      <w:r>
-        <w:rPr>
-          <w:rFonts w:ascii="Times New Roman" w:eastAsiaTheme="minorEastAsia" w:hAnsi="Times New Roman" w:cs="Times New Roman"/>
-          <w:sz w:val="24"/>
-          <w:szCs w:val="24"/>
-        </w:rPr>
         <w:t xml:space="preserve"> </w:t>
       </w:r>
-      <w:r>
-        <w:rPr>
-          <w:rFonts w:ascii="Times New Roman" w:eastAsiaTheme="minorEastAsia" w:hAnsi="Times New Roman" w:cs="Times New Roman"/>
-          <w:sz w:val="24"/>
-          <w:szCs w:val="24"/>
-        </w:rPr>
-        <w:t>standard decomposition techniques</w:t>
-      </w:r>
-      <w:r>
-        <w:rPr>
-          <w:rFonts w:ascii="Times New Roman" w:eastAsiaTheme="minorEastAsia" w:hAnsi="Times New Roman" w:cs="Times New Roman"/>
-          <w:sz w:val="24"/>
-          <w:szCs w:val="24"/>
-        </w:rPr>
-        <w:t>.</w:t>
-      </w:r>
-      <w:bookmarkStart w:id="0" w:name="_GoBack"/>
-      <w:bookmarkEnd w:id="0"/>
-      <w:r>
-        <w:rPr>
-          <w:rFonts w:ascii="Times New Roman" w:eastAsiaTheme="minorEastAsia" w:hAnsi="Times New Roman" w:cs="Times New Roman"/>
-          <w:sz w:val="24"/>
-          <w:szCs w:val="24"/>
-        </w:rPr>
-        <w:t xml:space="preserve"> </w:t>
-      </w:r>
     </w:p>
     <w:p>
       <w:pPr>
@@ -3042,49 +2723,47 @@
         <w:spacing w:line="480" w:lineRule="auto"/>
         <w:rPr>
           <w:rFonts w:ascii="Times New Roman" w:hAnsi="Times New Roman" w:cs="Times New Roman"/>
-          <w:b/>
-          <w:sz w:val="24"/>
-          <w:szCs w:val="24"/>
-        </w:rPr>
-      </w:pPr>
-      <w:r>
-        <w:rPr>
-          <w:rFonts w:ascii="Times New Roman" w:hAnsi="Times New Roman" w:cs="Times New Roman"/>
-          <w:b/>
-          <w:sz w:val="24"/>
-          <w:szCs w:val="24"/>
-        </w:rPr>
-        <w:t>Men rates 10 times higher than women</w:t>
-      </w:r>
+          <w:sz w:val="24"/>
+          <w:szCs w:val="24"/>
+        </w:rPr>
+      </w:pPr>
     </w:p>
     <w:p>
       <w:pPr>
         <w:spacing w:line="480" w:lineRule="auto"/>
         <w:rPr>
           <w:rFonts w:ascii="Times New Roman" w:hAnsi="Times New Roman" w:cs="Times New Roman"/>
-          <w:sz w:val="24"/>
-          <w:szCs w:val="24"/>
-        </w:rPr>
-      </w:pPr>
+          <w:b/>
+          <w:sz w:val="24"/>
+          <w:szCs w:val="24"/>
+        </w:rPr>
+      </w:pPr>
+      <w:r>
+        <w:rPr>
+          <w:rFonts w:ascii="Times New Roman" w:hAnsi="Times New Roman" w:cs="Times New Roman"/>
+          <w:b/>
+          <w:sz w:val="24"/>
+          <w:szCs w:val="24"/>
+        </w:rPr>
+        <w:t>Funding</w:t>
+      </w:r>
     </w:p>
     <w:p>
       <w:pPr>
         <w:spacing w:line="480" w:lineRule="auto"/>
         <w:rPr>
           <w:rFonts w:ascii="Times New Roman" w:hAnsi="Times New Roman" w:cs="Times New Roman"/>
-          <w:b/>
-          <w:sz w:val="24"/>
-          <w:szCs w:val="24"/>
-        </w:rPr>
-      </w:pPr>
-      <w:r>
-        <w:rPr>
-          <w:rFonts w:ascii="Times New Roman" w:hAnsi="Times New Roman" w:cs="Times New Roman"/>
-          <w:b/>
-          <w:sz w:val="24"/>
-          <w:szCs w:val="24"/>
-        </w:rPr>
-        <w:t>Funding</w:t>
+          <w:sz w:val="24"/>
+          <w:szCs w:val="24"/>
+        </w:rPr>
+      </w:pPr>
+      <w:r>
+        <w:rPr>
+          <w:rFonts w:ascii="Times New Roman" w:hAnsi="Times New Roman" w:cs="Times New Roman"/>
+          <w:sz w:val="24"/>
+          <w:szCs w:val="24"/>
+        </w:rPr>
+        <w:t>This work was supported by…</w:t>
       </w:r>
     </w:p>
     <w:p>
@@ -3096,30 +2775,12 @@
           <w:szCs w:val="24"/>
         </w:rPr>
       </w:pPr>
-      <w:r>
-        <w:rPr>
-          <w:rFonts w:ascii="Times New Roman" w:hAnsi="Times New Roman" w:cs="Times New Roman"/>
-          <w:sz w:val="24"/>
-          <w:szCs w:val="24"/>
-        </w:rPr>
-        <w:t>This work was supported by…</w:t>
-      </w:r>
     </w:p>
     <w:p>
       <w:pPr>
         <w:spacing w:line="480" w:lineRule="auto"/>
         <w:rPr>
           <w:rFonts w:ascii="Times New Roman" w:hAnsi="Times New Roman" w:cs="Times New Roman"/>
-          <w:sz w:val="24"/>
-          <w:szCs w:val="24"/>
-        </w:rPr>
-      </w:pPr>
-    </w:p>
-    <w:p>
-      <w:pPr>
-        <w:spacing w:line="480" w:lineRule="auto"/>
-        <w:rPr>
-          <w:rFonts w:ascii="Times New Roman" w:hAnsi="Times New Roman" w:cs="Times New Roman"/>
           <w:b/>
           <w:sz w:val="24"/>
           <w:szCs w:val="24"/>
@@ -3136,8 +2797,8 @@
       </w:r>
     </w:p>
     <w:sectPr>
-      <w:headerReference w:type="default" r:id="rId10"/>
-      <w:footerReference w:type="default" r:id="rId11"/>
+      <w:headerReference w:type="default" r:id="rId9"/>
+      <w:footerReference w:type="default" r:id="rId10"/>
       <w:pgSz w:w="12240" w:h="15840"/>
       <w:pgMar w:top="1440" w:right="1440" w:bottom="1440" w:left="1440" w:header="720" w:footer="720" w:gutter="0"/>
       <w:cols w:space="720"/>
@@ -3148,7 +2809,7 @@
 </file>
 
 <file path=word/endnotes.xml><?xml version="1.0" encoding="utf-8"?>
-<w:endnotes xmlns:wpc="http://schemas.microsoft.com/office/word/2010/wordprocessingCanvas" xmlns:mc="http://schemas.openxmlformats.org/markup-compatibility/2006" xmlns:o="urn:schemas-microsoft-com:office:office" xmlns:r="http://schemas.openxmlformats.org/officeDocument/2006/relationships" xmlns:m="http://schemas.openxmlformats.org/officeDocument/2006/math" xmlns:v="urn:schemas-microsoft-com:vml" xmlns:wp14="http://schemas.microsoft.com/office/word/2010/wordprocessingDrawing" xmlns:wp="http://schemas.openxmlformats.org/drawingml/2006/wordprocessingDrawing" xmlns:w10="urn:schemas-microsoft-com:office:word" xmlns:w="http://schemas.openxmlformats.org/wordprocessingml/2006/main" xmlns:w14="http://schemas.microsoft.com/office/word/2010/wordml" xmlns:wpg="http://schemas.microsoft.com/office/word/2010/wordprocessingGroup" xmlns:wpi="http://schemas.microsoft.com/office/word/2010/wordprocessingInk" xmlns:wne="http://schemas.microsoft.com/office/word/2006/wordml" xmlns:wps="http://schemas.microsoft.com/office/word/2010/wordprocessingShape" mc:Ignorable="w14 wp14">
+<w:endnotes xmlns:wpc="http://schemas.microsoft.com/office/word/2010/wordprocessingCanvas" xmlns:cx="http://schemas.microsoft.com/office/drawing/2014/chartex" xmlns:cx1="http://schemas.microsoft.com/office/drawing/2015/9/8/chartex" xmlns:mc="http://schemas.openxmlformats.org/markup-compatibility/2006" xmlns:o="urn:schemas-microsoft-com:office:office" xmlns:r="http://schemas.openxmlformats.org/officeDocument/2006/relationships" xmlns:m="http://schemas.openxmlformats.org/officeDocument/2006/math" xmlns:v="urn:schemas-microsoft-com:vml" xmlns:wp14="http://schemas.microsoft.com/office/word/2010/wordprocessingDrawing" xmlns:wp="http://schemas.openxmlformats.org/drawingml/2006/wordprocessingDrawing" xmlns:w10="urn:schemas-microsoft-com:office:word" xmlns:w="http://schemas.openxmlformats.org/wordprocessingml/2006/main" xmlns:w14="http://schemas.microsoft.com/office/word/2010/wordml" xmlns:w15="http://schemas.microsoft.com/office/word/2012/wordml" xmlns:w16se="http://schemas.microsoft.com/office/word/2015/wordml/symex" xmlns:wpg="http://schemas.microsoft.com/office/word/2010/wordprocessingGroup" xmlns:wpi="http://schemas.microsoft.com/office/word/2010/wordprocessingInk" xmlns:wne="http://schemas.microsoft.com/office/word/2006/wordml" xmlns:wps="http://schemas.microsoft.com/office/word/2010/wordprocessingShape" mc:Ignorable="w14 w15 w16se wp14">
   <w:endnote w:type="separator" w:id="-1">
     <w:p>
       <w:r>
@@ -3167,7 +2828,7 @@
 </file>
 
 <file path=word/footer1.xml><?xml version="1.0" encoding="utf-8"?>
-<w:ftr xmlns:wpc="http://schemas.microsoft.com/office/word/2010/wordprocessingCanvas" xmlns:mc="http://schemas.openxmlformats.org/markup-compatibility/2006" xmlns:o="urn:schemas-microsoft-com:office:office" xmlns:r="http://schemas.openxmlformats.org/officeDocument/2006/relationships" xmlns:m="http://schemas.openxmlformats.org/officeDocument/2006/math" xmlns:v="urn:schemas-microsoft-com:vml" xmlns:wp14="http://schemas.microsoft.com/office/word/2010/wordprocessingDrawing" xmlns:wp="http://schemas.openxmlformats.org/drawingml/2006/wordprocessingDrawing" xmlns:w10="urn:schemas-microsoft-com:office:word" xmlns:w="http://schemas.openxmlformats.org/wordprocessingml/2006/main" xmlns:w14="http://schemas.microsoft.com/office/word/2010/wordml" xmlns:wpg="http://schemas.microsoft.com/office/word/2010/wordprocessingGroup" xmlns:wpi="http://schemas.microsoft.com/office/word/2010/wordprocessingInk" xmlns:wne="http://schemas.microsoft.com/office/word/2006/wordml" xmlns:wps="http://schemas.microsoft.com/office/word/2010/wordprocessingShape" mc:Ignorable="w14 wp14">
+<w:ftr xmlns:wpc="http://schemas.microsoft.com/office/word/2010/wordprocessingCanvas" xmlns:cx="http://schemas.microsoft.com/office/drawing/2014/chartex" xmlns:cx1="http://schemas.microsoft.com/office/drawing/2015/9/8/chartex" xmlns:mc="http://schemas.openxmlformats.org/markup-compatibility/2006" xmlns:o="urn:schemas-microsoft-com:office:office" xmlns:r="http://schemas.openxmlformats.org/officeDocument/2006/relationships" xmlns:m="http://schemas.openxmlformats.org/officeDocument/2006/math" xmlns:v="urn:schemas-microsoft-com:vml" xmlns:wp14="http://schemas.microsoft.com/office/word/2010/wordprocessingDrawing" xmlns:wp="http://schemas.openxmlformats.org/drawingml/2006/wordprocessingDrawing" xmlns:w10="urn:schemas-microsoft-com:office:word" xmlns:w="http://schemas.openxmlformats.org/wordprocessingml/2006/main" xmlns:w14="http://schemas.microsoft.com/office/word/2010/wordml" xmlns:w15="http://schemas.microsoft.com/office/word/2012/wordml" xmlns:w16se="http://schemas.microsoft.com/office/word/2015/wordml/symex" xmlns:wpg="http://schemas.microsoft.com/office/word/2010/wordprocessingGroup" xmlns:wpi="http://schemas.microsoft.com/office/word/2010/wordprocessingInk" xmlns:wne="http://schemas.microsoft.com/office/word/2006/wordml" xmlns:wps="http://schemas.microsoft.com/office/word/2010/wordprocessingShape" mc:Ignorable="w14 w15 w16se wp14">
   <w:sdt>
     <w:sdtPr>
       <w:id w:val="493695895"/>
@@ -3200,7 +2861,7 @@
           <w:rPr>
             <w:noProof/>
           </w:rPr>
-          <w:t>5</w:t>
+          <w:t>2</w:t>
         </w:r>
         <w:r>
           <w:rPr>
@@ -3220,7 +2881,7 @@
 </file>
 
 <file path=word/footnotes.xml><?xml version="1.0" encoding="utf-8"?>
-<w:footnotes xmlns:wpc="http://schemas.microsoft.com/office/word/2010/wordprocessingCanvas" xmlns:mc="http://schemas.openxmlformats.org/markup-compatibility/2006" xmlns:o="urn:schemas-microsoft-com:office:office" xmlns:r="http://schemas.openxmlformats.org/officeDocument/2006/relationships" xmlns:m="http://schemas.openxmlformats.org/officeDocument/2006/math" xmlns:v="urn:schemas-microsoft-com:vml" xmlns:wp14="http://schemas.microsoft.com/office/word/2010/wordprocessingDrawing" xmlns:wp="http://schemas.openxmlformats.org/drawingml/2006/wordprocessingDrawing" xmlns:w10="urn:schemas-microsoft-com:office:word" xmlns:w="http://schemas.openxmlformats.org/wordprocessingml/2006/main" xmlns:w14="http://schemas.microsoft.com/office/word/2010/wordml" xmlns:wpg="http://schemas.microsoft.com/office/word/2010/wordprocessingGroup" xmlns:wpi="http://schemas.microsoft.com/office/word/2010/wordprocessingInk" xmlns:wne="http://schemas.microsoft.com/office/word/2006/wordml" xmlns:wps="http://schemas.microsoft.com/office/word/2010/wordprocessingShape" mc:Ignorable="w14 wp14">
+<w:footnotes xmlns:wpc="http://schemas.microsoft.com/office/word/2010/wordprocessingCanvas" xmlns:cx="http://schemas.microsoft.com/office/drawing/2014/chartex" xmlns:cx1="http://schemas.microsoft.com/office/drawing/2015/9/8/chartex" xmlns:mc="http://schemas.openxmlformats.org/markup-compatibility/2006" xmlns:o="urn:schemas-microsoft-com:office:office" xmlns:r="http://schemas.openxmlformats.org/officeDocument/2006/relationships" xmlns:m="http://schemas.openxmlformats.org/officeDocument/2006/math" xmlns:v="urn:schemas-microsoft-com:vml" xmlns:wp14="http://schemas.microsoft.com/office/word/2010/wordprocessingDrawing" xmlns:wp="http://schemas.openxmlformats.org/drawingml/2006/wordprocessingDrawing" xmlns:w10="urn:schemas-microsoft-com:office:word" xmlns:w="http://schemas.openxmlformats.org/wordprocessingml/2006/main" xmlns:w14="http://schemas.microsoft.com/office/word/2010/wordml" xmlns:w15="http://schemas.microsoft.com/office/word/2012/wordml" xmlns:w16se="http://schemas.microsoft.com/office/word/2015/wordml/symex" xmlns:wpg="http://schemas.microsoft.com/office/word/2010/wordprocessingGroup" xmlns:wpi="http://schemas.microsoft.com/office/word/2010/wordprocessingInk" xmlns:wne="http://schemas.microsoft.com/office/word/2006/wordml" xmlns:wps="http://schemas.microsoft.com/office/word/2010/wordprocessingShape" mc:Ignorable="w14 w15 w16se wp14">
   <w:footnote w:type="separator" w:id="-1">
     <w:p>
       <w:r>
@@ -3239,7 +2900,7 @@
 </file>
 
 <file path=word/header1.xml><?xml version="1.0" encoding="utf-8"?>
-<w:hdr xmlns:wpc="http://schemas.microsoft.com/office/word/2010/wordprocessingCanvas" xmlns:mc="http://schemas.openxmlformats.org/markup-compatibility/2006" xmlns:o="urn:schemas-microsoft-com:office:office" xmlns:r="http://schemas.openxmlformats.org/officeDocument/2006/relationships" xmlns:m="http://schemas.openxmlformats.org/officeDocument/2006/math" xmlns:v="urn:schemas-microsoft-com:vml" xmlns:wp14="http://schemas.microsoft.com/office/word/2010/wordprocessingDrawing" xmlns:wp="http://schemas.openxmlformats.org/drawingml/2006/wordprocessingDrawing" xmlns:w10="urn:schemas-microsoft-com:office:word" xmlns:w="http://schemas.openxmlformats.org/wordprocessingml/2006/main" xmlns:w14="http://schemas.microsoft.com/office/word/2010/wordml" xmlns:wpg="http://schemas.microsoft.com/office/word/2010/wordprocessingGroup" xmlns:wpi="http://schemas.microsoft.com/office/word/2010/wordprocessingInk" xmlns:wne="http://schemas.microsoft.com/office/word/2006/wordml" xmlns:wps="http://schemas.microsoft.com/office/word/2010/wordprocessingShape" mc:Ignorable="w14 wp14">
+<w:hdr xmlns:wpc="http://schemas.microsoft.com/office/word/2010/wordprocessingCanvas" xmlns:cx="http://schemas.microsoft.com/office/drawing/2014/chartex" xmlns:cx1="http://schemas.microsoft.com/office/drawing/2015/9/8/chartex" xmlns:mc="http://schemas.openxmlformats.org/markup-compatibility/2006" xmlns:o="urn:schemas-microsoft-com:office:office" xmlns:r="http://schemas.openxmlformats.org/officeDocument/2006/relationships" xmlns:m="http://schemas.openxmlformats.org/officeDocument/2006/math" xmlns:v="urn:schemas-microsoft-com:vml" xmlns:wp14="http://schemas.microsoft.com/office/word/2010/wordprocessingDrawing" xmlns:wp="http://schemas.openxmlformats.org/drawingml/2006/wordprocessingDrawing" xmlns:w10="urn:schemas-microsoft-com:office:word" xmlns:w="http://schemas.openxmlformats.org/wordprocessingml/2006/main" xmlns:w14="http://schemas.microsoft.com/office/word/2010/wordml" xmlns:w15="http://schemas.microsoft.com/office/word/2012/wordml" xmlns:w16se="http://schemas.microsoft.com/office/word/2015/wordml/symex" xmlns:wpg="http://schemas.microsoft.com/office/word/2010/wordprocessingGroup" xmlns:wpi="http://schemas.microsoft.com/office/word/2010/wordprocessingInk" xmlns:wne="http://schemas.microsoft.com/office/word/2006/wordml" xmlns:wps="http://schemas.microsoft.com/office/word/2010/wordprocessingShape" mc:Ignorable="w14 w15 w16se wp14">
   <w:sdt>
     <w:sdtPr>
       <w:id w:val="-890413550"/>
@@ -3265,13 +2926,7 @@
           <w:rPr>
             <w:lang w:val="es-MX"/>
           </w:rPr>
-          <w:t>Aburto</w:t>
-        </w:r>
-        <w:r>
-          <w:rPr>
-            <w:lang w:val="es-MX"/>
-          </w:rPr>
-          <w:t xml:space="preserve">, Lifespan </w:t>
+          <w:t xml:space="preserve">Lifespan </w:t>
         </w:r>
         <w:r>
           <w:rPr>
@@ -3312,8 +2967,8 @@
 </file>
 
 <file path=word/numbering.xml><?xml version="1.0" encoding="utf-8"?>
-<w:numbering xmlns:wpc="http://schemas.microsoft.com/office/word/2010/wordprocessingCanvas" xmlns:mc="http://schemas.openxmlformats.org/markup-compatibility/2006" xmlns:o="urn:schemas-microsoft-com:office:office" xmlns:r="http://schemas.openxmlformats.org/officeDocument/2006/relationships" xmlns:m="http://schemas.openxmlformats.org/officeDocument/2006/math" xmlns:v="urn:schemas-microsoft-com:vml" xmlns:wp14="http://schemas.microsoft.com/office/word/2010/wordprocessingDrawing" xmlns:wp="http://schemas.openxmlformats.org/drawingml/2006/wordprocessingDrawing" xmlns:w10="urn:schemas-microsoft-com:office:word" xmlns:w="http://schemas.openxmlformats.org/wordprocessingml/2006/main" xmlns:w14="http://schemas.microsoft.com/office/word/2010/wordml" xmlns:wpg="http://schemas.microsoft.com/office/word/2010/wordprocessingGroup" xmlns:wpi="http://schemas.microsoft.com/office/word/2010/wordprocessingInk" xmlns:wne="http://schemas.microsoft.com/office/word/2006/wordml" xmlns:wps="http://schemas.microsoft.com/office/word/2010/wordprocessingShape" mc:Ignorable="w14 wp14">
-  <w:abstractNum w:abstractNumId="0">
+<w:numbering xmlns:wpc="http://schemas.microsoft.com/office/word/2010/wordprocessingCanvas" xmlns:cx="http://schemas.microsoft.com/office/drawing/2014/chartex" xmlns:cx1="http://schemas.microsoft.com/office/drawing/2015/9/8/chartex" xmlns:mc="http://schemas.openxmlformats.org/markup-compatibility/2006" xmlns:o="urn:schemas-microsoft-com:office:office" xmlns:r="http://schemas.openxmlformats.org/officeDocument/2006/relationships" xmlns:m="http://schemas.openxmlformats.org/officeDocument/2006/math" xmlns:v="urn:schemas-microsoft-com:vml" xmlns:wp14="http://schemas.microsoft.com/office/word/2010/wordprocessingDrawing" xmlns:wp="http://schemas.openxmlformats.org/drawingml/2006/wordprocessingDrawing" xmlns:w10="urn:schemas-microsoft-com:office:word" xmlns:w="http://schemas.openxmlformats.org/wordprocessingml/2006/main" xmlns:w14="http://schemas.microsoft.com/office/word/2010/wordml" xmlns:w15="http://schemas.microsoft.com/office/word/2012/wordml" xmlns:w16se="http://schemas.microsoft.com/office/word/2015/wordml/symex" xmlns:wpg="http://schemas.microsoft.com/office/word/2010/wordprocessingGroup" xmlns:wpi="http://schemas.microsoft.com/office/word/2010/wordprocessingInk" xmlns:wne="http://schemas.microsoft.com/office/word/2006/wordml" xmlns:wps="http://schemas.microsoft.com/office/word/2010/wordprocessingShape" mc:Ignorable="w14 w15 w16se wp14">
+  <w:abstractNum w:abstractNumId="0" w15:restartNumberingAfterBreak="0">
     <w:nsid w:val="02A35415"/>
     <w:multiLevelType w:val="hybridMultilevel"/>
     <w:tmpl w:val="41D6409A"/>
@@ -3402,7 +3057,7 @@
       </w:pPr>
     </w:lvl>
   </w:abstractNum>
-  <w:abstractNum w:abstractNumId="1">
+  <w:abstractNum w:abstractNumId="1" w15:restartNumberingAfterBreak="0">
     <w:nsid w:val="186F115C"/>
     <w:multiLevelType w:val="hybridMultilevel"/>
     <w:tmpl w:val="6818F2F6"/>
@@ -3491,7 +3146,7 @@
       </w:pPr>
     </w:lvl>
   </w:abstractNum>
-  <w:abstractNum w:abstractNumId="2">
+  <w:abstractNum w:abstractNumId="2" w15:restartNumberingAfterBreak="0">
     <w:nsid w:val="4B3C7A5E"/>
     <w:multiLevelType w:val="hybridMultilevel"/>
     <w:tmpl w:val="7D4C6058"/>
@@ -3580,7 +3235,7 @@
       </w:pPr>
     </w:lvl>
   </w:abstractNum>
-  <w:abstractNum w:abstractNumId="3">
+  <w:abstractNum w:abstractNumId="3" w15:restartNumberingAfterBreak="0">
     <w:nsid w:val="76FE509B"/>
     <w:multiLevelType w:val="hybridMultilevel"/>
     <w:tmpl w:val="F4AC1DCC"/>
@@ -3685,7 +3340,7 @@
 </file>
 
 <file path=word/styles.xml><?xml version="1.0" encoding="utf-8"?>
-<w:styles xmlns:mc="http://schemas.openxmlformats.org/markup-compatibility/2006" xmlns:r="http://schemas.openxmlformats.org/officeDocument/2006/relationships" xmlns:w="http://schemas.openxmlformats.org/wordprocessingml/2006/main" xmlns:w14="http://schemas.microsoft.com/office/word/2010/wordml" mc:Ignorable="w14">
+<w:styles xmlns:mc="http://schemas.openxmlformats.org/markup-compatibility/2006" xmlns:r="http://schemas.openxmlformats.org/officeDocument/2006/relationships" xmlns:w="http://schemas.openxmlformats.org/wordprocessingml/2006/main" xmlns:w14="http://schemas.microsoft.com/office/word/2010/wordml" xmlns:w15="http://schemas.microsoft.com/office/word/2012/wordml" xmlns:w16se="http://schemas.microsoft.com/office/word/2015/wordml/symex" mc:Ignorable="w14 w15 w16se">
   <w:docDefaults>
     <w:rPrDefault>
       <w:rPr>
@@ -3697,12 +3352,346 @@
     </w:rPrDefault>
     <w:pPrDefault/>
   </w:docDefaults>
-  <w:latentStyles w:defLockedState="0" w:defUIPriority="0" w:defSemiHidden="0" w:defUnhideWhenUsed="0" w:defQFormat="0" w:count="267">
-    <w:lsdException w:name="header" w:uiPriority="99"/>
-    <w:lsdException w:name="footer" w:uiPriority="99"/>
-    <w:lsdException w:name="Normal (Web)" w:uiPriority="99"/>
-    <w:lsdException w:name="HTML Preformatted" w:uiPriority="99"/>
+  <w:latentStyles w:defLockedState="0" w:defUIPriority="0" w:defSemiHidden="0" w:defUnhideWhenUsed="0" w:defQFormat="0" w:count="371">
+    <w:lsdException w:name="heading 7" w:semiHidden="1" w:unhideWhenUsed="1"/>
+    <w:lsdException w:name="heading 8" w:semiHidden="1" w:unhideWhenUsed="1"/>
+    <w:lsdException w:name="heading 9" w:semiHidden="1" w:unhideWhenUsed="1"/>
+    <w:lsdException w:name="index 1" w:semiHidden="1" w:unhideWhenUsed="1"/>
+    <w:lsdException w:name="index 2" w:semiHidden="1" w:unhideWhenUsed="1"/>
+    <w:lsdException w:name="index 3" w:semiHidden="1" w:unhideWhenUsed="1"/>
+    <w:lsdException w:name="index 4" w:semiHidden="1" w:unhideWhenUsed="1"/>
+    <w:lsdException w:name="index 5" w:semiHidden="1" w:unhideWhenUsed="1"/>
+    <w:lsdException w:name="index 6" w:semiHidden="1" w:unhideWhenUsed="1"/>
+    <w:lsdException w:name="index 7" w:semiHidden="1" w:unhideWhenUsed="1"/>
+    <w:lsdException w:name="index 8" w:semiHidden="1" w:unhideWhenUsed="1"/>
+    <w:lsdException w:name="index 9" w:semiHidden="1" w:unhideWhenUsed="1"/>
+    <w:lsdException w:name="toc 1" w:semiHidden="1" w:unhideWhenUsed="1"/>
+    <w:lsdException w:name="toc 2" w:semiHidden="1" w:unhideWhenUsed="1"/>
+    <w:lsdException w:name="toc 3" w:semiHidden="1" w:unhideWhenUsed="1"/>
+    <w:lsdException w:name="toc 4" w:semiHidden="1" w:unhideWhenUsed="1"/>
+    <w:lsdException w:name="toc 5" w:semiHidden="1" w:unhideWhenUsed="1"/>
+    <w:lsdException w:name="toc 6" w:semiHidden="1" w:unhideWhenUsed="1"/>
+    <w:lsdException w:name="toc 7" w:semiHidden="1" w:unhideWhenUsed="1"/>
+    <w:lsdException w:name="toc 8" w:semiHidden="1" w:unhideWhenUsed="1"/>
+    <w:lsdException w:name="toc 9" w:semiHidden="1" w:unhideWhenUsed="1"/>
+    <w:lsdException w:name="Normal Indent" w:semiHidden="1" w:unhideWhenUsed="1"/>
+    <w:lsdException w:name="footnote text" w:semiHidden="1" w:unhideWhenUsed="1"/>
+    <w:lsdException w:name="annotation text" w:semiHidden="1" w:unhideWhenUsed="1"/>
+    <w:lsdException w:name="header" w:semiHidden="1" w:uiPriority="99" w:unhideWhenUsed="1"/>
+    <w:lsdException w:name="footer" w:semiHidden="1" w:uiPriority="99" w:unhideWhenUsed="1"/>
+    <w:lsdException w:name="index heading" w:semiHidden="1" w:unhideWhenUsed="1"/>
+    <w:lsdException w:name="caption" w:semiHidden="1" w:unhideWhenUsed="1"/>
+    <w:lsdException w:name="table of figures" w:semiHidden="1" w:unhideWhenUsed="1"/>
+    <w:lsdException w:name="envelope address" w:semiHidden="1" w:unhideWhenUsed="1"/>
+    <w:lsdException w:name="envelope return" w:semiHidden="1" w:unhideWhenUsed="1"/>
+    <w:lsdException w:name="footnote reference" w:semiHidden="1" w:unhideWhenUsed="1"/>
+    <w:lsdException w:name="annotation reference" w:semiHidden="1" w:unhideWhenUsed="1"/>
+    <w:lsdException w:name="line number" w:semiHidden="1" w:unhideWhenUsed="1"/>
+    <w:lsdException w:name="page number" w:semiHidden="1" w:unhideWhenUsed="1"/>
+    <w:lsdException w:name="endnote reference" w:semiHidden="1" w:unhideWhenUsed="1"/>
+    <w:lsdException w:name="endnote text" w:semiHidden="1" w:unhideWhenUsed="1"/>
+    <w:lsdException w:name="table of authorities" w:semiHidden="1" w:unhideWhenUsed="1"/>
+    <w:lsdException w:name="macro" w:semiHidden="1" w:unhideWhenUsed="1"/>
+    <w:lsdException w:name="toa heading" w:semiHidden="1" w:unhideWhenUsed="1"/>
+    <w:lsdException w:name="List" w:semiHidden="1" w:unhideWhenUsed="1"/>
+    <w:lsdException w:name="List Bullet" w:semiHidden="1" w:unhideWhenUsed="1"/>
+    <w:lsdException w:name="List 2" w:semiHidden="1" w:unhideWhenUsed="1"/>
+    <w:lsdException w:name="List 3" w:semiHidden="1" w:unhideWhenUsed="1"/>
+    <w:lsdException w:name="List Bullet 2" w:semiHidden="1" w:unhideWhenUsed="1"/>
+    <w:lsdException w:name="List Bullet 3" w:semiHidden="1" w:unhideWhenUsed="1"/>
+    <w:lsdException w:name="List Bullet 4" w:semiHidden="1" w:unhideWhenUsed="1"/>
+    <w:lsdException w:name="List Bullet 5" w:semiHidden="1" w:unhideWhenUsed="1"/>
+    <w:lsdException w:name="List Number 2" w:semiHidden="1" w:unhideWhenUsed="1"/>
+    <w:lsdException w:name="List Number 3" w:semiHidden="1" w:unhideWhenUsed="1"/>
+    <w:lsdException w:name="List Number 4" w:semiHidden="1" w:unhideWhenUsed="1"/>
+    <w:lsdException w:name="List Number 5" w:semiHidden="1" w:unhideWhenUsed="1"/>
+    <w:lsdException w:name="Closing" w:semiHidden="1" w:unhideWhenUsed="1"/>
+    <w:lsdException w:name="Signature" w:semiHidden="1" w:unhideWhenUsed="1"/>
+    <w:lsdException w:name="Default Paragraph Font" w:semiHidden="1" w:unhideWhenUsed="1"/>
+    <w:lsdException w:name="Body Text" w:semiHidden="1" w:unhideWhenUsed="1"/>
+    <w:lsdException w:name="Body Text Indent" w:semiHidden="1" w:unhideWhenUsed="1"/>
+    <w:lsdException w:name="List Continue" w:semiHidden="1" w:unhideWhenUsed="1"/>
+    <w:lsdException w:name="List Continue 2" w:semiHidden="1" w:unhideWhenUsed="1"/>
+    <w:lsdException w:name="List Continue 3" w:semiHidden="1" w:unhideWhenUsed="1"/>
+    <w:lsdException w:name="List Continue 4" w:semiHidden="1" w:unhideWhenUsed="1"/>
+    <w:lsdException w:name="List Continue 5" w:semiHidden="1" w:unhideWhenUsed="1"/>
+    <w:lsdException w:name="Message Header" w:semiHidden="1" w:unhideWhenUsed="1"/>
+    <w:lsdException w:name="Body Text First Indent 2" w:semiHidden="1" w:unhideWhenUsed="1"/>
+    <w:lsdException w:name="Note Heading" w:semiHidden="1" w:unhideWhenUsed="1"/>
+    <w:lsdException w:name="Body Text 2" w:semiHidden="1" w:unhideWhenUsed="1"/>
+    <w:lsdException w:name="Body Text 3" w:semiHidden="1" w:unhideWhenUsed="1"/>
+    <w:lsdException w:name="Body Text Indent 2" w:semiHidden="1" w:unhideWhenUsed="1"/>
+    <w:lsdException w:name="Body Text Indent 3" w:semiHidden="1" w:unhideWhenUsed="1"/>
+    <w:lsdException w:name="Block Text" w:semiHidden="1" w:unhideWhenUsed="1"/>
+    <w:lsdException w:name="Hyperlink" w:semiHidden="1" w:unhideWhenUsed="1"/>
+    <w:lsdException w:name="FollowedHyperlink" w:semiHidden="1" w:unhideWhenUsed="1"/>
+    <w:lsdException w:name="Document Map" w:semiHidden="1" w:unhideWhenUsed="1"/>
+    <w:lsdException w:name="Plain Text" w:semiHidden="1" w:unhideWhenUsed="1"/>
+    <w:lsdException w:name="E-mail Signature" w:semiHidden="1" w:unhideWhenUsed="1"/>
+    <w:lsdException w:name="HTML Top of Form" w:semiHidden="1" w:unhideWhenUsed="1"/>
+    <w:lsdException w:name="HTML Bottom of Form" w:semiHidden="1" w:unhideWhenUsed="1"/>
+    <w:lsdException w:name="Normal (Web)" w:semiHidden="1" w:uiPriority="99" w:unhideWhenUsed="1"/>
+    <w:lsdException w:name="HTML Acronym" w:semiHidden="1" w:unhideWhenUsed="1"/>
+    <w:lsdException w:name="HTML Address" w:semiHidden="1" w:unhideWhenUsed="1"/>
+    <w:lsdException w:name="HTML Cite" w:semiHidden="1" w:unhideWhenUsed="1"/>
+    <w:lsdException w:name="HTML Code" w:semiHidden="1" w:unhideWhenUsed="1"/>
+    <w:lsdException w:name="HTML Definition" w:semiHidden="1" w:unhideWhenUsed="1"/>
+    <w:lsdException w:name="HTML Keyboard" w:semiHidden="1" w:unhideWhenUsed="1"/>
+    <w:lsdException w:name="HTML Preformatted" w:semiHidden="1" w:uiPriority="99" w:unhideWhenUsed="1"/>
+    <w:lsdException w:name="HTML Sample" w:semiHidden="1" w:unhideWhenUsed="1"/>
+    <w:lsdException w:name="HTML Typewriter" w:semiHidden="1" w:unhideWhenUsed="1"/>
+    <w:lsdException w:name="HTML Variable" w:semiHidden="1" w:unhideWhenUsed="1"/>
+    <w:lsdException w:name="Normal Table" w:semiHidden="1" w:unhideWhenUsed="1"/>
+    <w:lsdException w:name="annotation subject" w:semiHidden="1" w:unhideWhenUsed="1"/>
+    <w:lsdException w:name="No List" w:semiHidden="1" w:unhideWhenUsed="1"/>
+    <w:lsdException w:name="Outline List 1" w:semiHidden="1" w:unhideWhenUsed="1"/>
+    <w:lsdException w:name="Outline List 2" w:semiHidden="1" w:unhideWhenUsed="1"/>
+    <w:lsdException w:name="Outline List 3" w:semiHidden="1" w:unhideWhenUsed="1"/>
+    <w:lsdException w:name="Table Simple 1" w:semiHidden="1" w:unhideWhenUsed="1"/>
+    <w:lsdException w:name="Table Simple 2" w:semiHidden="1" w:unhideWhenUsed="1"/>
+    <w:lsdException w:name="Table Simple 3" w:semiHidden="1" w:unhideWhenUsed="1"/>
+    <w:lsdException w:name="Table Classic 1" w:semiHidden="1" w:unhideWhenUsed="1"/>
+    <w:lsdException w:name="Table Classic 2" w:semiHidden="1" w:unhideWhenUsed="1"/>
+    <w:lsdException w:name="Table Classic 3" w:semiHidden="1" w:unhideWhenUsed="1"/>
+    <w:lsdException w:name="Table Classic 4" w:semiHidden="1" w:unhideWhenUsed="1"/>
+    <w:lsdException w:name="Table Colorful 1" w:semiHidden="1" w:unhideWhenUsed="1"/>
+    <w:lsdException w:name="Table Colorful 2" w:semiHidden="1" w:unhideWhenUsed="1"/>
+    <w:lsdException w:name="Table Colorful 3" w:semiHidden="1" w:unhideWhenUsed="1"/>
+    <w:lsdException w:name="Table Columns 1" w:semiHidden="1" w:unhideWhenUsed="1"/>
+    <w:lsdException w:name="Table Columns 2" w:semiHidden="1" w:unhideWhenUsed="1"/>
+    <w:lsdException w:name="Table Columns 3" w:semiHidden="1" w:unhideWhenUsed="1"/>
+    <w:lsdException w:name="Table Columns 4" w:semiHidden="1" w:unhideWhenUsed="1"/>
+    <w:lsdException w:name="Table Columns 5" w:semiHidden="1" w:unhideWhenUsed="1"/>
+    <w:lsdException w:name="Table Grid 1" w:semiHidden="1" w:unhideWhenUsed="1"/>
+    <w:lsdException w:name="Table Grid 2" w:semiHidden="1" w:unhideWhenUsed="1"/>
+    <w:lsdException w:name="Table Grid 3" w:semiHidden="1" w:unhideWhenUsed="1"/>
+    <w:lsdException w:name="Table Grid 4" w:semiHidden="1" w:unhideWhenUsed="1"/>
+    <w:lsdException w:name="Table Grid 5" w:semiHidden="1" w:unhideWhenUsed="1"/>
+    <w:lsdException w:name="Table Grid 6" w:semiHidden="1" w:unhideWhenUsed="1"/>
+    <w:lsdException w:name="Table Grid 7" w:semiHidden="1" w:unhideWhenUsed="1"/>
+    <w:lsdException w:name="Table Grid 8" w:semiHidden="1" w:unhideWhenUsed="1"/>
+    <w:lsdException w:name="Table List 1" w:semiHidden="1" w:unhideWhenUsed="1"/>
+    <w:lsdException w:name="Table List 2" w:semiHidden="1" w:unhideWhenUsed="1"/>
+    <w:lsdException w:name="Table List 3" w:semiHidden="1" w:unhideWhenUsed="1"/>
+    <w:lsdException w:name="Table List 4" w:semiHidden="1" w:unhideWhenUsed="1"/>
+    <w:lsdException w:name="Table List 5" w:semiHidden="1" w:unhideWhenUsed="1"/>
+    <w:lsdException w:name="Table List 6" w:semiHidden="1" w:unhideWhenUsed="1"/>
+    <w:lsdException w:name="Table List 7" w:semiHidden="1" w:unhideWhenUsed="1"/>
+    <w:lsdException w:name="Table List 8" w:semiHidden="1" w:unhideWhenUsed="1"/>
+    <w:lsdException w:name="Table 3D effects 1" w:semiHidden="1" w:unhideWhenUsed="1"/>
+    <w:lsdException w:name="Table 3D effects 2" w:semiHidden="1" w:unhideWhenUsed="1"/>
+    <w:lsdException w:name="Table 3D effects 3" w:semiHidden="1" w:unhideWhenUsed="1"/>
+    <w:lsdException w:name="Table Contemporary" w:semiHidden="1" w:unhideWhenUsed="1"/>
+    <w:lsdException w:name="Table Elegant" w:semiHidden="1" w:unhideWhenUsed="1"/>
+    <w:lsdException w:name="Table Professional" w:semiHidden="1" w:unhideWhenUsed="1"/>
+    <w:lsdException w:name="Table Subtle 1" w:semiHidden="1" w:unhideWhenUsed="1"/>
+    <w:lsdException w:name="Table Subtle 2" w:semiHidden="1" w:unhideWhenUsed="1"/>
+    <w:lsdException w:name="Table Web 1" w:semiHidden="1" w:unhideWhenUsed="1"/>
+    <w:lsdException w:name="Table Web 2" w:semiHidden="1" w:unhideWhenUsed="1"/>
+    <w:lsdException w:name="Table Web 3" w:semiHidden="1" w:unhideWhenUsed="1"/>
+    <w:lsdException w:name="Balloon Text" w:semiHidden="1" w:unhideWhenUsed="1"/>
+    <w:lsdException w:name="Table Theme" w:semiHidden="1" w:unhideWhenUsed="1"/>
     <w:lsdException w:name="Placeholder Text" w:uiPriority="99"/>
+    <w:lsdException w:name="Medium List 1"/>
+    <w:lsdException w:name="Medium List 2"/>
+    <w:lsdException w:name="Medium Grid 1"/>
+    <w:lsdException w:name="Medium Grid 2"/>
+    <w:lsdException w:name="Medium Grid 3"/>
+    <w:lsdException w:name="Dark List"/>
+    <w:lsdException w:name="Colorful Shading"/>
+    <w:lsdException w:name="Colorful List"/>
+    <w:lsdException w:name="Colorful Grid"/>
+    <w:lsdException w:name="Light Shading Accent 1"/>
+    <w:lsdException w:name="Light List Accent 1"/>
+    <w:lsdException w:name="Light Grid Accent 1"/>
+    <w:lsdException w:name="Medium Shading 1 Accent 1"/>
+    <w:lsdException w:name="Medium Shading 2 Accent 1"/>
+    <w:lsdException w:name="Medium List 1 Accent 1"/>
+    <w:lsdException w:name="Revision" w:semiHidden="1"/>
+    <w:lsdException w:name="Medium List 2 Accent 1"/>
+    <w:lsdException w:name="Medium Grid 1 Accent 1"/>
+    <w:lsdException w:name="Medium Grid 2 Accent 1"/>
+    <w:lsdException w:name="Medium Grid 3 Accent 1"/>
+    <w:lsdException w:name="Dark List Accent 1"/>
+    <w:lsdException w:name="Colorful Shading Accent 1"/>
+    <w:lsdException w:name="Colorful List Accent 1"/>
+    <w:lsdException w:name="Colorful Grid Accent 1"/>
+    <w:lsdException w:name="Light Shading Accent 2"/>
+    <w:lsdException w:name="Light List Accent 2"/>
+    <w:lsdException w:name="Light Grid Accent 2"/>
+    <w:lsdException w:name="Medium Shading 1 Accent 2"/>
+    <w:lsdException w:name="Medium Shading 2 Accent 2"/>
+    <w:lsdException w:name="Medium List 1 Accent 2"/>
+    <w:lsdException w:name="Medium List 2 Accent 2"/>
+    <w:lsdException w:name="Medium Grid 1 Accent 2"/>
+    <w:lsdException w:name="Medium Grid 2 Accent 2"/>
+    <w:lsdException w:name="Medium Grid 3 Accent 2"/>
+    <w:lsdException w:name="Dark List Accent 2"/>
+    <w:lsdException w:name="Colorful Shading Accent 2"/>
+    <w:lsdException w:name="Colorful List Accent 2"/>
+    <w:lsdException w:name="Colorful Grid Accent 2"/>
+    <w:lsdException w:name="Light Shading Accent 3"/>
+    <w:lsdException w:name="Light List Accent 3"/>
+    <w:lsdException w:name="Light Grid Accent 3"/>
+    <w:lsdException w:name="Medium Shading 1 Accent 3"/>
+    <w:lsdException w:name="Medium Shading 2 Accent 3"/>
+    <w:lsdException w:name="Medium List 1 Accent 3"/>
+    <w:lsdException w:name="Medium List 2 Accent 3"/>
+    <w:lsdException w:name="Medium Grid 1 Accent 3"/>
+    <w:lsdException w:name="Medium Grid 2 Accent 3"/>
+    <w:lsdException w:name="Medium Grid 3 Accent 3"/>
+    <w:lsdException w:name="Dark List Accent 3"/>
+    <w:lsdException w:name="Colorful Shading Accent 3"/>
+    <w:lsdException w:name="Colorful List Accent 3"/>
+    <w:lsdException w:name="Colorful Grid Accent 3"/>
+    <w:lsdException w:name="Light Shading Accent 4"/>
+    <w:lsdException w:name="Light List Accent 4"/>
+    <w:lsdException w:name="Light Grid Accent 4"/>
+    <w:lsdException w:name="Medium Shading 1 Accent 4"/>
+    <w:lsdException w:name="Medium Shading 2 Accent 4"/>
+    <w:lsdException w:name="Medium List 1 Accent 4"/>
+    <w:lsdException w:name="Medium List 2 Accent 4"/>
+    <w:lsdException w:name="Medium Grid 1 Accent 4"/>
+    <w:lsdException w:name="Medium Grid 2 Accent 4"/>
+    <w:lsdException w:name="Medium Grid 3 Accent 4"/>
+    <w:lsdException w:name="Dark List Accent 4"/>
+    <w:lsdException w:name="Colorful Shading Accent 4"/>
+    <w:lsdException w:name="Colorful List Accent 4"/>
+    <w:lsdException w:name="Colorful Grid Accent 4"/>
+    <w:lsdException w:name="Light Shading Accent 5"/>
+    <w:lsdException w:name="Light List Accent 5"/>
+    <w:lsdException w:name="Light Grid Accent 5"/>
+    <w:lsdException w:name="Medium Shading 1 Accent 5"/>
+    <w:lsdException w:name="Medium Shading 2 Accent 5"/>
+    <w:lsdException w:name="Medium List 1 Accent 5"/>
+    <w:lsdException w:name="Medium List 2 Accent 5"/>
+    <w:lsdException w:name="Medium Grid 1 Accent 5"/>
+    <w:lsdException w:name="Medium Grid 2 Accent 5"/>
+    <w:lsdException w:name="Medium Grid 3 Accent 5"/>
+    <w:lsdException w:name="Dark List Accent 5"/>
+    <w:lsdException w:name="Colorful Shading Accent 5"/>
+    <w:lsdException w:name="Colorful List Accent 5"/>
+    <w:lsdException w:name="Colorful Grid Accent 5"/>
+    <w:lsdException w:name="Light Shading Accent 6"/>
+    <w:lsdException w:name="Light List Accent 6"/>
+    <w:lsdException w:name="Light Grid Accent 6"/>
+    <w:lsdException w:name="Medium Shading 1 Accent 6"/>
+    <w:lsdException w:name="Medium Shading 2 Accent 6"/>
+    <w:lsdException w:name="Medium List 1 Accent 6"/>
+    <w:lsdException w:name="Medium List 2 Accent 6"/>
+    <w:lsdException w:name="Medium Grid 1 Accent 6"/>
+    <w:lsdException w:name="Medium Grid 2 Accent 6"/>
+    <w:lsdException w:name="Medium Grid 3 Accent 6"/>
+    <w:lsdException w:name="Dark List Accent 6"/>
+    <w:lsdException w:name="Colorful Shading Accent 6"/>
+    <w:lsdException w:name="Colorful List Accent 6"/>
+    <w:lsdException w:name="Colorful Grid Accent 6"/>
+    <w:lsdException w:name="Bibliography" w:semiHidden="1" w:unhideWhenUsed="1"/>
+    <w:lsdException w:name="TOC Heading" w:semiHidden="1" w:unhideWhenUsed="1"/>
+    <w:lsdException w:name="Plain Table 1" w:uiPriority="41"/>
+    <w:lsdException w:name="Plain Table 2" w:uiPriority="42"/>
+    <w:lsdException w:name="Plain Table 3" w:uiPriority="43"/>
+    <w:lsdException w:name="Plain Table 4" w:uiPriority="44"/>
+    <w:lsdException w:name="Plain Table 5" w:uiPriority="45"/>
+    <w:lsdException w:name="Grid Table Light" w:uiPriority="40"/>
+    <w:lsdException w:name="Grid Table 1 Light" w:uiPriority="46"/>
+    <w:lsdException w:name="Grid Table 2" w:uiPriority="47"/>
+    <w:lsdException w:name="Grid Table 3" w:uiPriority="48"/>
+    <w:lsdException w:name="Grid Table 4" w:uiPriority="49"/>
+    <w:lsdException w:name="Grid Table 5 Dark" w:uiPriority="50"/>
+    <w:lsdException w:name="Grid Table 6 Colorful" w:uiPriority="51"/>
+    <w:lsdException w:name="Grid Table 7 Colorful" w:uiPriority="52"/>
+    <w:lsdException w:name="Grid Table 1 Light Accent 1" w:uiPriority="46"/>
+    <w:lsdException w:name="Grid Table 2 Accent 1" w:uiPriority="47"/>
+    <w:lsdException w:name="Grid Table 3 Accent 1" w:uiPriority="48"/>
+    <w:lsdException w:name="Grid Table 4 Accent 1" w:uiPriority="49"/>
+    <w:lsdException w:name="Grid Table 5 Dark Accent 1" w:uiPriority="50"/>
+    <w:lsdException w:name="Grid Table 6 Colorful Accent 1" w:uiPriority="51"/>
+    <w:lsdException w:name="Grid Table 7 Colorful Accent 1" w:uiPriority="52"/>
+    <w:lsdException w:name="Grid Table 1 Light Accent 2" w:uiPriority="46"/>
+    <w:lsdException w:name="Grid Table 2 Accent 2" w:uiPriority="47"/>
+    <w:lsdException w:name="Grid Table 3 Accent 2" w:uiPriority="48"/>
+    <w:lsdException w:name="Grid Table 4 Accent 2" w:uiPriority="49"/>
+    <w:lsdException w:name="Grid Table 5 Dark Accent 2" w:uiPriority="50"/>
+    <w:lsdException w:name="Grid Table 6 Colorful Accent 2" w:uiPriority="51"/>
+    <w:lsdException w:name="Grid Table 7 Colorful Accent 2" w:uiPriority="52"/>
+    <w:lsdException w:name="Grid Table 1 Light Accent 3" w:uiPriority="46"/>
+    <w:lsdException w:name="Grid Table 2 Accent 3" w:uiPriority="47"/>
+    <w:lsdException w:name="Grid Table 3 Accent 3" w:uiPriority="48"/>
+    <w:lsdException w:name="Grid Table 4 Accent 3" w:uiPriority="49"/>
+    <w:lsdException w:name="Grid Table 5 Dark Accent 3" w:uiPriority="50"/>
+    <w:lsdException w:name="Grid Table 6 Colorful Accent 3" w:uiPriority="51"/>
+    <w:lsdException w:name="Grid Table 7 Colorful Accent 3" w:uiPriority="52"/>
+    <w:lsdException w:name="Grid Table 1 Light Accent 4" w:uiPriority="46"/>
+    <w:lsdException w:name="Grid Table 2 Accent 4" w:uiPriority="47"/>
+    <w:lsdException w:name="Grid Table 3 Accent 4" w:uiPriority="48"/>
+    <w:lsdException w:name="Grid Table 4 Accent 4" w:uiPriority="49"/>
+    <w:lsdException w:name="Grid Table 5 Dark Accent 4" w:uiPriority="50"/>
+    <w:lsdException w:name="Grid Table 6 Colorful Accent 4" w:uiPriority="51"/>
+    <w:lsdException w:name="Grid Table 7 Colorful Accent 4" w:uiPriority="52"/>
+    <w:lsdException w:name="Grid Table 1 Light Accent 5" w:uiPriority="46"/>
+    <w:lsdException w:name="Grid Table 2 Accent 5" w:uiPriority="47"/>
+    <w:lsdException w:name="Grid Table 3 Accent 5" w:uiPriority="48"/>
+    <w:lsdException w:name="Grid Table 4 Accent 5" w:uiPriority="49"/>
+    <w:lsdException w:name="Grid Table 5 Dark Accent 5" w:uiPriority="50"/>
+    <w:lsdException w:name="Grid Table 6 Colorful Accent 5" w:uiPriority="51"/>
+    <w:lsdException w:name="Grid Table 7 Colorful Accent 5" w:uiPriority="52"/>
+    <w:lsdException w:name="Grid Table 1 Light Accent 6" w:uiPriority="46"/>
+    <w:lsdException w:name="Grid Table 2 Accent 6" w:uiPriority="47"/>
+    <w:lsdException w:name="Grid Table 3 Accent 6" w:uiPriority="48"/>
+    <w:lsdException w:name="Grid Table 4 Accent 6" w:uiPriority="49"/>
+    <w:lsdException w:name="Grid Table 5 Dark Accent 6" w:uiPriority="50"/>
+    <w:lsdException w:name="Grid Table 6 Colorful Accent 6" w:uiPriority="51"/>
+    <w:lsdException w:name="Grid Table 7 Colorful Accent 6" w:uiPriority="52"/>
+    <w:lsdException w:name="List Table 1 Light" w:uiPriority="46"/>
+    <w:lsdException w:name="List Table 2" w:uiPriority="47"/>
+    <w:lsdException w:name="List Table 3" w:uiPriority="48"/>
+    <w:lsdException w:name="List Table 4" w:uiPriority="49"/>
+    <w:lsdException w:name="List Table 5 Dark" w:uiPriority="50"/>
+    <w:lsdException w:name="List Table 6 Colorful" w:uiPriority="51"/>
+    <w:lsdException w:name="List Table 7 Colorful" w:uiPriority="52"/>
+    <w:lsdException w:name="List Table 1 Light Accent 1" w:uiPriority="46"/>
+    <w:lsdException w:name="List Table 2 Accent 1" w:uiPriority="47"/>
+    <w:lsdException w:name="List Table 3 Accent 1" w:uiPriority="48"/>
+    <w:lsdException w:name="List Table 4 Accent 1" w:uiPriority="49"/>
+    <w:lsdException w:name="List Table 5 Dark Accent 1" w:uiPriority="50"/>
+    <w:lsdException w:name="List Table 6 Colorful Accent 1" w:uiPriority="51"/>
+    <w:lsdException w:name="List Table 7 Colorful Accent 1" w:uiPriority="52"/>
+    <w:lsdException w:name="List Table 1 Light Accent 2" w:uiPriority="46"/>
+    <w:lsdException w:name="List Table 2 Accent 2" w:uiPriority="47"/>
+    <w:lsdException w:name="List Table 3 Accent 2" w:uiPriority="48"/>
+    <w:lsdException w:name="List Table 4 Accent 2" w:uiPriority="49"/>
+    <w:lsdException w:name="List Table 5 Dark Accent 2" w:uiPriority="50"/>
+    <w:lsdException w:name="List Table 6 Colorful Accent 2" w:uiPriority="51"/>
+    <w:lsdException w:name="List Table 7 Colorful Accent 2" w:uiPriority="52"/>
+    <w:lsdException w:name="List Table 1 Light Accent 3" w:uiPriority="46"/>
+    <w:lsdException w:name="List Table 2 Accent 3" w:uiPriority="47"/>
+    <w:lsdException w:name="List Table 3 Accent 3" w:uiPriority="48"/>
+    <w:lsdException w:name="List Table 4 Accent 3" w:uiPriority="49"/>
+    <w:lsdException w:name="List Table 5 Dark Accent 3" w:uiPriority="50"/>
+    <w:lsdException w:name="List Table 6 Colorful Accent 3" w:uiPriority="51"/>
+    <w:lsdException w:name="List Table 7 Colorful Accent 3" w:uiPriority="52"/>
+    <w:lsdException w:name="List Table 1 Light Accent 4" w:uiPriority="46"/>
+    <w:lsdException w:name="List Table 2 Accent 4" w:uiPriority="47"/>
+    <w:lsdException w:name="List Table 3 Accent 4" w:uiPriority="48"/>
+    <w:lsdException w:name="List Table 4 Accent 4" w:uiPriority="49"/>
+    <w:lsdException w:name="List Table 5 Dark Accent 4" w:uiPriority="50"/>
+    <w:lsdException w:name="List Table 6 Colorful Accent 4" w:uiPriority="51"/>
+    <w:lsdException w:name="List Table 7 Colorful Accent 4" w:uiPriority="52"/>
+    <w:lsdException w:name="List Table 1 Light Accent 5" w:uiPriority="46"/>
+    <w:lsdException w:name="List Table 2 Accent 5" w:uiPriority="47"/>
+    <w:lsdException w:name="List Table 3 Accent 5" w:uiPriority="48"/>
+    <w:lsdException w:name="List Table 4 Accent 5" w:uiPriority="49"/>
+    <w:lsdException w:name="List Table 5 Dark Accent 5" w:uiPriority="50"/>
+    <w:lsdException w:name="List Table 6 Colorful Accent 5" w:uiPriority="51"/>
+    <w:lsdException w:name="List Table 7 Colorful Accent 5" w:uiPriority="52"/>
+    <w:lsdException w:name="List Table 1 Light Accent 6" w:uiPriority="46"/>
+    <w:lsdException w:name="List Table 2 Accent 6" w:uiPriority="47"/>
+    <w:lsdException w:name="List Table 3 Accent 6" w:uiPriority="48"/>
+    <w:lsdException w:name="List Table 4 Accent 6" w:uiPriority="49"/>
+    <w:lsdException w:name="List Table 5 Dark Accent 6" w:uiPriority="50"/>
+    <w:lsdException w:name="List Table 6 Colorful Accent 6" w:uiPriority="51"/>
+    <w:lsdException w:name="List Table 7 Colorful Accent 6" w:uiPriority="52"/>
   </w:latentStyles>
   <w:style w:type="paragraph" w:default="1" w:styleId="Normal">
     <w:name w:val="Normal"/>
@@ -4126,942 +4115,6 @@
 </w:styles>
 </file>
 
-<file path=word/stylesWithEffects.xml><?xml version="1.0" encoding="utf-8"?>
-<w:styles xmlns:wpc="http://schemas.microsoft.com/office/word/2010/wordprocessingCanvas" xmlns:mc="http://schemas.openxmlformats.org/markup-compatibility/2006" xmlns:o="urn:schemas-microsoft-com:office:office" xmlns:r="http://schemas.openxmlformats.org/officeDocument/2006/relationships" xmlns:m="http://schemas.openxmlformats.org/officeDocument/2006/math" xmlns:v="urn:schemas-microsoft-com:vml" xmlns:wp14="http://schemas.microsoft.com/office/word/2010/wordprocessingDrawing" xmlns:wp="http://schemas.openxmlformats.org/drawingml/2006/wordprocessingDrawing" xmlns:w10="urn:schemas-microsoft-com:office:word" xmlns:w="http://schemas.openxmlformats.org/wordprocessingml/2006/main" xmlns:w14="http://schemas.microsoft.com/office/word/2010/wordml" xmlns:wpg="http://schemas.microsoft.com/office/word/2010/wordprocessingGroup" xmlns:wpi="http://schemas.microsoft.com/office/word/2010/wordprocessingInk" xmlns:wne="http://schemas.microsoft.com/office/word/2006/wordml" xmlns:wps="http://schemas.microsoft.com/office/word/2010/wordprocessingShape" mc:Ignorable="w14 wp14">
-  <w:docDefaults>
-    <w:rPrDefault>
-      <w:rPr>
-        <w:rFonts w:asciiTheme="minorHAnsi" w:eastAsiaTheme="minorHAnsi" w:hAnsiTheme="minorHAnsi" w:cstheme="minorBidi"/>
-        <w:sz w:val="22"/>
-        <w:szCs w:val="22"/>
-        <w:lang w:val="en-US" w:eastAsia="en-US" w:bidi="ar-SA"/>
-      </w:rPr>
-    </w:rPrDefault>
-    <w:pPrDefault/>
-  </w:docDefaults>
-  <w:latentStyles w:defLockedState="0" w:defUIPriority="0" w:defSemiHidden="0" w:defUnhideWhenUsed="0" w:defQFormat="0" w:count="267">
-    <w:lsdException w:name="header" w:uiPriority="99"/>
-    <w:lsdException w:name="footer" w:uiPriority="99"/>
-    <w:lsdException w:name="Normal (Web)" w:uiPriority="99"/>
-    <w:lsdException w:name="HTML Preformatted" w:uiPriority="99"/>
-    <w:lsdException w:name="Placeholder Text" w:uiPriority="99"/>
-  </w:latentStyles>
-  <w:style w:type="paragraph" w:default="1" w:styleId="Normal">
-    <w:name w:val="Normal"/>
-    <w:qFormat/>
-  </w:style>
-  <w:style w:type="character" w:default="1" w:styleId="DefaultParagraphFont">
-    <w:name w:val="Default Paragraph Font"/>
-    <w:uiPriority w:val="1"/>
-    <w:semiHidden/>
-    <w:unhideWhenUsed/>
-  </w:style>
-  <w:style w:type="table" w:default="1" w:styleId="TableNormal">
-    <w:name w:val="Normal Table"/>
-    <w:uiPriority w:val="99"/>
-    <w:semiHidden/>
-    <w:unhideWhenUsed/>
-    <w:tblPr>
-      <w:tblInd w:w="0" w:type="dxa"/>
-      <w:tblCellMar>
-        <w:top w:w="0" w:type="dxa"/>
-        <w:left w:w="108" w:type="dxa"/>
-        <w:bottom w:w="0" w:type="dxa"/>
-        <w:right w:w="108" w:type="dxa"/>
-      </w:tblCellMar>
-    </w:tblPr>
-  </w:style>
-  <w:style w:type="numbering" w:default="1" w:styleId="NoList">
-    <w:name w:val="No List"/>
-    <w:uiPriority w:val="99"/>
-    <w:semiHidden/>
-    <w:unhideWhenUsed/>
-  </w:style>
-  <w:style w:type="character" w:customStyle="1" w:styleId="apple-converted-space">
-    <w:name w:val="apple-converted-space"/>
-    <w:basedOn w:val="DefaultParagraphFont"/>
-    <w:rsid w:val="00897FA5"/>
-  </w:style>
-  <w:style w:type="character" w:styleId="Emphasis">
-    <w:name w:val="Emphasis"/>
-    <w:basedOn w:val="DefaultParagraphFont"/>
-    <w:uiPriority w:val="20"/>
-    <w:qFormat/>
-    <w:rsid w:val="00897FA5"/>
-    <w:rPr>
-      <w:i/>
-      <w:iCs/>
-    </w:rPr>
-  </w:style>
-  <w:style w:type="paragraph" w:styleId="EndnoteText">
-    <w:name w:val="endnote text"/>
-    <w:basedOn w:val="Normal"/>
-    <w:link w:val="EndnoteTextChar"/>
-    <w:uiPriority w:val="99"/>
-    <w:semiHidden/>
-    <w:unhideWhenUsed/>
-    <w:rsid w:val="008626B5"/>
-    <w:rPr>
-      <w:sz w:val="20"/>
-      <w:szCs w:val="20"/>
-    </w:rPr>
-  </w:style>
-  <w:style w:type="character" w:customStyle="1" w:styleId="EndnoteTextChar">
-    <w:name w:val="Endnote Text Char"/>
-    <w:basedOn w:val="DefaultParagraphFont"/>
-    <w:link w:val="EndnoteText"/>
-    <w:uiPriority w:val="99"/>
-    <w:semiHidden/>
-    <w:rsid w:val="008626B5"/>
-    <w:rPr>
-      <w:sz w:val="20"/>
-      <w:szCs w:val="20"/>
-    </w:rPr>
-  </w:style>
-  <w:style w:type="character" w:styleId="EndnoteReference">
-    <w:name w:val="endnote reference"/>
-    <w:basedOn w:val="DefaultParagraphFont"/>
-    <w:uiPriority w:val="99"/>
-    <w:semiHidden/>
-    <w:unhideWhenUsed/>
-    <w:rsid w:val="008626B5"/>
-    <w:rPr>
-      <w:vertAlign w:val="superscript"/>
-    </w:rPr>
-  </w:style>
-  <w:style w:type="paragraph" w:styleId="Header">
-    <w:name w:val="header"/>
-    <w:basedOn w:val="Normal"/>
-    <w:link w:val="HeaderChar"/>
-    <w:uiPriority w:val="99"/>
-    <w:unhideWhenUsed/>
-    <w:rsid w:val="008626B5"/>
-    <w:pPr>
-      <w:tabs>
-        <w:tab w:val="center" w:pos="4680"/>
-        <w:tab w:val="right" w:pos="9360"/>
-      </w:tabs>
-    </w:pPr>
-  </w:style>
-  <w:style w:type="character" w:customStyle="1" w:styleId="HeaderChar">
-    <w:name w:val="Header Char"/>
-    <w:basedOn w:val="DefaultParagraphFont"/>
-    <w:link w:val="Header"/>
-    <w:uiPriority w:val="99"/>
-    <w:rsid w:val="008626B5"/>
-  </w:style>
-  <w:style w:type="paragraph" w:styleId="Footer">
-    <w:name w:val="footer"/>
-    <w:basedOn w:val="Normal"/>
-    <w:link w:val="FooterChar"/>
-    <w:uiPriority w:val="99"/>
-    <w:unhideWhenUsed/>
-    <w:rsid w:val="008626B5"/>
-    <w:pPr>
-      <w:tabs>
-        <w:tab w:val="center" w:pos="4680"/>
-        <w:tab w:val="right" w:pos="9360"/>
-      </w:tabs>
-    </w:pPr>
-  </w:style>
-  <w:style w:type="character" w:customStyle="1" w:styleId="FooterChar">
-    <w:name w:val="Footer Char"/>
-    <w:basedOn w:val="DefaultParagraphFont"/>
-    <w:link w:val="Footer"/>
-    <w:uiPriority w:val="99"/>
-    <w:rsid w:val="008626B5"/>
-  </w:style>
-  <w:style w:type="paragraph" w:styleId="BalloonText">
-    <w:name w:val="Balloon Text"/>
-    <w:basedOn w:val="Normal"/>
-    <w:link w:val="BalloonTextChar"/>
-    <w:uiPriority w:val="99"/>
-    <w:semiHidden/>
-    <w:unhideWhenUsed/>
-    <w:rsid w:val="008626B5"/>
-    <w:rPr>
-      <w:rFonts w:ascii="Tahoma" w:hAnsi="Tahoma" w:cs="Tahoma"/>
-      <w:sz w:val="16"/>
-      <w:szCs w:val="16"/>
-    </w:rPr>
-  </w:style>
-  <w:style w:type="character" w:customStyle="1" w:styleId="BalloonTextChar">
-    <w:name w:val="Balloon Text Char"/>
-    <w:basedOn w:val="DefaultParagraphFont"/>
-    <w:link w:val="BalloonText"/>
-    <w:uiPriority w:val="99"/>
-    <w:semiHidden/>
-    <w:rsid w:val="008626B5"/>
-    <w:rPr>
-      <w:rFonts w:ascii="Tahoma" w:hAnsi="Tahoma" w:cs="Tahoma"/>
-      <w:sz w:val="16"/>
-      <w:szCs w:val="16"/>
-    </w:rPr>
-  </w:style>
-  <w:style w:type="paragraph" w:customStyle="1" w:styleId="EndNoteBibliographyTitle">
-    <w:name w:val="EndNote Bibliography Title"/>
-    <w:basedOn w:val="Normal"/>
-    <w:link w:val="EndNoteBibliographyTitleChar"/>
-    <w:rsid w:val="007C17E2"/>
-    <w:pPr>
-      <w:jc w:val="center"/>
-    </w:pPr>
-    <w:rPr>
-      <w:rFonts w:ascii="Calibri" w:hAnsi="Calibri"/>
-      <w:noProof/>
-    </w:rPr>
-  </w:style>
-  <w:style w:type="character" w:customStyle="1" w:styleId="EndNoteBibliographyTitleChar">
-    <w:name w:val="EndNote Bibliography Title Char"/>
-    <w:basedOn w:val="DefaultParagraphFont"/>
-    <w:link w:val="EndNoteBibliographyTitle"/>
-    <w:rsid w:val="007C17E2"/>
-    <w:rPr>
-      <w:rFonts w:ascii="Calibri" w:hAnsi="Calibri"/>
-      <w:noProof/>
-    </w:rPr>
-  </w:style>
-  <w:style w:type="paragraph" w:customStyle="1" w:styleId="EndNoteBibliography">
-    <w:name w:val="EndNote Bibliography"/>
-    <w:basedOn w:val="Normal"/>
-    <w:link w:val="EndNoteBibliographyChar"/>
-    <w:rsid w:val="007C17E2"/>
-    <w:rPr>
-      <w:rFonts w:ascii="Calibri" w:hAnsi="Calibri"/>
-      <w:noProof/>
-    </w:rPr>
-  </w:style>
-  <w:style w:type="character" w:customStyle="1" w:styleId="EndNoteBibliographyChar">
-    <w:name w:val="EndNote Bibliography Char"/>
-    <w:basedOn w:val="DefaultParagraphFont"/>
-    <w:link w:val="EndNoteBibliography"/>
-    <w:rsid w:val="007C17E2"/>
-    <w:rPr>
-      <w:rFonts w:ascii="Calibri" w:hAnsi="Calibri"/>
-      <w:noProof/>
-    </w:rPr>
-  </w:style>
-  <w:style w:type="paragraph" w:styleId="Subtitle">
-    <w:name w:val="Subtitle"/>
-    <w:basedOn w:val="Normal"/>
-    <w:next w:val="Normal"/>
-    <w:link w:val="SubtitleChar"/>
-    <w:uiPriority w:val="11"/>
-    <w:qFormat/>
-    <w:rsid w:val="00E54FCA"/>
-    <w:pPr>
-      <w:numPr>
-        <w:ilvl w:val="1"/>
-      </w:numPr>
-    </w:pPr>
-    <w:rPr>
-      <w:rFonts w:asciiTheme="majorHAnsi" w:eastAsiaTheme="majorEastAsia" w:hAnsiTheme="majorHAnsi" w:cstheme="majorBidi"/>
-      <w:i/>
-      <w:iCs/>
-      <w:color w:val="4F81BD" w:themeColor="accent1"/>
-      <w:spacing w:val="15"/>
-      <w:sz w:val="24"/>
-      <w:szCs w:val="24"/>
-    </w:rPr>
-  </w:style>
-  <w:style w:type="character" w:customStyle="1" w:styleId="SubtitleChar">
-    <w:name w:val="Subtitle Char"/>
-    <w:basedOn w:val="DefaultParagraphFont"/>
-    <w:link w:val="Subtitle"/>
-    <w:uiPriority w:val="11"/>
-    <w:rsid w:val="00E54FCA"/>
-    <w:rPr>
-      <w:rFonts w:asciiTheme="majorHAnsi" w:eastAsiaTheme="majorEastAsia" w:hAnsiTheme="majorHAnsi" w:cstheme="majorBidi"/>
-      <w:i/>
-      <w:iCs/>
-      <w:color w:val="4F81BD" w:themeColor="accent1"/>
-      <w:spacing w:val="15"/>
-      <w:sz w:val="24"/>
-      <w:szCs w:val="24"/>
-    </w:rPr>
-  </w:style>
-  <w:style w:type="character" w:styleId="PlaceholderText">
-    <w:name w:val="Placeholder Text"/>
-    <w:basedOn w:val="DefaultParagraphFont"/>
-    <w:uiPriority w:val="99"/>
-    <w:semiHidden/>
-    <w:rsid w:val="00BF0DD1"/>
-    <w:rPr>
-      <w:color w:val="808080"/>
-    </w:rPr>
-  </w:style>
-  <w:style w:type="paragraph" w:styleId="Caption">
-    <w:name w:val="caption"/>
-    <w:basedOn w:val="Normal"/>
-    <w:next w:val="Normal"/>
-    <w:uiPriority w:val="35"/>
-    <w:semiHidden/>
-    <w:unhideWhenUsed/>
-    <w:qFormat/>
-    <w:rsid w:val="00267B7B"/>
-    <w:pPr>
-      <w:spacing w:after="200"/>
-    </w:pPr>
-    <w:rPr>
-      <w:b/>
-      <w:bCs/>
-      <w:color w:val="4F81BD" w:themeColor="accent1"/>
-      <w:sz w:val="18"/>
-      <w:szCs w:val="18"/>
-    </w:rPr>
-  </w:style>
-  <w:style w:type="paragraph" w:styleId="HTMLPreformatted">
-    <w:name w:val="HTML Preformatted"/>
-    <w:basedOn w:val="Normal"/>
-    <w:link w:val="HTMLPreformattedChar"/>
-    <w:uiPriority w:val="99"/>
-    <w:semiHidden/>
-    <w:unhideWhenUsed/>
-    <w:rsid w:val="00BE6467"/>
-    <w:pPr>
-      <w:tabs>
-        <w:tab w:val="left" w:pos="916"/>
-        <w:tab w:val="left" w:pos="1832"/>
-        <w:tab w:val="left" w:pos="2748"/>
-        <w:tab w:val="left" w:pos="3664"/>
-        <w:tab w:val="left" w:pos="4580"/>
-        <w:tab w:val="left" w:pos="5496"/>
-        <w:tab w:val="left" w:pos="6412"/>
-        <w:tab w:val="left" w:pos="7328"/>
-        <w:tab w:val="left" w:pos="8244"/>
-        <w:tab w:val="left" w:pos="9160"/>
-        <w:tab w:val="left" w:pos="10076"/>
-        <w:tab w:val="left" w:pos="10992"/>
-        <w:tab w:val="left" w:pos="11908"/>
-        <w:tab w:val="left" w:pos="12824"/>
-        <w:tab w:val="left" w:pos="13740"/>
-        <w:tab w:val="left" w:pos="14656"/>
-      </w:tabs>
-    </w:pPr>
-    <w:rPr>
-      <w:rFonts w:ascii="Courier New" w:eastAsia="Times New Roman" w:hAnsi="Courier New" w:cs="Courier New"/>
-      <w:sz w:val="20"/>
-      <w:szCs w:val="20"/>
-    </w:rPr>
-  </w:style>
-  <w:style w:type="character" w:customStyle="1" w:styleId="HTMLPreformattedChar">
-    <w:name w:val="HTML Preformatted Char"/>
-    <w:basedOn w:val="DefaultParagraphFont"/>
-    <w:link w:val="HTMLPreformatted"/>
-    <w:uiPriority w:val="99"/>
-    <w:semiHidden/>
-    <w:rsid w:val="00BE6467"/>
-    <w:rPr>
-      <w:rFonts w:ascii="Courier New" w:eastAsia="Times New Roman" w:hAnsi="Courier New" w:cs="Courier New"/>
-      <w:sz w:val="20"/>
-      <w:szCs w:val="20"/>
-    </w:rPr>
-  </w:style>
-  <w:style w:type="paragraph" w:styleId="NormalWeb">
-    <w:name w:val="Normal (Web)"/>
-    <w:basedOn w:val="Normal"/>
-    <w:uiPriority w:val="99"/>
-    <w:semiHidden/>
-    <w:unhideWhenUsed/>
-    <w:rsid w:val="00E10F2E"/>
-    <w:pPr>
-      <w:spacing w:before="100" w:beforeAutospacing="1" w:after="100" w:afterAutospacing="1"/>
-    </w:pPr>
-    <w:rPr>
-      <w:rFonts w:ascii="Times New Roman" w:eastAsia="Times New Roman" w:hAnsi="Times New Roman" w:cs="Times New Roman"/>
-      <w:sz w:val="24"/>
-      <w:szCs w:val="24"/>
-    </w:rPr>
-  </w:style>
-  <w:style w:type="paragraph" w:styleId="ListParagraph">
-    <w:name w:val="List Paragraph"/>
-    <w:basedOn w:val="Normal"/>
-    <w:uiPriority w:val="34"/>
-    <w:qFormat/>
-    <w:rsid w:val="00DB1E25"/>
-    <w:pPr>
-      <w:ind w:left="720"/>
-      <w:contextualSpacing/>
-    </w:pPr>
-  </w:style>
-  <w:style w:type="character" w:styleId="CommentReference">
-    <w:name w:val="annotation reference"/>
-    <w:basedOn w:val="DefaultParagraphFont"/>
-    <w:uiPriority w:val="99"/>
-    <w:semiHidden/>
-    <w:unhideWhenUsed/>
-    <w:rsid w:val="002E5917"/>
-    <w:rPr>
-      <w:sz w:val="18"/>
-      <w:szCs w:val="18"/>
-    </w:rPr>
-  </w:style>
-  <w:style w:type="paragraph" w:styleId="CommentText">
-    <w:name w:val="annotation text"/>
-    <w:basedOn w:val="Normal"/>
-    <w:link w:val="CommentTextChar"/>
-    <w:uiPriority w:val="99"/>
-    <w:semiHidden/>
-    <w:unhideWhenUsed/>
-    <w:rsid w:val="002E5917"/>
-    <w:rPr>
-      <w:sz w:val="24"/>
-      <w:szCs w:val="24"/>
-    </w:rPr>
-  </w:style>
-  <w:style w:type="character" w:customStyle="1" w:styleId="CommentTextChar">
-    <w:name w:val="Comment Text Char"/>
-    <w:basedOn w:val="DefaultParagraphFont"/>
-    <w:link w:val="CommentText"/>
-    <w:uiPriority w:val="99"/>
-    <w:semiHidden/>
-    <w:rsid w:val="002E5917"/>
-    <w:rPr>
-      <w:sz w:val="24"/>
-      <w:szCs w:val="24"/>
-    </w:rPr>
-  </w:style>
-  <w:style w:type="paragraph" w:styleId="CommentSubject">
-    <w:name w:val="annotation subject"/>
-    <w:basedOn w:val="CommentText"/>
-    <w:next w:val="CommentText"/>
-    <w:link w:val="CommentSubjectChar"/>
-    <w:uiPriority w:val="99"/>
-    <w:semiHidden/>
-    <w:unhideWhenUsed/>
-    <w:rsid w:val="002E5917"/>
-    <w:rPr>
-      <w:b/>
-      <w:bCs/>
-      <w:sz w:val="20"/>
-      <w:szCs w:val="20"/>
-    </w:rPr>
-  </w:style>
-  <w:style w:type="character" w:customStyle="1" w:styleId="CommentSubjectChar">
-    <w:name w:val="Comment Subject Char"/>
-    <w:basedOn w:val="CommentTextChar"/>
-    <w:link w:val="CommentSubject"/>
-    <w:uiPriority w:val="99"/>
-    <w:semiHidden/>
-    <w:rsid w:val="002E5917"/>
-    <w:rPr>
-      <w:b/>
-      <w:bCs/>
-      <w:sz w:val="20"/>
-      <w:szCs w:val="20"/>
-    </w:rPr>
-  </w:style>
-  <w:style w:type="character" w:customStyle="1" w:styleId="example">
-    <w:name w:val="example"/>
-    <w:basedOn w:val="DefaultParagraphFont"/>
-    <w:rsid w:val="001520C4"/>
-  </w:style>
-  <w:style w:type="character" w:styleId="Hyperlink">
-    <w:name w:val="Hyperlink"/>
-    <w:basedOn w:val="DefaultParagraphFont"/>
-    <w:rsid w:val="00991CA3"/>
-    <w:rPr>
-      <w:color w:val="0000FF" w:themeColor="hyperlink"/>
-      <w:u w:val="single"/>
-    </w:rPr>
-  </w:style>
-</w:styles>
-</file>
-
-<file path=word/glossary/document.xml><?xml version="1.0" encoding="utf-8"?>
-<w:glossaryDocument xmlns:wpc="http://schemas.microsoft.com/office/word/2010/wordprocessingCanvas" xmlns:mc="http://schemas.openxmlformats.org/markup-compatibility/2006" xmlns:o="urn:schemas-microsoft-com:office:office" xmlns:r="http://schemas.openxmlformats.org/officeDocument/2006/relationships" xmlns:m="http://schemas.openxmlformats.org/officeDocument/2006/math" xmlns:v="urn:schemas-microsoft-com:vml" xmlns:wp14="http://schemas.microsoft.com/office/word/2010/wordprocessingDrawing" xmlns:wp="http://schemas.openxmlformats.org/drawingml/2006/wordprocessingDrawing" xmlns:w10="urn:schemas-microsoft-com:office:word" xmlns:w="http://schemas.openxmlformats.org/wordprocessingml/2006/main" xmlns:w14="http://schemas.microsoft.com/office/word/2010/wordml" xmlns:wpg="http://schemas.microsoft.com/office/word/2010/wordprocessingGroup" xmlns:wpi="http://schemas.microsoft.com/office/word/2010/wordprocessingInk" xmlns:wne="http://schemas.microsoft.com/office/word/2006/wordml" xmlns:wps="http://schemas.microsoft.com/office/word/2010/wordprocessingShape" mc:Ignorable="w14 wp14"/>
-</file>
-
-<file path=word/glossary/fontTable.xml><?xml version="1.0" encoding="utf-8"?>
-<w:fonts xmlns:mc="http://schemas.openxmlformats.org/markup-compatibility/2006" xmlns:r="http://schemas.openxmlformats.org/officeDocument/2006/relationships" xmlns:w="http://schemas.openxmlformats.org/wordprocessingml/2006/main" xmlns:w14="http://schemas.microsoft.com/office/word/2010/wordml" mc:Ignorable="w14">
-  <w:font w:name="Times New Roman">
-    <w:panose1 w:val="02020603050405020304"/>
-    <w:charset w:val="00"/>
-    <w:family w:val="roman"/>
-    <w:pitch w:val="variable"/>
-    <w:sig w:usb0="E0002AFF" w:usb1="C0007841" w:usb2="00000009" w:usb3="00000000" w:csb0="000001FF" w:csb1="00000000"/>
-  </w:font>
-  <w:font w:name="Calibri">
-    <w:panose1 w:val="020F0502020204030204"/>
-    <w:charset w:val="00"/>
-    <w:family w:val="swiss"/>
-    <w:pitch w:val="variable"/>
-    <w:sig w:usb0="E00002FF" w:usb1="4000ACFF" w:usb2="00000001" w:usb3="00000000" w:csb0="0000019F" w:csb1="00000000"/>
-  </w:font>
-  <w:font w:name="Tahoma">
-    <w:panose1 w:val="020B0604030504040204"/>
-    <w:charset w:val="00"/>
-    <w:family w:val="swiss"/>
-    <w:pitch w:val="variable"/>
-    <w:sig w:usb0="E1002EFF" w:usb1="C000605B" w:usb2="00000029" w:usb3="00000000" w:csb0="000101FF" w:csb1="00000000"/>
-  </w:font>
-  <w:font w:name="Cambria">
-    <w:panose1 w:val="02040503050406030204"/>
-    <w:charset w:val="00"/>
-    <w:family w:val="roman"/>
-    <w:pitch w:val="variable"/>
-    <w:sig w:usb0="E00002FF" w:usb1="400004FF" w:usb2="00000000" w:usb3="00000000" w:csb0="0000019F" w:csb1="00000000"/>
-  </w:font>
-  <w:font w:name="Courier New">
-    <w:panose1 w:val="02070309020205020404"/>
-    <w:charset w:val="00"/>
-    <w:family w:val="modern"/>
-    <w:pitch w:val="fixed"/>
-    <w:sig w:usb0="E0002AFF" w:usb1="C0007843" w:usb2="00000009" w:usb3="00000000" w:csb0="000001FF" w:csb1="00000000"/>
-  </w:font>
-  <w:font w:name="Cambria Math">
-    <w:panose1 w:val="02040503050406030204"/>
-    <w:charset w:val="00"/>
-    <w:family w:val="roman"/>
-    <w:pitch w:val="variable"/>
-    <w:sig w:usb0="E00002FF" w:usb1="420024FF" w:usb2="00000000" w:usb3="00000000" w:csb0="0000019F" w:csb1="00000000"/>
-  </w:font>
-</w:fonts>
-</file>
-
-<file path=word/glossary/settings.xml><?xml version="1.0" encoding="utf-8"?>
-<w:settings xmlns:mc="http://schemas.openxmlformats.org/markup-compatibility/2006" xmlns:o="urn:schemas-microsoft-com:office:office" xmlns:r="http://schemas.openxmlformats.org/officeDocument/2006/relationships" xmlns:m="http://schemas.openxmlformats.org/officeDocument/2006/math" xmlns:v="urn:schemas-microsoft-com:vml" xmlns:w10="urn:schemas-microsoft-com:office:word" xmlns:w="http://schemas.openxmlformats.org/wordprocessingml/2006/main" xmlns:w14="http://schemas.microsoft.com/office/word/2010/wordml" xmlns:sl="http://schemas.openxmlformats.org/schemaLibrary/2006/main" mc:Ignorable="w14">
-  <w:view w:val="normal"/>
-  <w:defaultTabStop w:val="720"/>
-  <w:characterSpacingControl w:val="doNotCompress"/>
-  <w:compat>
-    <w:useFELayout/>
-    <w:compatSetting w:name="compatibilityMode" w:uri="http://schemas.microsoft.com/office/word" w:val="14"/>
-    <w:compatSetting w:name="overrideTableStyleFontSizeAndJustification" w:uri="http://schemas.microsoft.com/office/word" w:val="1"/>
-    <w:compatSetting w:name="enableOpenTypeFeatures" w:uri="http://schemas.microsoft.com/office/word" w:val="1"/>
-    <w:compatSetting w:name="doNotFlipMirrorIndents" w:uri="http://schemas.microsoft.com/office/word" w:val="1"/>
-  </w:compat>
-  <w:rsids>
-    <w:rsidRoot w:val="006D5CEE"/>
-    <w:rsid w:val="00207C1D"/>
-    <w:rsid w:val="006D5CEE"/>
-  </w:rsids>
-  <m:mathPr>
-    <m:mathFont m:val="Cambria Math"/>
-    <m:brkBin m:val="before"/>
-    <m:brkBinSub m:val="--"/>
-    <m:smallFrac m:val="0"/>
-    <m:dispDef/>
-    <m:lMargin m:val="0"/>
-    <m:rMargin m:val="0"/>
-    <m:defJc m:val="centerGroup"/>
-    <m:wrapIndent m:val="1440"/>
-    <m:intLim m:val="subSup"/>
-    <m:naryLim m:val="undOvr"/>
-  </m:mathPr>
-  <w:themeFontLang w:val="en-US"/>
-  <w:clrSchemeMapping w:bg1="light1" w:t1="dark1" w:bg2="light2" w:t2="dark2" w:accent1="accent1" w:accent2="accent2" w:accent3="accent3" w:accent4="accent4" w:accent5="accent5" w:accent6="accent6" w:hyperlink="hyperlink" w:followedHyperlink="followedHyperlink"/>
-  <w:decimalSymbol w:val="."/>
-  <w:listSeparator w:val=","/>
-</w:settings>
-</file>
-
-<file path=word/glossary/styles.xml><?xml version="1.0" encoding="utf-8"?>
-<w:styles xmlns:mc="http://schemas.openxmlformats.org/markup-compatibility/2006" xmlns:r="http://schemas.openxmlformats.org/officeDocument/2006/relationships" xmlns:w="http://schemas.openxmlformats.org/wordprocessingml/2006/main" xmlns:w14="http://schemas.microsoft.com/office/word/2010/wordml" mc:Ignorable="w14">
-  <w:docDefaults>
-    <w:rPrDefault>
-      <w:rPr>
-        <w:rFonts w:asciiTheme="minorHAnsi" w:eastAsiaTheme="minorEastAsia" w:hAnsiTheme="minorHAnsi" w:cstheme="minorBidi"/>
-        <w:sz w:val="22"/>
-        <w:szCs w:val="22"/>
-        <w:lang w:val="en-US" w:eastAsia="en-US" w:bidi="ar-SA"/>
-      </w:rPr>
-    </w:rPrDefault>
-    <w:pPrDefault>
-      <w:pPr>
-        <w:spacing w:after="200" w:line="276" w:lineRule="auto"/>
-      </w:pPr>
-    </w:pPrDefault>
-  </w:docDefaults>
-  <w:latentStyles w:defLockedState="0" w:defUIPriority="99" w:defSemiHidden="1" w:defUnhideWhenUsed="1" w:defQFormat="0" w:count="267">
-    <w:lsdException w:name="Normal" w:semiHidden="0" w:uiPriority="0" w:unhideWhenUsed="0" w:qFormat="1"/>
-    <w:lsdException w:name="heading 1" w:semiHidden="0" w:uiPriority="9" w:unhideWhenUsed="0" w:qFormat="1"/>
-    <w:lsdException w:name="heading 2" w:uiPriority="9" w:qFormat="1"/>
-    <w:lsdException w:name="heading 3" w:uiPriority="9" w:qFormat="1"/>
-    <w:lsdException w:name="heading 4" w:uiPriority="9" w:qFormat="1"/>
-    <w:lsdException w:name="heading 5" w:uiPriority="9" w:qFormat="1"/>
-    <w:lsdException w:name="heading 6" w:uiPriority="9" w:qFormat="1"/>
-    <w:lsdException w:name="heading 7" w:uiPriority="9" w:qFormat="1"/>
-    <w:lsdException w:name="heading 8" w:uiPriority="9" w:qFormat="1"/>
-    <w:lsdException w:name="heading 9" w:uiPriority="9" w:qFormat="1"/>
-    <w:lsdException w:name="toc 1" w:uiPriority="39"/>
-    <w:lsdException w:name="toc 2" w:uiPriority="39"/>
-    <w:lsdException w:name="toc 3" w:uiPriority="39"/>
-    <w:lsdException w:name="toc 4" w:uiPriority="39"/>
-    <w:lsdException w:name="toc 5" w:uiPriority="39"/>
-    <w:lsdException w:name="toc 6" w:uiPriority="39"/>
-    <w:lsdException w:name="toc 7" w:uiPriority="39"/>
-    <w:lsdException w:name="toc 8" w:uiPriority="39"/>
-    <w:lsdException w:name="toc 9" w:uiPriority="39"/>
-    <w:lsdException w:name="caption" w:uiPriority="35" w:qFormat="1"/>
-    <w:lsdException w:name="Title" w:semiHidden="0" w:uiPriority="10" w:unhideWhenUsed="0" w:qFormat="1"/>
-    <w:lsdException w:name="Default Paragraph Font" w:uiPriority="1"/>
-    <w:lsdException w:name="Subtitle" w:semiHidden="0" w:uiPriority="11" w:unhideWhenUsed="0" w:qFormat="1"/>
-    <w:lsdException w:name="Strong" w:semiHidden="0" w:uiPriority="22" w:unhideWhenUsed="0" w:qFormat="1"/>
-    <w:lsdException w:name="Emphasis" w:semiHidden="0" w:uiPriority="20" w:unhideWhenUsed="0" w:qFormat="1"/>
-    <w:lsdException w:name="Table Grid" w:semiHidden="0" w:uiPriority="59" w:unhideWhenUsed="0"/>
-    <w:lsdException w:name="Placeholder Text" w:unhideWhenUsed="0"/>
-    <w:lsdException w:name="No Spacing" w:semiHidden="0" w:uiPriority="1" w:unhideWhenUsed="0" w:qFormat="1"/>
-    <w:lsdException w:name="Light Shading" w:semiHidden="0" w:uiPriority="60" w:unhideWhenUsed="0"/>
-    <w:lsdException w:name="Light List" w:semiHidden="0" w:uiPriority="61" w:unhideWhenUsed="0"/>
-    <w:lsdException w:name="Light Grid" w:semiHidden="0" w:uiPriority="62" w:unhideWhenUsed="0"/>
-    <w:lsdException w:name="Medium Shading 1" w:semiHidden="0" w:uiPriority="63" w:unhideWhenUsed="0"/>
-    <w:lsdException w:name="Medium Shading 2" w:semiHidden="0" w:uiPriority="64" w:unhideWhenUsed="0"/>
-    <w:lsdException w:name="Medium List 1" w:semiHidden="0" w:uiPriority="65" w:unhideWhenUsed="0"/>
-    <w:lsdException w:name="Medium List 2" w:semiHidden="0" w:uiPriority="66" w:unhideWhenUsed="0"/>
-    <w:lsdException w:name="Medium Grid 1" w:semiHidden="0" w:uiPriority="67" w:unhideWhenUsed="0"/>
-    <w:lsdException w:name="Medium Grid 2" w:semiHidden="0" w:uiPriority="68" w:unhideWhenUsed="0"/>
-    <w:lsdException w:name="Medium Grid 3" w:semiHidden="0" w:uiPriority="69" w:unhideWhenUsed="0"/>
-    <w:lsdException w:name="Dark List" w:semiHidden="0" w:uiPriority="70" w:unhideWhenUsed="0"/>
-    <w:lsdException w:name="Colorful Shading" w:semiHidden="0" w:uiPriority="71" w:unhideWhenUsed="0"/>
-    <w:lsdException w:name="Colorful List" w:semiHidden="0" w:uiPriority="72" w:unhideWhenUsed="0"/>
-    <w:lsdException w:name="Colorful Grid" w:semiHidden="0" w:uiPriority="73" w:unhideWhenUsed="0"/>
-    <w:lsdException w:name="Light Shading Accent 1" w:semiHidden="0" w:uiPriority="60" w:unhideWhenUsed="0"/>
-    <w:lsdException w:name="Light List Accent 1" w:semiHidden="0" w:uiPriority="61" w:unhideWhenUsed="0"/>
-    <w:lsdException w:name="Light Grid Accent 1" w:semiHidden="0" w:uiPriority="62" w:unhideWhenUsed="0"/>
-    <w:lsdException w:name="Medium Shading 1 Accent 1" w:semiHidden="0" w:uiPriority="63" w:unhideWhenUsed="0"/>
-    <w:lsdException w:name="Medium Shading 2 Accent 1" w:semiHidden="0" w:uiPriority="64" w:unhideWhenUsed="0"/>
-    <w:lsdException w:name="Medium List 1 Accent 1" w:semiHidden="0" w:uiPriority="65" w:unhideWhenUsed="0"/>
-    <w:lsdException w:name="Revision" w:unhideWhenUsed="0"/>
-    <w:lsdException w:name="List Paragraph" w:semiHidden="0" w:uiPriority="34" w:unhideWhenUsed="0" w:qFormat="1"/>
-    <w:lsdException w:name="Quote" w:semiHidden="0" w:uiPriority="29" w:unhideWhenUsed="0" w:qFormat="1"/>
-    <w:lsdException w:name="Intense Quote" w:semiHidden="0" w:uiPriority="30" w:unhideWhenUsed="0" w:qFormat="1"/>
-    <w:lsdException w:name="Medium List 2 Accent 1" w:semiHidden="0" w:uiPriority="66" w:unhideWhenUsed="0"/>
-    <w:lsdException w:name="Medium Grid 1 Accent 1" w:semiHidden="0" w:uiPriority="67" w:unhideWhenUsed="0"/>
-    <w:lsdException w:name="Medium Grid 2 Accent 1" w:semiHidden="0" w:uiPriority="68" w:unhideWhenUsed="0"/>
-    <w:lsdException w:name="Medium Grid 3 Accent 1" w:semiHidden="0" w:uiPriority="69" w:unhideWhenUsed="0"/>
-    <w:lsdException w:name="Dark List Accent 1" w:semiHidden="0" w:uiPriority="70" w:unhideWhenUsed="0"/>
-    <w:lsdException w:name="Colorful Shading Accent 1" w:semiHidden="0" w:uiPriority="71" w:unhideWhenUsed="0"/>
-    <w:lsdException w:name="Colorful List Accent 1" w:semiHidden="0" w:uiPriority="72" w:unhideWhenUsed="0"/>
-    <w:lsdException w:name="Colorful Grid Accent 1" w:semiHidden="0" w:uiPriority="73" w:unhideWhenUsed="0"/>
-    <w:lsdException w:name="Light Shading Accent 2" w:semiHidden="0" w:uiPriority="60" w:unhideWhenUsed="0"/>
-    <w:lsdException w:name="Light List Accent 2" w:semiHidden="0" w:uiPriority="61" w:unhideWhenUsed="0"/>
-    <w:lsdException w:name="Light Grid Accent 2" w:semiHidden="0" w:uiPriority="62" w:unhideWhenUsed="0"/>
-    <w:lsdException w:name="Medium Shading 1 Accent 2" w:semiHidden="0" w:uiPriority="63" w:unhideWhenUsed="0"/>
-    <w:lsdException w:name="Medium Shading 2 Accent 2" w:semiHidden="0" w:uiPriority="64" w:unhideWhenUsed="0"/>
-    <w:lsdException w:name="Medium List 1 Accent 2" w:semiHidden="0" w:uiPriority="65" w:unhideWhenUsed="0"/>
-    <w:lsdException w:name="Medium List 2 Accent 2" w:semiHidden="0" w:uiPriority="66" w:unhideWhenUsed="0"/>
-    <w:lsdException w:name="Medium Grid 1 Accent 2" w:semiHidden="0" w:uiPriority="67" w:unhideWhenUsed="0"/>
-    <w:lsdException w:name="Medium Grid 2 Accent 2" w:semiHidden="0" w:uiPriority="68" w:unhideWhenUsed="0"/>
-    <w:lsdException w:name="Medium Grid 3 Accent 2" w:semiHidden="0" w:uiPriority="69" w:unhideWhenUsed="0"/>
-    <w:lsdException w:name="Dark List Accent 2" w:semiHidden="0" w:uiPriority="70" w:unhideWhenUsed="0"/>
-    <w:lsdException w:name="Colorful Shading Accent 2" w:semiHidden="0" w:uiPriority="71" w:unhideWhenUsed="0"/>
-    <w:lsdException w:name="Colorful List Accent 2" w:semiHidden="0" w:uiPriority="72" w:unhideWhenUsed="0"/>
-    <w:lsdException w:name="Colorful Grid Accent 2" w:semiHidden="0" w:uiPriority="73" w:unhideWhenUsed="0"/>
-    <w:lsdException w:name="Light Shading Accent 3" w:semiHidden="0" w:uiPriority="60" w:unhideWhenUsed="0"/>
-    <w:lsdException w:name="Light List Accent 3" w:semiHidden="0" w:uiPriority="61" w:unhideWhenUsed="0"/>
-    <w:lsdException w:name="Light Grid Accent 3" w:semiHidden="0" w:uiPriority="62" w:unhideWhenUsed="0"/>
-    <w:lsdException w:name="Medium Shading 1 Accent 3" w:semiHidden="0" w:uiPriority="63" w:unhideWhenUsed="0"/>
-    <w:lsdException w:name="Medium Shading 2 Accent 3" w:semiHidden="0" w:uiPriority="64" w:unhideWhenUsed="0"/>
-    <w:lsdException w:name="Medium List 1 Accent 3" w:semiHidden="0" w:uiPriority="65" w:unhideWhenUsed="0"/>
-    <w:lsdException w:name="Medium List 2 Accent 3" w:semiHidden="0" w:uiPriority="66" w:unhideWhenUsed="0"/>
-    <w:lsdException w:name="Medium Grid 1 Accent 3" w:semiHidden="0" w:uiPriority="67" w:unhideWhenUsed="0"/>
-    <w:lsdException w:name="Medium Grid 2 Accent 3" w:semiHidden="0" w:uiPriority="68" w:unhideWhenUsed="0"/>
-    <w:lsdException w:name="Medium Grid 3 Accent 3" w:semiHidden="0" w:uiPriority="69" w:unhideWhenUsed="0"/>
-    <w:lsdException w:name="Dark List Accent 3" w:semiHidden="0" w:uiPriority="70" w:unhideWhenUsed="0"/>
-    <w:lsdException w:name="Colorful Shading Accent 3" w:semiHidden="0" w:uiPriority="71" w:unhideWhenUsed="0"/>
-    <w:lsdException w:name="Colorful List Accent 3" w:semiHidden="0" w:uiPriority="72" w:unhideWhenUsed="0"/>
-    <w:lsdException w:name="Colorful Grid Accent 3" w:semiHidden="0" w:uiPriority="73" w:unhideWhenUsed="0"/>
-    <w:lsdException w:name="Light Shading Accent 4" w:semiHidden="0" w:uiPriority="60" w:unhideWhenUsed="0"/>
-    <w:lsdException w:name="Light List Accent 4" w:semiHidden="0" w:uiPriority="61" w:unhideWhenUsed="0"/>
-    <w:lsdException w:name="Light Grid Accent 4" w:semiHidden="0" w:uiPriority="62" w:unhideWhenUsed="0"/>
-    <w:lsdException w:name="Medium Shading 1 Accent 4" w:semiHidden="0" w:uiPriority="63" w:unhideWhenUsed="0"/>
-    <w:lsdException w:name="Medium Shading 2 Accent 4" w:semiHidden="0" w:uiPriority="64" w:unhideWhenUsed="0"/>
-    <w:lsdException w:name="Medium List 1 Accent 4" w:semiHidden="0" w:uiPriority="65" w:unhideWhenUsed="0"/>
-    <w:lsdException w:name="Medium List 2 Accent 4" w:semiHidden="0" w:uiPriority="66" w:unhideWhenUsed="0"/>
-    <w:lsdException w:name="Medium Grid 1 Accent 4" w:semiHidden="0" w:uiPriority="67" w:unhideWhenUsed="0"/>
-    <w:lsdException w:name="Medium Grid 2 Accent 4" w:semiHidden="0" w:uiPriority="68" w:unhideWhenUsed="0"/>
-    <w:lsdException w:name="Medium Grid 3 Accent 4" w:semiHidden="0" w:uiPriority="69" w:unhideWhenUsed="0"/>
-    <w:lsdException w:name="Dark List Accent 4" w:semiHidden="0" w:uiPriority="70" w:unhideWhenUsed="0"/>
-    <w:lsdException w:name="Colorful Shading Accent 4" w:semiHidden="0" w:uiPriority="71" w:unhideWhenUsed="0"/>
-    <w:lsdException w:name="Colorful List Accent 4" w:semiHidden="0" w:uiPriority="72" w:unhideWhenUsed="0"/>
-    <w:lsdException w:name="Colorful Grid Accent 4" w:semiHidden="0" w:uiPriority="73" w:unhideWhenUsed="0"/>
-    <w:lsdException w:name="Light Shading Accent 5" w:semiHidden="0" w:uiPriority="60" w:unhideWhenUsed="0"/>
-    <w:lsdException w:name="Light List Accent 5" w:semiHidden="0" w:uiPriority="61" w:unhideWhenUsed="0"/>
-    <w:lsdException w:name="Light Grid Accent 5" w:semiHidden="0" w:uiPriority="62" w:unhideWhenUsed="0"/>
-    <w:lsdException w:name="Medium Shading 1 Accent 5" w:semiHidden="0" w:uiPriority="63" w:unhideWhenUsed="0"/>
-    <w:lsdException w:name="Medium Shading 2 Accent 5" w:semiHidden="0" w:uiPriority="64" w:unhideWhenUsed="0"/>
-    <w:lsdException w:name="Medium List 1 Accent 5" w:semiHidden="0" w:uiPriority="65" w:unhideWhenUsed="0"/>
-    <w:lsdException w:name="Medium List 2 Accent 5" w:semiHidden="0" w:uiPriority="66" w:unhideWhenUsed="0"/>
-    <w:lsdException w:name="Medium Grid 1 Accent 5" w:semiHidden="0" w:uiPriority="67" w:unhideWhenUsed="0"/>
-    <w:lsdException w:name="Medium Grid 2 Accent 5" w:semiHidden="0" w:uiPriority="68" w:unhideWhenUsed="0"/>
-    <w:lsdException w:name="Medium Grid 3 Accent 5" w:semiHidden="0" w:uiPriority="69" w:unhideWhenUsed="0"/>
-    <w:lsdException w:name="Dark List Accent 5" w:semiHidden="0" w:uiPriority="70" w:unhideWhenUsed="0"/>
-    <w:lsdException w:name="Colorful Shading Accent 5" w:semiHidden="0" w:uiPriority="71" w:unhideWhenUsed="0"/>
-    <w:lsdException w:name="Colorful List Accent 5" w:semiHidden="0" w:uiPriority="72" w:unhideWhenUsed="0"/>
-    <w:lsdException w:name="Colorful Grid Accent 5" w:semiHidden="0" w:uiPriority="73" w:unhideWhenUsed="0"/>
-    <w:lsdException w:name="Light Shading Accent 6" w:semiHidden="0" w:uiPriority="60" w:unhideWhenUsed="0"/>
-    <w:lsdException w:name="Light List Accent 6" w:semiHidden="0" w:uiPriority="61" w:unhideWhenUsed="0"/>
-    <w:lsdException w:name="Light Grid Accent 6" w:semiHidden="0" w:uiPriority="62" w:unhideWhenUsed="0"/>
-    <w:lsdException w:name="Medium Shading 1 Accent 6" w:semiHidden="0" w:uiPriority="63" w:unhideWhenUsed="0"/>
-    <w:lsdException w:name="Medium Shading 2 Accent 6" w:semiHidden="0" w:uiPriority="64" w:unhideWhenUsed="0"/>
-    <w:lsdException w:name="Medium List 1 Accent 6" w:semiHidden="0" w:uiPriority="65" w:unhideWhenUsed="0"/>
-    <w:lsdException w:name="Medium List 2 Accent 6" w:semiHidden="0" w:uiPriority="66" w:unhideWhenUsed="0"/>
-    <w:lsdException w:name="Medium Grid 1 Accent 6" w:semiHidden="0" w:uiPriority="67" w:unhideWhenUsed="0"/>
-    <w:lsdException w:name="Medium Grid 2 Accent 6" w:semiHidden="0" w:uiPriority="68" w:unhideWhenUsed="0"/>
-    <w:lsdException w:name="Medium Grid 3 Accent 6" w:semiHidden="0" w:uiPriority="69" w:unhideWhenUsed="0"/>
-    <w:lsdException w:name="Dark List Accent 6" w:semiHidden="0" w:uiPriority="70" w:unhideWhenUsed="0"/>
-    <w:lsdException w:name="Colorful Shading Accent 6" w:semiHidden="0" w:uiPriority="71" w:unhideWhenUsed="0"/>
-    <w:lsdException w:name="Colorful List Accent 6" w:semiHidden="0" w:uiPriority="72" w:unhideWhenUsed="0"/>
-    <w:lsdException w:name="Colorful Grid Accent 6" w:semiHidden="0" w:uiPriority="73" w:unhideWhenUsed="0"/>
-    <w:lsdException w:name="Subtle Emphasis" w:semiHidden="0" w:uiPriority="19" w:unhideWhenUsed="0" w:qFormat="1"/>
-    <w:lsdException w:name="Intense Emphasis" w:semiHidden="0" w:uiPriority="21" w:unhideWhenUsed="0" w:qFormat="1"/>
-    <w:lsdException w:name="Subtle Reference" w:semiHidden="0" w:uiPriority="31" w:unhideWhenUsed="0" w:qFormat="1"/>
-    <w:lsdException w:name="Intense Reference" w:semiHidden="0" w:uiPriority="32" w:unhideWhenUsed="0" w:qFormat="1"/>
-    <w:lsdException w:name="Book Title" w:semiHidden="0" w:uiPriority="33" w:unhideWhenUsed="0" w:qFormat="1"/>
-    <w:lsdException w:name="Bibliography" w:uiPriority="37"/>
-    <w:lsdException w:name="TOC Heading" w:uiPriority="39" w:qFormat="1"/>
-  </w:latentStyles>
-  <w:style w:type="paragraph" w:default="1" w:styleId="Normal">
-    <w:name w:val="Normal"/>
-    <w:qFormat/>
-  </w:style>
-  <w:style w:type="character" w:default="1" w:styleId="DefaultParagraphFont">
-    <w:name w:val="Default Paragraph Font"/>
-    <w:uiPriority w:val="1"/>
-    <w:semiHidden/>
-    <w:unhideWhenUsed/>
-  </w:style>
-  <w:style w:type="table" w:default="1" w:styleId="TableNormal">
-    <w:name w:val="Normal Table"/>
-    <w:uiPriority w:val="99"/>
-    <w:semiHidden/>
-    <w:unhideWhenUsed/>
-    <w:tblPr>
-      <w:tblInd w:w="0" w:type="dxa"/>
-      <w:tblCellMar>
-        <w:top w:w="0" w:type="dxa"/>
-        <w:left w:w="108" w:type="dxa"/>
-        <w:bottom w:w="0" w:type="dxa"/>
-        <w:right w:w="108" w:type="dxa"/>
-      </w:tblCellMar>
-    </w:tblPr>
-  </w:style>
-  <w:style w:type="numbering" w:default="1" w:styleId="NoList">
-    <w:name w:val="No List"/>
-    <w:uiPriority w:val="99"/>
-    <w:semiHidden/>
-    <w:unhideWhenUsed/>
-  </w:style>
-  <w:style w:type="character" w:styleId="PlaceholderText">
-    <w:name w:val="Placeholder Text"/>
-    <w:basedOn w:val="DefaultParagraphFont"/>
-    <w:uiPriority w:val="99"/>
-    <w:semiHidden/>
-    <w:rsid w:val="006D5CEE"/>
-    <w:rPr>
-      <w:color w:val="808080"/>
-    </w:rPr>
-  </w:style>
-</w:styles>
-</file>
-
-<file path=word/glossary/stylesWithEffects.xml><?xml version="1.0" encoding="utf-8"?>
-<w:styles xmlns:wpc="http://schemas.microsoft.com/office/word/2010/wordprocessingCanvas" xmlns:mc="http://schemas.openxmlformats.org/markup-compatibility/2006" xmlns:o="urn:schemas-microsoft-com:office:office" xmlns:r="http://schemas.openxmlformats.org/officeDocument/2006/relationships" xmlns:m="http://schemas.openxmlformats.org/officeDocument/2006/math" xmlns:v="urn:schemas-microsoft-com:vml" xmlns:wp14="http://schemas.microsoft.com/office/word/2010/wordprocessingDrawing" xmlns:wp="http://schemas.openxmlformats.org/drawingml/2006/wordprocessingDrawing" xmlns:w10="urn:schemas-microsoft-com:office:word" xmlns:w="http://schemas.openxmlformats.org/wordprocessingml/2006/main" xmlns:w14="http://schemas.microsoft.com/office/word/2010/wordml" xmlns:wpg="http://schemas.microsoft.com/office/word/2010/wordprocessingGroup" xmlns:wpi="http://schemas.microsoft.com/office/word/2010/wordprocessingInk" xmlns:wne="http://schemas.microsoft.com/office/word/2006/wordml" xmlns:wps="http://schemas.microsoft.com/office/word/2010/wordprocessingShape" mc:Ignorable="w14 wp14">
-  <w:docDefaults>
-    <w:rPrDefault>
-      <w:rPr>
-        <w:rFonts w:asciiTheme="minorHAnsi" w:eastAsiaTheme="minorEastAsia" w:hAnsiTheme="minorHAnsi" w:cstheme="minorBidi"/>
-        <w:sz w:val="22"/>
-        <w:szCs w:val="22"/>
-        <w:lang w:val="en-US" w:eastAsia="en-US" w:bidi="ar-SA"/>
-      </w:rPr>
-    </w:rPrDefault>
-    <w:pPrDefault>
-      <w:pPr>
-        <w:spacing w:after="200" w:line="276" w:lineRule="auto"/>
-      </w:pPr>
-    </w:pPrDefault>
-  </w:docDefaults>
-  <w:latentStyles w:defLockedState="0" w:defUIPriority="99" w:defSemiHidden="1" w:defUnhideWhenUsed="1" w:defQFormat="0" w:count="267">
-    <w:lsdException w:name="Normal" w:semiHidden="0" w:uiPriority="0" w:unhideWhenUsed="0" w:qFormat="1"/>
-    <w:lsdException w:name="heading 1" w:semiHidden="0" w:uiPriority="9" w:unhideWhenUsed="0" w:qFormat="1"/>
-    <w:lsdException w:name="heading 2" w:uiPriority="9" w:qFormat="1"/>
-    <w:lsdException w:name="heading 3" w:uiPriority="9" w:qFormat="1"/>
-    <w:lsdException w:name="heading 4" w:uiPriority="9" w:qFormat="1"/>
-    <w:lsdException w:name="heading 5" w:uiPriority="9" w:qFormat="1"/>
-    <w:lsdException w:name="heading 6" w:uiPriority="9" w:qFormat="1"/>
-    <w:lsdException w:name="heading 7" w:uiPriority="9" w:qFormat="1"/>
-    <w:lsdException w:name="heading 8" w:uiPriority="9" w:qFormat="1"/>
-    <w:lsdException w:name="heading 9" w:uiPriority="9" w:qFormat="1"/>
-    <w:lsdException w:name="toc 1" w:uiPriority="39"/>
-    <w:lsdException w:name="toc 2" w:uiPriority="39"/>
-    <w:lsdException w:name="toc 3" w:uiPriority="39"/>
-    <w:lsdException w:name="toc 4" w:uiPriority="39"/>
-    <w:lsdException w:name="toc 5" w:uiPriority="39"/>
-    <w:lsdException w:name="toc 6" w:uiPriority="39"/>
-    <w:lsdException w:name="toc 7" w:uiPriority="39"/>
-    <w:lsdException w:name="toc 8" w:uiPriority="39"/>
-    <w:lsdException w:name="toc 9" w:uiPriority="39"/>
-    <w:lsdException w:name="caption" w:uiPriority="35" w:qFormat="1"/>
-    <w:lsdException w:name="Title" w:semiHidden="0" w:uiPriority="10" w:unhideWhenUsed="0" w:qFormat="1"/>
-    <w:lsdException w:name="Default Paragraph Font" w:uiPriority="1"/>
-    <w:lsdException w:name="Subtitle" w:semiHidden="0" w:uiPriority="11" w:unhideWhenUsed="0" w:qFormat="1"/>
-    <w:lsdException w:name="Strong" w:semiHidden="0" w:uiPriority="22" w:unhideWhenUsed="0" w:qFormat="1"/>
-    <w:lsdException w:name="Emphasis" w:semiHidden="0" w:uiPriority="20" w:unhideWhenUsed="0" w:qFormat="1"/>
-    <w:lsdException w:name="Table Grid" w:semiHidden="0" w:uiPriority="59" w:unhideWhenUsed="0"/>
-    <w:lsdException w:name="Placeholder Text" w:unhideWhenUsed="0"/>
-    <w:lsdException w:name="No Spacing" w:semiHidden="0" w:uiPriority="1" w:unhideWhenUsed="0" w:qFormat="1"/>
-    <w:lsdException w:name="Light Shading" w:semiHidden="0" w:uiPriority="60" w:unhideWhenUsed="0"/>
-    <w:lsdException w:name="Light List" w:semiHidden="0" w:uiPriority="61" w:unhideWhenUsed="0"/>
-    <w:lsdException w:name="Light Grid" w:semiHidden="0" w:uiPriority="62" w:unhideWhenUsed="0"/>
-    <w:lsdException w:name="Medium Shading 1" w:semiHidden="0" w:uiPriority="63" w:unhideWhenUsed="0"/>
-    <w:lsdException w:name="Medium Shading 2" w:semiHidden="0" w:uiPriority="64" w:unhideWhenUsed="0"/>
-    <w:lsdException w:name="Medium List 1" w:semiHidden="0" w:uiPriority="65" w:unhideWhenUsed="0"/>
-    <w:lsdException w:name="Medium List 2" w:semiHidden="0" w:uiPriority="66" w:unhideWhenUsed="0"/>
-    <w:lsdException w:name="Medium Grid 1" w:semiHidden="0" w:uiPriority="67" w:unhideWhenUsed="0"/>
-    <w:lsdException w:name="Medium Grid 2" w:semiHidden="0" w:uiPriority="68" w:unhideWhenUsed="0"/>
-    <w:lsdException w:name="Medium Grid 3" w:semiHidden="0" w:uiPriority="69" w:unhideWhenUsed="0"/>
-    <w:lsdException w:name="Dark List" w:semiHidden="0" w:uiPriority="70" w:unhideWhenUsed="0"/>
-    <w:lsdException w:name="Colorful Shading" w:semiHidden="0" w:uiPriority="71" w:unhideWhenUsed="0"/>
-    <w:lsdException w:name="Colorful List" w:semiHidden="0" w:uiPriority="72" w:unhideWhenUsed="0"/>
-    <w:lsdException w:name="Colorful Grid" w:semiHidden="0" w:uiPriority="73" w:unhideWhenUsed="0"/>
-    <w:lsdException w:name="Light Shading Accent 1" w:semiHidden="0" w:uiPriority="60" w:unhideWhenUsed="0"/>
-    <w:lsdException w:name="Light List Accent 1" w:semiHidden="0" w:uiPriority="61" w:unhideWhenUsed="0"/>
-    <w:lsdException w:name="Light Grid Accent 1" w:semiHidden="0" w:uiPriority="62" w:unhideWhenUsed="0"/>
-    <w:lsdException w:name="Medium Shading 1 Accent 1" w:semiHidden="0" w:uiPriority="63" w:unhideWhenUsed="0"/>
-    <w:lsdException w:name="Medium Shading 2 Accent 1" w:semiHidden="0" w:uiPriority="64" w:unhideWhenUsed="0"/>
-    <w:lsdException w:name="Medium List 1 Accent 1" w:semiHidden="0" w:uiPriority="65" w:unhideWhenUsed="0"/>
-    <w:lsdException w:name="Revision" w:unhideWhenUsed="0"/>
-    <w:lsdException w:name="List Paragraph" w:semiHidden="0" w:uiPriority="34" w:unhideWhenUsed="0" w:qFormat="1"/>
-    <w:lsdException w:name="Quote" w:semiHidden="0" w:uiPriority="29" w:unhideWhenUsed="0" w:qFormat="1"/>
-    <w:lsdException w:name="Intense Quote" w:semiHidden="0" w:uiPriority="30" w:unhideWhenUsed="0" w:qFormat="1"/>
-    <w:lsdException w:name="Medium List 2 Accent 1" w:semiHidden="0" w:uiPriority="66" w:unhideWhenUsed="0"/>
-    <w:lsdException w:name="Medium Grid 1 Accent 1" w:semiHidden="0" w:uiPriority="67" w:unhideWhenUsed="0"/>
-    <w:lsdException w:name="Medium Grid 2 Accent 1" w:semiHidden="0" w:uiPriority="68" w:unhideWhenUsed="0"/>
-    <w:lsdException w:name="Medium Grid 3 Accent 1" w:semiHidden="0" w:uiPriority="69" w:unhideWhenUsed="0"/>
-    <w:lsdException w:name="Dark List Accent 1" w:semiHidden="0" w:uiPriority="70" w:unhideWhenUsed="0"/>
-    <w:lsdException w:name="Colorful Shading Accent 1" w:semiHidden="0" w:uiPriority="71" w:unhideWhenUsed="0"/>
-    <w:lsdException w:name="Colorful List Accent 1" w:semiHidden="0" w:uiPriority="72" w:unhideWhenUsed="0"/>
-    <w:lsdException w:name="Colorful Grid Accent 1" w:semiHidden="0" w:uiPriority="73" w:unhideWhenUsed="0"/>
-    <w:lsdException w:name="Light Shading Accent 2" w:semiHidden="0" w:uiPriority="60" w:unhideWhenUsed="0"/>
-    <w:lsdException w:name="Light List Accent 2" w:semiHidden="0" w:uiPriority="61" w:unhideWhenUsed="0"/>
-    <w:lsdException w:name="Light Grid Accent 2" w:semiHidden="0" w:uiPriority="62" w:unhideWhenUsed="0"/>
-    <w:lsdException w:name="Medium Shading 1 Accent 2" w:semiHidden="0" w:uiPriority="63" w:unhideWhenUsed="0"/>
-    <w:lsdException w:name="Medium Shading 2 Accent 2" w:semiHidden="0" w:uiPriority="64" w:unhideWhenUsed="0"/>
-    <w:lsdException w:name="Medium List 1 Accent 2" w:semiHidden="0" w:uiPriority="65" w:unhideWhenUsed="0"/>
-    <w:lsdException w:name="Medium List 2 Accent 2" w:semiHidden="0" w:uiPriority="66" w:unhideWhenUsed="0"/>
-    <w:lsdException w:name="Medium Grid 1 Accent 2" w:semiHidden="0" w:uiPriority="67" w:unhideWhenUsed="0"/>
-    <w:lsdException w:name="Medium Grid 2 Accent 2" w:semiHidden="0" w:uiPriority="68" w:unhideWhenUsed="0"/>
-    <w:lsdException w:name="Medium Grid 3 Accent 2" w:semiHidden="0" w:uiPriority="69" w:unhideWhenUsed="0"/>
-    <w:lsdException w:name="Dark List Accent 2" w:semiHidden="0" w:uiPriority="70" w:unhideWhenUsed="0"/>
-    <w:lsdException w:name="Colorful Shading Accent 2" w:semiHidden="0" w:uiPriority="71" w:unhideWhenUsed="0"/>
-    <w:lsdException w:name="Colorful List Accent 2" w:semiHidden="0" w:uiPriority="72" w:unhideWhenUsed="0"/>
-    <w:lsdException w:name="Colorful Grid Accent 2" w:semiHidden="0" w:uiPriority="73" w:unhideWhenUsed="0"/>
-    <w:lsdException w:name="Light Shading Accent 3" w:semiHidden="0" w:uiPriority="60" w:unhideWhenUsed="0"/>
-    <w:lsdException w:name="Light List Accent 3" w:semiHidden="0" w:uiPriority="61" w:unhideWhenUsed="0"/>
-    <w:lsdException w:name="Light Grid Accent 3" w:semiHidden="0" w:uiPriority="62" w:unhideWhenUsed="0"/>
-    <w:lsdException w:name="Medium Shading 1 Accent 3" w:semiHidden="0" w:uiPriority="63" w:unhideWhenUsed="0"/>
-    <w:lsdException w:name="Medium Shading 2 Accent 3" w:semiHidden="0" w:uiPriority="64" w:unhideWhenUsed="0"/>
-    <w:lsdException w:name="Medium List 1 Accent 3" w:semiHidden="0" w:uiPriority="65" w:unhideWhenUsed="0"/>
-    <w:lsdException w:name="Medium List 2 Accent 3" w:semiHidden="0" w:uiPriority="66" w:unhideWhenUsed="0"/>
-    <w:lsdException w:name="Medium Grid 1 Accent 3" w:semiHidden="0" w:uiPriority="67" w:unhideWhenUsed="0"/>
-    <w:lsdException w:name="Medium Grid 2 Accent 3" w:semiHidden="0" w:uiPriority="68" w:unhideWhenUsed="0"/>
-    <w:lsdException w:name="Medium Grid 3 Accent 3" w:semiHidden="0" w:uiPriority="69" w:unhideWhenUsed="0"/>
-    <w:lsdException w:name="Dark List Accent 3" w:semiHidden="0" w:uiPriority="70" w:unhideWhenUsed="0"/>
-    <w:lsdException w:name="Colorful Shading Accent 3" w:semiHidden="0" w:uiPriority="71" w:unhideWhenUsed="0"/>
-    <w:lsdException w:name="Colorful List Accent 3" w:semiHidden="0" w:uiPriority="72" w:unhideWhenUsed="0"/>
-    <w:lsdException w:name="Colorful Grid Accent 3" w:semiHidden="0" w:uiPriority="73" w:unhideWhenUsed="0"/>
-    <w:lsdException w:name="Light Shading Accent 4" w:semiHidden="0" w:uiPriority="60" w:unhideWhenUsed="0"/>
-    <w:lsdException w:name="Light List Accent 4" w:semiHidden="0" w:uiPriority="61" w:unhideWhenUsed="0"/>
-    <w:lsdException w:name="Light Grid Accent 4" w:semiHidden="0" w:uiPriority="62" w:unhideWhenUsed="0"/>
-    <w:lsdException w:name="Medium Shading 1 Accent 4" w:semiHidden="0" w:uiPriority="63" w:unhideWhenUsed="0"/>
-    <w:lsdException w:name="Medium Shading 2 Accent 4" w:semiHidden="0" w:uiPriority="64" w:unhideWhenUsed="0"/>
-    <w:lsdException w:name="Medium List 1 Accent 4" w:semiHidden="0" w:uiPriority="65" w:unhideWhenUsed="0"/>
-    <w:lsdException w:name="Medium List 2 Accent 4" w:semiHidden="0" w:uiPriority="66" w:unhideWhenUsed="0"/>
-    <w:lsdException w:name="Medium Grid 1 Accent 4" w:semiHidden="0" w:uiPriority="67" w:unhideWhenUsed="0"/>
-    <w:lsdException w:name="Medium Grid 2 Accent 4" w:semiHidden="0" w:uiPriority="68" w:unhideWhenUsed="0"/>
-    <w:lsdException w:name="Medium Grid 3 Accent 4" w:semiHidden="0" w:uiPriority="69" w:unhideWhenUsed="0"/>
-    <w:lsdException w:name="Dark List Accent 4" w:semiHidden="0" w:uiPriority="70" w:unhideWhenUsed="0"/>
-    <w:lsdException w:name="Colorful Shading Accent 4" w:semiHidden="0" w:uiPriority="71" w:unhideWhenUsed="0"/>
-    <w:lsdException w:name="Colorful List Accent 4" w:semiHidden="0" w:uiPriority="72" w:unhideWhenUsed="0"/>
-    <w:lsdException w:name="Colorful Grid Accent 4" w:semiHidden="0" w:uiPriority="73" w:unhideWhenUsed="0"/>
-    <w:lsdException w:name="Light Shading Accent 5" w:semiHidden="0" w:uiPriority="60" w:unhideWhenUsed="0"/>
-    <w:lsdException w:name="Light List Accent 5" w:semiHidden="0" w:uiPriority="61" w:unhideWhenUsed="0"/>
-    <w:lsdException w:name="Light Grid Accent 5" w:semiHidden="0" w:uiPriority="62" w:unhideWhenUsed="0"/>
-    <w:lsdException w:name="Medium Shading 1 Accent 5" w:semiHidden="0" w:uiPriority="63" w:unhideWhenUsed="0"/>
-    <w:lsdException w:name="Medium Shading 2 Accent 5" w:semiHidden="0" w:uiPriority="64" w:unhideWhenUsed="0"/>
-    <w:lsdException w:name="Medium List 1 Accent 5" w:semiHidden="0" w:uiPriority="65" w:unhideWhenUsed="0"/>
-    <w:lsdException w:name="Medium List 2 Accent 5" w:semiHidden="0" w:uiPriority="66" w:unhideWhenUsed="0"/>
-    <w:lsdException w:name="Medium Grid 1 Accent 5" w:semiHidden="0" w:uiPriority="67" w:unhideWhenUsed="0"/>
-    <w:lsdException w:name="Medium Grid 2 Accent 5" w:semiHidden="0" w:uiPriority="68" w:unhideWhenUsed="0"/>
-    <w:lsdException w:name="Medium Grid 3 Accent 5" w:semiHidden="0" w:uiPriority="69" w:unhideWhenUsed="0"/>
-    <w:lsdException w:name="Dark List Accent 5" w:semiHidden="0" w:uiPriority="70" w:unhideWhenUsed="0"/>
-    <w:lsdException w:name="Colorful Shading Accent 5" w:semiHidden="0" w:uiPriority="71" w:unhideWhenUsed="0"/>
-    <w:lsdException w:name="Colorful List Accent 5" w:semiHidden="0" w:uiPriority="72" w:unhideWhenUsed="0"/>
-    <w:lsdException w:name="Colorful Grid Accent 5" w:semiHidden="0" w:uiPriority="73" w:unhideWhenUsed="0"/>
-    <w:lsdException w:name="Light Shading Accent 6" w:semiHidden="0" w:uiPriority="60" w:unhideWhenUsed="0"/>
-    <w:lsdException w:name="Light List Accent 6" w:semiHidden="0" w:uiPriority="61" w:unhideWhenUsed="0"/>
-    <w:lsdException w:name="Light Grid Accent 6" w:semiHidden="0" w:uiPriority="62" w:unhideWhenUsed="0"/>
-    <w:lsdException w:name="Medium Shading 1 Accent 6" w:semiHidden="0" w:uiPriority="63" w:unhideWhenUsed="0"/>
-    <w:lsdException w:name="Medium Shading 2 Accent 6" w:semiHidden="0" w:uiPriority="64" w:unhideWhenUsed="0"/>
-    <w:lsdException w:name="Medium List 1 Accent 6" w:semiHidden="0" w:uiPriority="65" w:unhideWhenUsed="0"/>
-    <w:lsdException w:name="Medium List 2 Accent 6" w:semiHidden="0" w:uiPriority="66" w:unhideWhenUsed="0"/>
-    <w:lsdException w:name="Medium Grid 1 Accent 6" w:semiHidden="0" w:uiPriority="67" w:unhideWhenUsed="0"/>
-    <w:lsdException w:name="Medium Grid 2 Accent 6" w:semiHidden="0" w:uiPriority="68" w:unhideWhenUsed="0"/>
-    <w:lsdException w:name="Medium Grid 3 Accent 6" w:semiHidden="0" w:uiPriority="69" w:unhideWhenUsed="0"/>
-    <w:lsdException w:name="Dark List Accent 6" w:semiHidden="0" w:uiPriority="70" w:unhideWhenUsed="0"/>
-    <w:lsdException w:name="Colorful Shading Accent 6" w:semiHidden="0" w:uiPriority="71" w:unhideWhenUsed="0"/>
-    <w:lsdException w:name="Colorful List Accent 6" w:semiHidden="0" w:uiPriority="72" w:unhideWhenUsed="0"/>
-    <w:lsdException w:name="Colorful Grid Accent 6" w:semiHidden="0" w:uiPriority="73" w:unhideWhenUsed="0"/>
-    <w:lsdException w:name="Subtle Emphasis" w:semiHidden="0" w:uiPriority="19" w:unhideWhenUsed="0" w:qFormat="1"/>
-    <w:lsdException w:name="Intense Emphasis" w:semiHidden="0" w:uiPriority="21" w:unhideWhenUsed="0" w:qFormat="1"/>
-    <w:lsdException w:name="Subtle Reference" w:semiHidden="0" w:uiPriority="31" w:unhideWhenUsed="0" w:qFormat="1"/>
-    <w:lsdException w:name="Intense Reference" w:semiHidden="0" w:uiPriority="32" w:unhideWhenUsed="0" w:qFormat="1"/>
-    <w:lsdException w:name="Book Title" w:semiHidden="0" w:uiPriority="33" w:unhideWhenUsed="0" w:qFormat="1"/>
-    <w:lsdException w:name="Bibliography" w:uiPriority="37"/>
-    <w:lsdException w:name="TOC Heading" w:uiPriority="39" w:qFormat="1"/>
-  </w:latentStyles>
-  <w:style w:type="paragraph" w:default="1" w:styleId="Normal">
-    <w:name w:val="Normal"/>
-    <w:qFormat/>
-  </w:style>
-  <w:style w:type="character" w:default="1" w:styleId="DefaultParagraphFont">
-    <w:name w:val="Default Paragraph Font"/>
-    <w:uiPriority w:val="1"/>
-    <w:semiHidden/>
-    <w:unhideWhenUsed/>
-  </w:style>
-  <w:style w:type="table" w:default="1" w:styleId="TableNormal">
-    <w:name w:val="Normal Table"/>
-    <w:uiPriority w:val="99"/>
-    <w:semiHidden/>
-    <w:unhideWhenUsed/>
-    <w:tblPr>
-      <w:tblInd w:w="0" w:type="dxa"/>
-      <w:tblCellMar>
-        <w:top w:w="0" w:type="dxa"/>
-        <w:left w:w="108" w:type="dxa"/>
-        <w:bottom w:w="0" w:type="dxa"/>
-        <w:right w:w="108" w:type="dxa"/>
-      </w:tblCellMar>
-    </w:tblPr>
-  </w:style>
-  <w:style w:type="numbering" w:default="1" w:styleId="NoList">
-    <w:name w:val="No List"/>
-    <w:uiPriority w:val="99"/>
-    <w:semiHidden/>
-    <w:unhideWhenUsed/>
-  </w:style>
-  <w:style w:type="character" w:styleId="PlaceholderText">
-    <w:name w:val="Placeholder Text"/>
-    <w:basedOn w:val="DefaultParagraphFont"/>
-    <w:uiPriority w:val="99"/>
-    <w:semiHidden/>
-    <w:rsid w:val="006D5CEE"/>
-    <w:rPr>
-      <w:color w:val="808080"/>
-    </w:rPr>
-  </w:style>
-</w:styles>
-</file>
-
-<file path=word/glossary/webSettings.xml><?xml version="1.0" encoding="utf-8"?>
-<w:webSettings xmlns:mc="http://schemas.openxmlformats.org/markup-compatibility/2006" xmlns:r="http://schemas.openxmlformats.org/officeDocument/2006/relationships" xmlns:w="http://schemas.openxmlformats.org/wordprocessingml/2006/main" xmlns:w14="http://schemas.microsoft.com/office/word/2010/wordml" mc:Ignorable="w14">
-  <w:optimizeForBrowser/>
-</w:webSettings>
-</file>
-
 <file path=word/theme/theme1.xml><?xml version="1.0" encoding="utf-8"?>
 <a:theme xmlns:a="http://schemas.openxmlformats.org/drawingml/2006/main" name="Office Theme">
   <a:themeElements>
@@ -5352,7 +4405,7 @@
 </file>
 
 <file path=customXml/itemProps1.xml><?xml version="1.0" encoding="utf-8"?>
-<ds:datastoreItem xmlns:ds="http://schemas.openxmlformats.org/officeDocument/2006/customXml" ds:itemID="{C73F2D81-2B0C-43E9-996C-E0FB5AD7B41A}">
+<ds:datastoreItem xmlns:ds="http://schemas.openxmlformats.org/officeDocument/2006/customXml" ds:itemID="{2FB0A10A-737B-48FB-A7E0-78882FA89C8F}">
   <ds:schemaRefs>
     <ds:schemaRef ds:uri="http://schemas.openxmlformats.org/officeDocument/2006/bibliography"/>
   </ds:schemaRefs>

</xml_diff>